<commit_message>
Tiempo de ejecucion de los req 1,2,3,5
</commit_message>
<xml_diff>
--- a/Docs/Documento de Análisis.docx
+++ b/Docs/Documento de Análisis.docx
@@ -1535,6 +1535,7 @@
           </w:tcPr>
           <w:p>
             <w:pPr>
+              <w:jc w:val="center"/>
               <w:cnfStyle w:val="000000100000" w:firstRow="0" w:lastRow="0" w:firstColumn="0" w:lastColumn="0" w:oddVBand="0" w:evenVBand="0" w:oddHBand="1" w:evenHBand="0" w:firstRowFirstColumn="0" w:firstRowLastColumn="0" w:lastRowFirstColumn="0" w:lastRowLastColumn="0"/>
               <w:rPr>
                 <w:rFonts w:ascii="Calibri" w:eastAsia="Times New Roman" w:hAnsi="Calibri" w:cs="Calibri"/>
@@ -1548,7 +1549,7 @@
                 <w:color w:val="000000"/>
                 <w:lang w:val="en-US"/>
               </w:rPr>
-              <w:t> </w:t>
+              <w:t>0.0</w:t>
             </w:r>
           </w:p>
         </w:tc>
@@ -1591,6 +1592,7 @@
           </w:tcPr>
           <w:p>
             <w:pPr>
+              <w:jc w:val="center"/>
               <w:cnfStyle w:val="000000000000" w:firstRow="0" w:lastRow="0" w:firstColumn="0" w:lastColumn="0" w:oddVBand="0" w:evenVBand="0" w:oddHBand="0" w:evenHBand="0" w:firstRowFirstColumn="0" w:firstRowLastColumn="0" w:lastRowFirstColumn="0" w:lastRowLastColumn="0"/>
               <w:rPr>
                 <w:rFonts w:ascii="Calibri" w:eastAsia="Times New Roman" w:hAnsi="Calibri" w:cs="Calibri"/>
@@ -1604,7 +1606,7 @@
                 <w:color w:val="000000"/>
                 <w:lang w:val="en-US"/>
               </w:rPr>
-              <w:t> </w:t>
+              <w:t>0.0</w:t>
             </w:r>
           </w:p>
         </w:tc>
@@ -1648,6 +1650,7 @@
           </w:tcPr>
           <w:p>
             <w:pPr>
+              <w:jc w:val="center"/>
               <w:cnfStyle w:val="000000100000" w:firstRow="0" w:lastRow="0" w:firstColumn="0" w:lastColumn="0" w:oddVBand="0" w:evenVBand="0" w:oddHBand="1" w:evenHBand="0" w:firstRowFirstColumn="0" w:firstRowLastColumn="0" w:lastRowFirstColumn="0" w:lastRowLastColumn="0"/>
               <w:rPr>
                 <w:rFonts w:ascii="Calibri" w:eastAsia="Times New Roman" w:hAnsi="Calibri" w:cs="Calibri"/>
@@ -1661,7 +1664,7 @@
                 <w:color w:val="000000"/>
                 <w:lang w:val="en-US"/>
               </w:rPr>
-              <w:t> </w:t>
+              <w:t>0.0</w:t>
             </w:r>
           </w:p>
         </w:tc>
@@ -1704,6 +1707,7 @@
           </w:tcPr>
           <w:p>
             <w:pPr>
+              <w:jc w:val="center"/>
               <w:cnfStyle w:val="000000000000" w:firstRow="0" w:lastRow="0" w:firstColumn="0" w:lastColumn="0" w:oddVBand="0" w:evenVBand="0" w:oddHBand="0" w:evenHBand="0" w:firstRowFirstColumn="0" w:firstRowLastColumn="0" w:lastRowFirstColumn="0" w:lastRowLastColumn="0"/>
               <w:rPr>
                 <w:rFonts w:ascii="Calibri" w:eastAsia="Times New Roman" w:hAnsi="Calibri" w:cs="Calibri"/>
@@ -1717,7 +1721,7 @@
                 <w:color w:val="000000"/>
                 <w:lang w:val="en-US"/>
               </w:rPr>
-              <w:t> </w:t>
+              <w:t>15.62</w:t>
             </w:r>
           </w:p>
         </w:tc>
@@ -1756,6 +1760,7 @@
           </w:tcPr>
           <w:p>
             <w:pPr>
+              <w:jc w:val="center"/>
               <w:cnfStyle w:val="000000100000" w:firstRow="0" w:lastRow="0" w:firstColumn="0" w:lastColumn="0" w:oddVBand="0" w:evenVBand="0" w:oddHBand="1" w:evenHBand="0" w:firstRowFirstColumn="0" w:firstRowLastColumn="0" w:lastRowFirstColumn="0" w:lastRowLastColumn="0"/>
               <w:rPr>
                 <w:rFonts w:ascii="Calibri" w:eastAsia="Times New Roman" w:hAnsi="Calibri" w:cs="Calibri"/>
@@ -1769,7 +1774,7 @@
                 <w:color w:val="000000"/>
                 <w:lang w:val="en-US"/>
               </w:rPr>
-              <w:t> </w:t>
+              <w:t>15.62</w:t>
             </w:r>
           </w:p>
         </w:tc>
@@ -1812,6 +1817,7 @@
           </w:tcPr>
           <w:p>
             <w:pPr>
+              <w:jc w:val="center"/>
               <w:cnfStyle w:val="000000000000" w:firstRow="0" w:lastRow="0" w:firstColumn="0" w:lastColumn="0" w:oddVBand="0" w:evenVBand="0" w:oddHBand="0" w:evenHBand="0" w:firstRowFirstColumn="0" w:firstRowLastColumn="0" w:lastRowFirstColumn="0" w:lastRowLastColumn="0"/>
               <w:rPr>
                 <w:rFonts w:ascii="Calibri" w:eastAsia="Times New Roman" w:hAnsi="Calibri" w:cs="Calibri"/>
@@ -1825,7 +1831,7 @@
                 <w:color w:val="000000"/>
                 <w:lang w:val="en-US"/>
               </w:rPr>
-              <w:t> </w:t>
+              <w:t>15.62</w:t>
             </w:r>
           </w:p>
         </w:tc>
@@ -1869,6 +1875,7 @@
           </w:tcPr>
           <w:p>
             <w:pPr>
+              <w:jc w:val="center"/>
               <w:cnfStyle w:val="000000100000" w:firstRow="0" w:lastRow="0" w:firstColumn="0" w:lastColumn="0" w:oddVBand="0" w:evenVBand="0" w:oddHBand="1" w:evenHBand="0" w:firstRowFirstColumn="0" w:firstRowLastColumn="0" w:lastRowFirstColumn="0" w:lastRowLastColumn="0"/>
               <w:rPr>
                 <w:rFonts w:ascii="Calibri" w:eastAsia="Times New Roman" w:hAnsi="Calibri" w:cs="Calibri"/>
@@ -1882,7 +1889,7 @@
                 <w:color w:val="000000"/>
                 <w:lang w:val="en-US"/>
               </w:rPr>
-              <w:t> </w:t>
+              <w:t>15.62</w:t>
             </w:r>
           </w:p>
         </w:tc>
@@ -1925,6 +1932,7 @@
           </w:tcPr>
           <w:p>
             <w:pPr>
+              <w:jc w:val="center"/>
               <w:cnfStyle w:val="000000000000" w:firstRow="0" w:lastRow="0" w:firstColumn="0" w:lastColumn="0" w:oddVBand="0" w:evenVBand="0" w:oddHBand="0" w:evenHBand="0" w:firstRowFirstColumn="0" w:firstRowLastColumn="0" w:lastRowFirstColumn="0" w:lastRowLastColumn="0"/>
               <w:rPr>
                 <w:rFonts w:ascii="Calibri" w:eastAsia="Times New Roman" w:hAnsi="Calibri" w:cs="Calibri"/>
@@ -1938,7 +1946,7 @@
                 <w:color w:val="000000"/>
                 <w:lang w:val="en-US"/>
               </w:rPr>
-              <w:t> </w:t>
+              <w:t>31.25</w:t>
             </w:r>
           </w:p>
         </w:tc>
@@ -2224,6 +2232,7 @@
           </w:tcPr>
           <w:p>
             <w:pPr>
+              <w:jc w:val="center"/>
               <w:cnfStyle w:val="000000100000" w:firstRow="0" w:lastRow="0" w:firstColumn="0" w:lastColumn="0" w:oddVBand="0" w:evenVBand="0" w:oddHBand="1" w:evenHBand="0" w:firstRowFirstColumn="0" w:firstRowLastColumn="0" w:lastRowFirstColumn="0" w:lastRowLastColumn="0"/>
               <w:rPr>
                 <w:rFonts w:ascii="Calibri" w:eastAsia="Times New Roman" w:hAnsi="Calibri" w:cs="Calibri"/>
@@ -2237,7 +2246,7 @@
                 <w:color w:val="000000"/>
                 <w:lang w:val="en-US"/>
               </w:rPr>
-              <w:t> </w:t>
+              <w:t>0.0</w:t>
             </w:r>
           </w:p>
         </w:tc>
@@ -2280,6 +2289,7 @@
           </w:tcPr>
           <w:p>
             <w:pPr>
+              <w:jc w:val="center"/>
               <w:cnfStyle w:val="000000000000" w:firstRow="0" w:lastRow="0" w:firstColumn="0" w:lastColumn="0" w:oddVBand="0" w:evenVBand="0" w:oddHBand="0" w:evenHBand="0" w:firstRowFirstColumn="0" w:firstRowLastColumn="0" w:lastRowFirstColumn="0" w:lastRowLastColumn="0"/>
               <w:rPr>
                 <w:rFonts w:ascii="Calibri" w:eastAsia="Times New Roman" w:hAnsi="Calibri" w:cs="Calibri"/>
@@ -2293,7 +2303,7 @@
                 <w:color w:val="000000"/>
                 <w:lang w:val="en-US"/>
               </w:rPr>
-              <w:t> </w:t>
+              <w:t>0.0</w:t>
             </w:r>
           </w:p>
         </w:tc>
@@ -2337,6 +2347,7 @@
           </w:tcPr>
           <w:p>
             <w:pPr>
+              <w:jc w:val="center"/>
               <w:cnfStyle w:val="000000100000" w:firstRow="0" w:lastRow="0" w:firstColumn="0" w:lastColumn="0" w:oddVBand="0" w:evenVBand="0" w:oddHBand="1" w:evenHBand="0" w:firstRowFirstColumn="0" w:firstRowLastColumn="0" w:lastRowFirstColumn="0" w:lastRowLastColumn="0"/>
               <w:rPr>
                 <w:rFonts w:ascii="Calibri" w:eastAsia="Times New Roman" w:hAnsi="Calibri" w:cs="Calibri"/>
@@ -2350,7 +2361,7 @@
                 <w:color w:val="000000"/>
                 <w:lang w:val="en-US"/>
               </w:rPr>
-              <w:t> </w:t>
+              <w:t>46.87</w:t>
             </w:r>
           </w:p>
         </w:tc>
@@ -2393,6 +2404,7 @@
           </w:tcPr>
           <w:p>
             <w:pPr>
+              <w:jc w:val="center"/>
               <w:cnfStyle w:val="000000000000" w:firstRow="0" w:lastRow="0" w:firstColumn="0" w:lastColumn="0" w:oddVBand="0" w:evenVBand="0" w:oddHBand="0" w:evenHBand="0" w:firstRowFirstColumn="0" w:firstRowLastColumn="0" w:lastRowFirstColumn="0" w:lastRowLastColumn="0"/>
               <w:rPr>
                 <w:rFonts w:ascii="Calibri" w:eastAsia="Times New Roman" w:hAnsi="Calibri" w:cs="Calibri"/>
@@ -2406,7 +2418,7 @@
                 <w:color w:val="000000"/>
                 <w:lang w:val="en-US"/>
               </w:rPr>
-              <w:t> </w:t>
+              <w:t>62.5</w:t>
             </w:r>
           </w:p>
         </w:tc>
@@ -2445,6 +2457,7 @@
           </w:tcPr>
           <w:p>
             <w:pPr>
+              <w:jc w:val="center"/>
               <w:cnfStyle w:val="000000100000" w:firstRow="0" w:lastRow="0" w:firstColumn="0" w:lastColumn="0" w:oddVBand="0" w:evenVBand="0" w:oddHBand="1" w:evenHBand="0" w:firstRowFirstColumn="0" w:firstRowLastColumn="0" w:lastRowFirstColumn="0" w:lastRowLastColumn="0"/>
               <w:rPr>
                 <w:rFonts w:ascii="Calibri" w:eastAsia="Times New Roman" w:hAnsi="Calibri" w:cs="Calibri"/>
@@ -2458,7 +2471,7 @@
                 <w:color w:val="000000"/>
                 <w:lang w:val="en-US"/>
               </w:rPr>
-              <w:t> </w:t>
+              <w:t>62.5</w:t>
             </w:r>
           </w:p>
         </w:tc>
@@ -2501,6 +2514,7 @@
           </w:tcPr>
           <w:p>
             <w:pPr>
+              <w:jc w:val="center"/>
               <w:cnfStyle w:val="000000000000" w:firstRow="0" w:lastRow="0" w:firstColumn="0" w:lastColumn="0" w:oddVBand="0" w:evenVBand="0" w:oddHBand="0" w:evenHBand="0" w:firstRowFirstColumn="0" w:firstRowLastColumn="0" w:lastRowFirstColumn="0" w:lastRowLastColumn="0"/>
               <w:rPr>
                 <w:rFonts w:ascii="Calibri" w:eastAsia="Times New Roman" w:hAnsi="Calibri" w:cs="Calibri"/>
@@ -2514,7 +2528,7 @@
                 <w:color w:val="000000"/>
                 <w:lang w:val="en-US"/>
               </w:rPr>
-              <w:t> </w:t>
+              <w:t>156.25</w:t>
             </w:r>
           </w:p>
         </w:tc>
@@ -2558,6 +2572,7 @@
           </w:tcPr>
           <w:p>
             <w:pPr>
+              <w:jc w:val="center"/>
               <w:cnfStyle w:val="000000100000" w:firstRow="0" w:lastRow="0" w:firstColumn="0" w:lastColumn="0" w:oddVBand="0" w:evenVBand="0" w:oddHBand="1" w:evenHBand="0" w:firstRowFirstColumn="0" w:firstRowLastColumn="0" w:lastRowFirstColumn="0" w:lastRowLastColumn="0"/>
               <w:rPr>
                 <w:rFonts w:ascii="Calibri" w:eastAsia="Times New Roman" w:hAnsi="Calibri" w:cs="Calibri"/>
@@ -2571,7 +2586,7 @@
                 <w:color w:val="000000"/>
                 <w:lang w:val="en-US"/>
               </w:rPr>
-              <w:t> </w:t>
+              <w:t>218.75</w:t>
             </w:r>
           </w:p>
         </w:tc>
@@ -2614,6 +2629,7 @@
           </w:tcPr>
           <w:p>
             <w:pPr>
+              <w:jc w:val="center"/>
               <w:cnfStyle w:val="000000000000" w:firstRow="0" w:lastRow="0" w:firstColumn="0" w:lastColumn="0" w:oddVBand="0" w:evenVBand="0" w:oddHBand="0" w:evenHBand="0" w:firstRowFirstColumn="0" w:firstRowLastColumn="0" w:lastRowFirstColumn="0" w:lastRowLastColumn="0"/>
               <w:rPr>
                 <w:rFonts w:ascii="Calibri" w:eastAsia="Times New Roman" w:hAnsi="Calibri" w:cs="Calibri"/>
@@ -2627,7 +2643,7 @@
                 <w:color w:val="000000"/>
                 <w:lang w:val="en-US"/>
               </w:rPr>
-              <w:t> </w:t>
+              <w:t>298.87</w:t>
             </w:r>
           </w:p>
         </w:tc>
@@ -2913,6 +2929,7 @@
           </w:tcPr>
           <w:p>
             <w:pPr>
+              <w:jc w:val="center"/>
               <w:cnfStyle w:val="000000100000" w:firstRow="0" w:lastRow="0" w:firstColumn="0" w:lastColumn="0" w:oddVBand="0" w:evenVBand="0" w:oddHBand="1" w:evenHBand="0" w:firstRowFirstColumn="0" w:firstRowLastColumn="0" w:lastRowFirstColumn="0" w:lastRowLastColumn="0"/>
               <w:rPr>
                 <w:rFonts w:ascii="Calibri" w:eastAsia="Times New Roman" w:hAnsi="Calibri" w:cs="Calibri"/>
@@ -2926,7 +2943,7 @@
                 <w:color w:val="000000"/>
                 <w:lang w:val="en-US"/>
               </w:rPr>
-              <w:t> </w:t>
+              <w:t>0.0</w:t>
             </w:r>
           </w:p>
         </w:tc>
@@ -2969,6 +2986,7 @@
           </w:tcPr>
           <w:p>
             <w:pPr>
+              <w:jc w:val="center"/>
               <w:cnfStyle w:val="000000000000" w:firstRow="0" w:lastRow="0" w:firstColumn="0" w:lastColumn="0" w:oddVBand="0" w:evenVBand="0" w:oddHBand="0" w:evenHBand="0" w:firstRowFirstColumn="0" w:firstRowLastColumn="0" w:lastRowFirstColumn="0" w:lastRowLastColumn="0"/>
               <w:rPr>
                 <w:rFonts w:ascii="Calibri" w:eastAsia="Times New Roman" w:hAnsi="Calibri" w:cs="Calibri"/>
@@ -2982,7 +3000,7 @@
                 <w:color w:val="000000"/>
                 <w:lang w:val="en-US"/>
               </w:rPr>
-              <w:t> </w:t>
+              <w:t>31.25</w:t>
             </w:r>
           </w:p>
         </w:tc>
@@ -3026,6 +3044,7 @@
           </w:tcPr>
           <w:p>
             <w:pPr>
+              <w:jc w:val="center"/>
               <w:cnfStyle w:val="000000100000" w:firstRow="0" w:lastRow="0" w:firstColumn="0" w:lastColumn="0" w:oddVBand="0" w:evenVBand="0" w:oddHBand="1" w:evenHBand="0" w:firstRowFirstColumn="0" w:firstRowLastColumn="0" w:lastRowFirstColumn="0" w:lastRowLastColumn="0"/>
               <w:rPr>
                 <w:rFonts w:ascii="Calibri" w:eastAsia="Times New Roman" w:hAnsi="Calibri" w:cs="Calibri"/>
@@ -3039,7 +3058,7 @@
                 <w:color w:val="000000"/>
                 <w:lang w:val="en-US"/>
               </w:rPr>
-              <w:t> </w:t>
+              <w:t>31.25</w:t>
             </w:r>
           </w:p>
         </w:tc>
@@ -3082,6 +3101,7 @@
           </w:tcPr>
           <w:p>
             <w:pPr>
+              <w:jc w:val="center"/>
               <w:cnfStyle w:val="000000000000" w:firstRow="0" w:lastRow="0" w:firstColumn="0" w:lastColumn="0" w:oddVBand="0" w:evenVBand="0" w:oddHBand="0" w:evenHBand="0" w:firstRowFirstColumn="0" w:firstRowLastColumn="0" w:lastRowFirstColumn="0" w:lastRowLastColumn="0"/>
               <w:rPr>
                 <w:rFonts w:ascii="Calibri" w:eastAsia="Times New Roman" w:hAnsi="Calibri" w:cs="Calibri"/>
@@ -3095,7 +3115,7 @@
                 <w:color w:val="000000"/>
                 <w:lang w:val="en-US"/>
               </w:rPr>
-              <w:t> </w:t>
+              <w:t>46.87</w:t>
             </w:r>
           </w:p>
         </w:tc>
@@ -3134,6 +3154,7 @@
           </w:tcPr>
           <w:p>
             <w:pPr>
+              <w:jc w:val="center"/>
               <w:cnfStyle w:val="000000100000" w:firstRow="0" w:lastRow="0" w:firstColumn="0" w:lastColumn="0" w:oddVBand="0" w:evenVBand="0" w:oddHBand="1" w:evenHBand="0" w:firstRowFirstColumn="0" w:firstRowLastColumn="0" w:lastRowFirstColumn="0" w:lastRowLastColumn="0"/>
               <w:rPr>
                 <w:rFonts w:ascii="Calibri" w:eastAsia="Times New Roman" w:hAnsi="Calibri" w:cs="Calibri"/>
@@ -3147,7 +3168,7 @@
                 <w:color w:val="000000"/>
                 <w:lang w:val="en-US"/>
               </w:rPr>
-              <w:t> </w:t>
+              <w:t>78.12</w:t>
             </w:r>
           </w:p>
         </w:tc>
@@ -3190,6 +3211,7 @@
           </w:tcPr>
           <w:p>
             <w:pPr>
+              <w:jc w:val="center"/>
               <w:cnfStyle w:val="000000000000" w:firstRow="0" w:lastRow="0" w:firstColumn="0" w:lastColumn="0" w:oddVBand="0" w:evenVBand="0" w:oddHBand="0" w:evenHBand="0" w:firstRowFirstColumn="0" w:firstRowLastColumn="0" w:lastRowFirstColumn="0" w:lastRowLastColumn="0"/>
               <w:rPr>
                 <w:rFonts w:ascii="Calibri" w:eastAsia="Times New Roman" w:hAnsi="Calibri" w:cs="Calibri"/>
@@ -3203,7 +3225,7 @@
                 <w:color w:val="000000"/>
                 <w:lang w:val="en-US"/>
               </w:rPr>
-              <w:t> </w:t>
+              <w:t>93.75</w:t>
             </w:r>
           </w:p>
         </w:tc>
@@ -3247,6 +3269,7 @@
           </w:tcPr>
           <w:p>
             <w:pPr>
+              <w:jc w:val="center"/>
               <w:cnfStyle w:val="000000100000" w:firstRow="0" w:lastRow="0" w:firstColumn="0" w:lastColumn="0" w:oddVBand="0" w:evenVBand="0" w:oddHBand="1" w:evenHBand="0" w:firstRowFirstColumn="0" w:firstRowLastColumn="0" w:lastRowFirstColumn="0" w:lastRowLastColumn="0"/>
               <w:rPr>
                 <w:rFonts w:ascii="Calibri" w:eastAsia="Times New Roman" w:hAnsi="Calibri" w:cs="Calibri"/>
@@ -3260,7 +3283,7 @@
                 <w:color w:val="000000"/>
                 <w:lang w:val="en-US"/>
               </w:rPr>
-              <w:t> </w:t>
+              <w:t>171.87</w:t>
             </w:r>
           </w:p>
         </w:tc>
@@ -3303,6 +3326,7 @@
           </w:tcPr>
           <w:p>
             <w:pPr>
+              <w:jc w:val="center"/>
               <w:cnfStyle w:val="000000000000" w:firstRow="0" w:lastRow="0" w:firstColumn="0" w:lastColumn="0" w:oddVBand="0" w:evenVBand="0" w:oddHBand="0" w:evenHBand="0" w:firstRowFirstColumn="0" w:firstRowLastColumn="0" w:lastRowFirstColumn="0" w:lastRowLastColumn="0"/>
               <w:rPr>
                 <w:rFonts w:ascii="Calibri" w:eastAsia="Times New Roman" w:hAnsi="Calibri" w:cs="Calibri"/>
@@ -3316,7 +3340,7 @@
                 <w:color w:val="000000"/>
                 <w:lang w:val="en-US"/>
               </w:rPr>
-              <w:t> </w:t>
+              <w:t>203.12</w:t>
             </w:r>
           </w:p>
         </w:tc>
@@ -4328,6 +4352,7 @@
           </w:tcPr>
           <w:p>
             <w:pPr>
+              <w:jc w:val="center"/>
               <w:cnfStyle w:val="000000100000" w:firstRow="0" w:lastRow="0" w:firstColumn="0" w:lastColumn="0" w:oddVBand="0" w:evenVBand="0" w:oddHBand="1" w:evenHBand="0" w:firstRowFirstColumn="0" w:firstRowLastColumn="0" w:lastRowFirstColumn="0" w:lastRowLastColumn="0"/>
               <w:rPr>
                 <w:rFonts w:ascii="Calibri" w:eastAsia="Times New Roman" w:hAnsi="Calibri" w:cs="Calibri"/>
@@ -4341,7 +4366,7 @@
                 <w:color w:val="000000"/>
                 <w:lang w:val="en-US"/>
               </w:rPr>
-              <w:t> </w:t>
+              <w:t>31.25</w:t>
             </w:r>
           </w:p>
         </w:tc>
@@ -4384,6 +4409,7 @@
           </w:tcPr>
           <w:p>
             <w:pPr>
+              <w:jc w:val="center"/>
               <w:cnfStyle w:val="000000000000" w:firstRow="0" w:lastRow="0" w:firstColumn="0" w:lastColumn="0" w:oddVBand="0" w:evenVBand="0" w:oddHBand="0" w:evenHBand="0" w:firstRowFirstColumn="0" w:firstRowLastColumn="0" w:lastRowFirstColumn="0" w:lastRowLastColumn="0"/>
               <w:rPr>
                 <w:rFonts w:ascii="Calibri" w:eastAsia="Times New Roman" w:hAnsi="Calibri" w:cs="Calibri"/>
@@ -4397,7 +4423,7 @@
                 <w:color w:val="000000"/>
                 <w:lang w:val="en-US"/>
               </w:rPr>
-              <w:t> </w:t>
+              <w:t>93.75</w:t>
             </w:r>
           </w:p>
         </w:tc>
@@ -4441,6 +4467,7 @@
           </w:tcPr>
           <w:p>
             <w:pPr>
+              <w:jc w:val="center"/>
               <w:cnfStyle w:val="000000100000" w:firstRow="0" w:lastRow="0" w:firstColumn="0" w:lastColumn="0" w:oddVBand="0" w:evenVBand="0" w:oddHBand="1" w:evenHBand="0" w:firstRowFirstColumn="0" w:firstRowLastColumn="0" w:lastRowFirstColumn="0" w:lastRowLastColumn="0"/>
               <w:rPr>
                 <w:rFonts w:ascii="Calibri" w:eastAsia="Times New Roman" w:hAnsi="Calibri" w:cs="Calibri"/>
@@ -4454,7 +4481,7 @@
                 <w:color w:val="000000"/>
                 <w:lang w:val="en-US"/>
               </w:rPr>
-              <w:t> </w:t>
+              <w:t>187.5</w:t>
             </w:r>
           </w:p>
         </w:tc>
@@ -4497,6 +4524,7 @@
           </w:tcPr>
           <w:p>
             <w:pPr>
+              <w:jc w:val="center"/>
               <w:cnfStyle w:val="000000000000" w:firstRow="0" w:lastRow="0" w:firstColumn="0" w:lastColumn="0" w:oddVBand="0" w:evenVBand="0" w:oddHBand="0" w:evenHBand="0" w:firstRowFirstColumn="0" w:firstRowLastColumn="0" w:lastRowFirstColumn="0" w:lastRowLastColumn="0"/>
               <w:rPr>
                 <w:rFonts w:ascii="Calibri" w:eastAsia="Times New Roman" w:hAnsi="Calibri" w:cs="Calibri"/>
@@ -4510,7 +4538,7 @@
                 <w:color w:val="000000"/>
                 <w:lang w:val="en-US"/>
               </w:rPr>
-              <w:t> </w:t>
+              <w:t>390.62</w:t>
             </w:r>
           </w:p>
         </w:tc>
@@ -4549,6 +4577,7 @@
           </w:tcPr>
           <w:p>
             <w:pPr>
+              <w:jc w:val="center"/>
               <w:cnfStyle w:val="000000100000" w:firstRow="0" w:lastRow="0" w:firstColumn="0" w:lastColumn="0" w:oddVBand="0" w:evenVBand="0" w:oddHBand="1" w:evenHBand="0" w:firstRowFirstColumn="0" w:firstRowLastColumn="0" w:lastRowFirstColumn="0" w:lastRowLastColumn="0"/>
               <w:rPr>
                 <w:rFonts w:ascii="Calibri" w:eastAsia="Times New Roman" w:hAnsi="Calibri" w:cs="Calibri"/>
@@ -4562,7 +4591,7 @@
                 <w:color w:val="000000"/>
                 <w:lang w:val="en-US"/>
               </w:rPr>
-              <w:t> </w:t>
+              <w:t>593.75</w:t>
             </w:r>
           </w:p>
         </w:tc>
@@ -4605,6 +4634,7 @@
           </w:tcPr>
           <w:p>
             <w:pPr>
+              <w:jc w:val="center"/>
               <w:cnfStyle w:val="000000000000" w:firstRow="0" w:lastRow="0" w:firstColumn="0" w:lastColumn="0" w:oddVBand="0" w:evenVBand="0" w:oddHBand="0" w:evenHBand="0" w:firstRowFirstColumn="0" w:firstRowLastColumn="0" w:lastRowFirstColumn="0" w:lastRowLastColumn="0"/>
               <w:rPr>
                 <w:rFonts w:ascii="Calibri" w:eastAsia="Times New Roman" w:hAnsi="Calibri" w:cs="Calibri"/>
@@ -4618,7 +4648,7 @@
                 <w:color w:val="000000"/>
                 <w:lang w:val="en-US"/>
               </w:rPr>
-              <w:t> </w:t>
+              <w:t>1062.5</w:t>
             </w:r>
           </w:p>
         </w:tc>
@@ -4662,6 +4692,7 @@
           </w:tcPr>
           <w:p>
             <w:pPr>
+              <w:jc w:val="center"/>
               <w:cnfStyle w:val="000000100000" w:firstRow="0" w:lastRow="0" w:firstColumn="0" w:lastColumn="0" w:oddVBand="0" w:evenVBand="0" w:oddHBand="1" w:evenHBand="0" w:firstRowFirstColumn="0" w:firstRowLastColumn="0" w:lastRowFirstColumn="0" w:lastRowLastColumn="0"/>
               <w:rPr>
                 <w:rFonts w:ascii="Calibri" w:eastAsia="Times New Roman" w:hAnsi="Calibri" w:cs="Calibri"/>
@@ -4675,7 +4706,7 @@
                 <w:color w:val="000000"/>
                 <w:lang w:val="en-US"/>
               </w:rPr>
-              <w:t> </w:t>
+              <w:t>1781.25</w:t>
             </w:r>
           </w:p>
         </w:tc>
@@ -4718,6 +4749,7 @@
           </w:tcPr>
           <w:p>
             <w:pPr>
+              <w:jc w:val="center"/>
               <w:cnfStyle w:val="000000000000" w:firstRow="0" w:lastRow="0" w:firstColumn="0" w:lastColumn="0" w:oddVBand="0" w:evenVBand="0" w:oddHBand="0" w:evenHBand="0" w:firstRowFirstColumn="0" w:firstRowLastColumn="0" w:lastRowFirstColumn="0" w:lastRowLastColumn="0"/>
               <w:rPr>
                 <w:rFonts w:ascii="Calibri" w:eastAsia="Times New Roman" w:hAnsi="Calibri" w:cs="Calibri"/>
@@ -4731,7 +4763,7 @@
                 <w:color w:val="000000"/>
                 <w:lang w:val="en-US"/>
               </w:rPr>
-              <w:t> </w:t>
+              <w:t>2234.37</w:t>
             </w:r>
           </w:p>
         </w:tc>

</xml_diff>

<commit_message>
Agregue el tiempo de sort de los req 1,2 y 5
</commit_message>
<xml_diff>
--- a/Docs/Documento de Análisis.docx
+++ b/Docs/Documento de Análisis.docx
@@ -294,8 +294,6 @@
         <w:jc w:val="both"/>
         <w:rPr>
           <w:rFonts w:ascii="Times New Roman" w:hAnsi="Times New Roman" w:cs="Times New Roman"/>
-          <w:b/>
-          <w:bCs/>
           <w:sz w:val="24"/>
           <w:szCs w:val="24"/>
           <w:lang w:val="en-US"/>
@@ -321,6 +319,26 @@
           <w:lang w:val="en-US"/>
         </w:rPr>
         <w:t>:</w:t>
+      </w:r>
+      <w:r>
+        <w:rPr>
+          <w:rFonts w:ascii="Times New Roman" w:hAnsi="Times New Roman" w:cs="Times New Roman"/>
+          <w:b/>
+          <w:bCs/>
+          <w:sz w:val="24"/>
+          <w:szCs w:val="24"/>
+          <w:lang w:val="en-US"/>
+        </w:rPr>
+        <w:t xml:space="preserve"> </w:t>
+      </w:r>
+      <w:r>
+        <w:rPr>
+          <w:rFonts w:ascii="Times New Roman" w:hAnsi="Times New Roman" w:cs="Times New Roman"/>
+          <w:sz w:val="24"/>
+          <w:szCs w:val="24"/>
+          <w:lang w:val="en-US"/>
+        </w:rPr>
+        <w:t>O()</w:t>
       </w:r>
     </w:p>
     <w:p>
@@ -417,8 +435,6 @@
         <w:jc w:val="both"/>
         <w:rPr>
           <w:rFonts w:ascii="Times New Roman" w:hAnsi="Times New Roman" w:cs="Times New Roman"/>
-          <w:b/>
-          <w:bCs/>
           <w:sz w:val="24"/>
           <w:szCs w:val="24"/>
           <w:lang w:val="en-US"/>
@@ -529,6 +545,25 @@
         </w:rPr>
         <w:t>Complejida</w:t>
       </w:r>
+      <w:r>
+        <w:rPr>
+          <w:rFonts w:ascii="Times New Roman" w:hAnsi="Times New Roman" w:cs="Times New Roman"/>
+          <w:b/>
+          <w:bCs/>
+          <w:sz w:val="24"/>
+          <w:szCs w:val="24"/>
+        </w:rPr>
+        <w:t xml:space="preserve">d: </w:t>
+      </w:r>
+      <w:r>
+        <w:rPr>
+          <w:rFonts w:ascii="Times New Roman" w:hAnsi="Times New Roman" w:cs="Times New Roman"/>
+          <w:sz w:val="24"/>
+          <w:szCs w:val="24"/>
+          <w:lang w:val="en-US"/>
+        </w:rPr>
+        <w:t>O()</w:t>
+      </w:r>
     </w:p>
     <w:p>
       <w:pPr>
@@ -633,8 +668,6 @@
         <w:jc w:val="both"/>
         <w:rPr>
           <w:rFonts w:ascii="Times New Roman" w:hAnsi="Times New Roman" w:cs="Times New Roman"/>
-          <w:b/>
-          <w:bCs/>
           <w:sz w:val="24"/>
           <w:szCs w:val="24"/>
         </w:rPr>
@@ -658,6 +691,25 @@
           <w:szCs w:val="24"/>
         </w:rPr>
         <w:t>:</w:t>
+      </w:r>
+      <w:r>
+        <w:rPr>
+          <w:rFonts w:ascii="Times New Roman" w:hAnsi="Times New Roman" w:cs="Times New Roman"/>
+          <w:b/>
+          <w:bCs/>
+          <w:sz w:val="24"/>
+          <w:szCs w:val="24"/>
+        </w:rPr>
+        <w:t xml:space="preserve"> </w:t>
+      </w:r>
+      <w:r>
+        <w:rPr>
+          <w:rFonts w:ascii="Times New Roman" w:hAnsi="Times New Roman" w:cs="Times New Roman"/>
+          <w:sz w:val="24"/>
+          <w:szCs w:val="24"/>
+          <w:lang w:val="en-US"/>
+        </w:rPr>
+        <w:t>O()</w:t>
       </w:r>
     </w:p>
     <w:p>
@@ -787,8 +839,6 @@
         <w:jc w:val="both"/>
         <w:rPr>
           <w:rFonts w:ascii="Times New Roman" w:hAnsi="Times New Roman" w:cs="Times New Roman"/>
-          <w:b/>
-          <w:bCs/>
           <w:sz w:val="24"/>
           <w:szCs w:val="24"/>
         </w:rPr>
@@ -802,6 +852,25 @@
           <w:szCs w:val="24"/>
         </w:rPr>
         <w:t>Complejidad:</w:t>
+      </w:r>
+      <w:r>
+        <w:rPr>
+          <w:rFonts w:ascii="Times New Roman" w:hAnsi="Times New Roman" w:cs="Times New Roman"/>
+          <w:b/>
+          <w:bCs/>
+          <w:sz w:val="24"/>
+          <w:szCs w:val="24"/>
+        </w:rPr>
+        <w:t xml:space="preserve"> </w:t>
+      </w:r>
+      <w:r>
+        <w:rPr>
+          <w:rFonts w:ascii="Times New Roman" w:hAnsi="Times New Roman" w:cs="Times New Roman"/>
+          <w:sz w:val="24"/>
+          <w:szCs w:val="24"/>
+          <w:lang w:val="en-US"/>
+        </w:rPr>
+        <w:t>O()</w:t>
       </w:r>
     </w:p>
     <w:p>
@@ -1047,6 +1116,25 @@
         </w:rPr>
         <w:t>:</w:t>
       </w:r>
+      <w:r>
+        <w:rPr>
+          <w:rFonts w:ascii="Times New Roman" w:hAnsi="Times New Roman" w:cs="Times New Roman"/>
+          <w:b/>
+          <w:bCs/>
+          <w:sz w:val="24"/>
+          <w:szCs w:val="24"/>
+        </w:rPr>
+        <w:t xml:space="preserve"> </w:t>
+      </w:r>
+      <w:r>
+        <w:rPr>
+          <w:rFonts w:ascii="Times New Roman" w:hAnsi="Times New Roman" w:cs="Times New Roman"/>
+          <w:sz w:val="24"/>
+          <w:szCs w:val="24"/>
+          <w:lang w:val="en-US"/>
+        </w:rPr>
+        <w:t>O()</w:t>
+      </w:r>
     </w:p>
     <w:p>
       <w:pPr>
@@ -1288,7 +1376,6 @@
           <w:szCs w:val="28"/>
         </w:rPr>
       </w:pPr>
-      <w:proofErr w:type="spellStart"/>
       <w:r>
         <w:rPr>
           <w:rFonts w:ascii="Times New Roman" w:hAnsi="Times New Roman" w:cs="Times New Roman"/>
@@ -1299,21 +1386,20 @@
           <w:lang w:val="en-US"/>
         </w:rPr>
         <w:lastRenderedPageBreak/>
-        <w:t>Tiempos</w:t>
+        <w:t>Tiempos de Ejecución</w:t>
       </w:r>
-      <w:proofErr w:type="spellEnd"/>
-      <w:r>
+    </w:p>
+    <w:p>
+      <w:pPr>
+        <w:jc w:val="both"/>
         <w:rPr>
           <w:rFonts w:ascii="Times New Roman" w:hAnsi="Times New Roman" w:cs="Times New Roman"/>
           <w:b/>
           <w:bCs/>
           <w:sz w:val="28"/>
           <w:szCs w:val="28"/>
-          <w:lang w:val="en-US"/>
-        </w:rPr>
-        <w:t xml:space="preserve"> de </w:t>
-      </w:r>
-      <w:proofErr w:type="spellStart"/>
+        </w:rPr>
+      </w:pPr>
       <w:r>
         <w:rPr>
           <w:rFonts w:ascii="Times New Roman" w:hAnsi="Times New Roman" w:cs="Times New Roman"/>
@@ -1321,12 +1407,811 @@
           <w:bCs/>
           <w:sz w:val="28"/>
           <w:szCs w:val="28"/>
-          <w:lang w:val="en-US"/>
-        </w:rPr>
-        <w:t>Ejecución</w:t>
+        </w:rPr>
+        <w:t>Req 1.</w:t>
       </w:r>
-      <w:proofErr w:type="spellEnd"/>
-    </w:p>
+    </w:p>
+    <w:tbl>
+      <w:tblPr>
+        <w:tblStyle w:val="PlainTable1"/>
+        <w:tblpPr w:leftFromText="180" w:rightFromText="180" w:vertAnchor="text" w:tblpY="34"/>
+        <w:tblW w:w="5554" w:type="dxa"/>
+        <w:tblLook w:val="04A0" w:firstRow="1" w:lastRow="0" w:firstColumn="1" w:lastColumn="0" w:noHBand="0" w:noVBand="1"/>
+      </w:tblPr>
+      <w:tblGrid>
+        <w:gridCol w:w="1598"/>
+        <w:gridCol w:w="1978"/>
+        <w:gridCol w:w="1978"/>
+      </w:tblGrid>
+      <w:tr>
+        <w:trPr>
+          <w:cnfStyle w:val="100000000000" w:firstRow="1" w:lastRow="0" w:firstColumn="0" w:lastColumn="0" w:oddVBand="0" w:evenVBand="0" w:oddHBand="0" w:evenHBand="0" w:firstRowFirstColumn="0" w:firstRowLastColumn="0" w:lastRowFirstColumn="0" w:lastRowLastColumn="0"/>
+          <w:trHeight w:val="255"/>
+        </w:trPr>
+        <w:tc>
+          <w:tcPr>
+            <w:cnfStyle w:val="001000000000" w:firstRow="0" w:lastRow="0" w:firstColumn="1" w:lastColumn="0" w:oddVBand="0" w:evenVBand="0" w:oddHBand="0" w:evenHBand="0" w:firstRowFirstColumn="0" w:firstRowLastColumn="0" w:lastRowFirstColumn="0" w:lastRowLastColumn="0"/>
+            <w:tcW w:w="1598" w:type="dxa"/>
+            <w:noWrap/>
+            <w:hideMark/>
+          </w:tcPr>
+          <w:p>
+            <w:pPr>
+              <w:jc w:val="center"/>
+              <w:rPr>
+                <w:rFonts w:ascii="Times New Roman" w:eastAsia="Times New Roman" w:hAnsi="Times New Roman" w:cs="Times New Roman"/>
+                <w:b w:val="0"/>
+                <w:bCs w:val="0"/>
+                <w:color w:val="000000"/>
+                <w:lang w:val="en-US"/>
+              </w:rPr>
+            </w:pPr>
+            <w:r>
+              <w:rPr>
+                <w:rFonts w:ascii="Times New Roman" w:eastAsia="Times New Roman" w:hAnsi="Times New Roman" w:cs="Times New Roman"/>
+                <w:color w:val="000000"/>
+                <w:lang w:val="en-US"/>
+              </w:rPr>
+              <w:t>% de Muestra</w:t>
+            </w:r>
+          </w:p>
+          <w:p>
+            <w:pPr>
+              <w:jc w:val="center"/>
+              <w:rPr>
+                <w:rFonts w:ascii="Times New Roman" w:eastAsia="Times New Roman" w:hAnsi="Times New Roman" w:cs="Times New Roman"/>
+                <w:color w:val="000000"/>
+                <w:lang w:val="en-US"/>
+              </w:rPr>
+            </w:pPr>
+            <w:r>
+              <w:rPr>
+                <w:rFonts w:ascii="Times New Roman" w:eastAsia="Times New Roman" w:hAnsi="Times New Roman" w:cs="Times New Roman"/>
+                <w:b w:val="0"/>
+                <w:bCs w:val="0"/>
+                <w:color w:val="000000"/>
+                <w:lang w:val="en-US"/>
+              </w:rPr>
+              <w:t>(ARRAYLIST)</w:t>
+            </w:r>
+          </w:p>
+        </w:tc>
+        <w:tc>
+          <w:tcPr>
+            <w:tcW w:w="1978" w:type="dxa"/>
+            <w:noWrap/>
+            <w:hideMark/>
+          </w:tcPr>
+          <w:p>
+            <w:pPr>
+              <w:jc w:val="center"/>
+              <w:cnfStyle w:val="100000000000" w:firstRow="1" w:lastRow="0" w:firstColumn="0" w:lastColumn="0" w:oddVBand="0" w:evenVBand="0" w:oddHBand="0" w:evenHBand="0" w:firstRowFirstColumn="0" w:firstRowLastColumn="0" w:lastRowFirstColumn="0" w:lastRowLastColumn="0"/>
+              <w:rPr>
+                <w:rFonts w:ascii="Times New Roman" w:eastAsia="Times New Roman" w:hAnsi="Times New Roman" w:cs="Times New Roman"/>
+                <w:color w:val="000000"/>
+                <w:lang w:val="en-US"/>
+              </w:rPr>
+            </w:pPr>
+            <w:r>
+              <w:rPr>
+                <w:rFonts w:ascii="Times New Roman" w:eastAsia="Times New Roman" w:hAnsi="Times New Roman" w:cs="Times New Roman"/>
+                <w:color w:val="000000"/>
+                <w:lang w:val="en-US"/>
+              </w:rPr>
+              <w:t>Tiempo(ms)</w:t>
+            </w:r>
+          </w:p>
+        </w:tc>
+        <w:tc>
+          <w:tcPr>
+            <w:tcW w:w="1978" w:type="dxa"/>
+          </w:tcPr>
+          <w:p>
+            <w:pPr>
+              <w:jc w:val="center"/>
+              <w:cnfStyle w:val="100000000000" w:firstRow="1" w:lastRow="0" w:firstColumn="0" w:lastColumn="0" w:oddVBand="0" w:evenVBand="0" w:oddHBand="0" w:evenHBand="0" w:firstRowFirstColumn="0" w:firstRowLastColumn="0" w:lastRowFirstColumn="0" w:lastRowLastColumn="0"/>
+              <w:rPr>
+                <w:rFonts w:ascii="Times New Roman" w:eastAsia="Times New Roman" w:hAnsi="Times New Roman" w:cs="Times New Roman"/>
+                <w:b w:val="0"/>
+                <w:bCs w:val="0"/>
+                <w:color w:val="000000"/>
+                <w:lang w:val="en-US"/>
+              </w:rPr>
+            </w:pPr>
+            <w:r>
+              <w:rPr>
+                <w:rFonts w:ascii="Times New Roman" w:eastAsia="Times New Roman" w:hAnsi="Times New Roman" w:cs="Times New Roman"/>
+                <w:color w:val="000000"/>
+                <w:lang w:val="en-US"/>
+              </w:rPr>
+              <w:t>Sort</w:t>
+            </w:r>
+            <w:r>
+              <w:rPr>
+                <w:rFonts w:ascii="Times New Roman" w:eastAsia="Times New Roman" w:hAnsi="Times New Roman" w:cs="Times New Roman"/>
+                <w:color w:val="000000"/>
+                <w:lang w:val="en-US"/>
+              </w:rPr>
+              <w:t>_</w:t>
+            </w:r>
+            <w:r>
+              <w:rPr>
+                <w:rFonts w:ascii="Times New Roman" w:eastAsia="Times New Roman" w:hAnsi="Times New Roman" w:cs="Times New Roman"/>
+                <w:color w:val="000000"/>
+                <w:lang w:val="en-US"/>
+              </w:rPr>
+              <w:t>List(ms)</w:t>
+            </w:r>
+          </w:p>
+          <w:p>
+            <w:pPr>
+              <w:jc w:val="center"/>
+              <w:cnfStyle w:val="100000000000" w:firstRow="1" w:lastRow="0" w:firstColumn="0" w:lastColumn="0" w:oddVBand="0" w:evenVBand="0" w:oddHBand="0" w:evenHBand="0" w:firstRowFirstColumn="0" w:firstRowLastColumn="0" w:lastRowFirstColumn="0" w:lastRowLastColumn="0"/>
+              <w:rPr>
+                <w:rFonts w:ascii="Times New Roman" w:eastAsia="Times New Roman" w:hAnsi="Times New Roman" w:cs="Times New Roman"/>
+                <w:color w:val="000000"/>
+                <w:lang w:val="en-US"/>
+              </w:rPr>
+            </w:pPr>
+            <w:r>
+              <w:rPr>
+                <w:rFonts w:ascii="Times New Roman" w:eastAsia="Times New Roman" w:hAnsi="Times New Roman" w:cs="Times New Roman"/>
+                <w:color w:val="000000"/>
+                <w:lang w:val="en-US"/>
+              </w:rPr>
+              <w:t>(Merge Sort)</w:t>
+            </w:r>
+          </w:p>
+        </w:tc>
+      </w:tr>
+      <w:tr>
+        <w:trPr>
+          <w:cnfStyle w:val="000000100000" w:firstRow="0" w:lastRow="0" w:firstColumn="0" w:lastColumn="0" w:oddVBand="0" w:evenVBand="0" w:oddHBand="1" w:evenHBand="0" w:firstRowFirstColumn="0" w:firstRowLastColumn="0" w:lastRowFirstColumn="0" w:lastRowLastColumn="0"/>
+          <w:trHeight w:val="255"/>
+        </w:trPr>
+        <w:tc>
+          <w:tcPr>
+            <w:cnfStyle w:val="001000000000" w:firstRow="0" w:lastRow="0" w:firstColumn="1" w:lastColumn="0" w:oddVBand="0" w:evenVBand="0" w:oddHBand="0" w:evenHBand="0" w:firstRowFirstColumn="0" w:firstRowLastColumn="0" w:lastRowFirstColumn="0" w:lastRowLastColumn="0"/>
+            <w:tcW w:w="1598" w:type="dxa"/>
+            <w:noWrap/>
+            <w:hideMark/>
+          </w:tcPr>
+          <w:p>
+            <w:pPr>
+              <w:jc w:val="center"/>
+              <w:rPr>
+                <w:rFonts w:ascii="Calibri" w:eastAsia="Times New Roman" w:hAnsi="Calibri" w:cs="Calibri"/>
+                <w:color w:val="000000"/>
+                <w:lang w:val="en-US"/>
+              </w:rPr>
+            </w:pPr>
+            <w:r>
+              <w:rPr>
+                <w:rFonts w:ascii="Calibri" w:eastAsia="Times New Roman" w:hAnsi="Calibri" w:cs="Calibri"/>
+                <w:color w:val="000000"/>
+                <w:lang w:val="en-US"/>
+              </w:rPr>
+              <w:t>0,50%</w:t>
+            </w:r>
+          </w:p>
+        </w:tc>
+        <w:tc>
+          <w:tcPr>
+            <w:tcW w:w="1978" w:type="dxa"/>
+            <w:noWrap/>
+            <w:hideMark/>
+          </w:tcPr>
+          <w:p>
+            <w:pPr>
+              <w:jc w:val="center"/>
+              <w:cnfStyle w:val="000000100000" w:firstRow="0" w:lastRow="0" w:firstColumn="0" w:lastColumn="0" w:oddVBand="0" w:evenVBand="0" w:oddHBand="1" w:evenHBand="0" w:firstRowFirstColumn="0" w:firstRowLastColumn="0" w:lastRowFirstColumn="0" w:lastRowLastColumn="0"/>
+              <w:rPr>
+                <w:rFonts w:ascii="Calibri" w:eastAsia="Times New Roman" w:hAnsi="Calibri" w:cs="Calibri"/>
+                <w:color w:val="000000"/>
+                <w:lang w:val="en-US"/>
+              </w:rPr>
+            </w:pPr>
+            <w:r>
+              <w:rPr>
+                <w:rFonts w:ascii="Calibri" w:eastAsia="Times New Roman" w:hAnsi="Calibri" w:cs="Calibri"/>
+                <w:color w:val="000000"/>
+                <w:lang w:val="en-US"/>
+              </w:rPr>
+              <w:t>0.0</w:t>
+            </w:r>
+          </w:p>
+        </w:tc>
+        <w:tc>
+          <w:tcPr>
+            <w:tcW w:w="1978" w:type="dxa"/>
+          </w:tcPr>
+          <w:p>
+            <w:pPr>
+              <w:jc w:val="center"/>
+              <w:cnfStyle w:val="000000100000" w:firstRow="0" w:lastRow="0" w:firstColumn="0" w:lastColumn="0" w:oddVBand="0" w:evenVBand="0" w:oddHBand="1" w:evenHBand="0" w:firstRowFirstColumn="0" w:firstRowLastColumn="0" w:lastRowFirstColumn="0" w:lastRowLastColumn="0"/>
+              <w:rPr>
+                <w:rFonts w:ascii="Calibri" w:eastAsia="Times New Roman" w:hAnsi="Calibri" w:cs="Calibri"/>
+                <w:color w:val="000000"/>
+                <w:lang w:val="en-US"/>
+              </w:rPr>
+            </w:pPr>
+            <w:r>
+              <w:rPr>
+                <w:rFonts w:ascii="Calibri" w:eastAsia="Times New Roman" w:hAnsi="Calibri" w:cs="Calibri"/>
+                <w:color w:val="000000"/>
+                <w:lang w:val="en-US"/>
+              </w:rPr>
+              <w:t>31.25</w:t>
+            </w:r>
+          </w:p>
+        </w:tc>
+      </w:tr>
+      <w:tr>
+        <w:trPr>
+          <w:trHeight w:val="255"/>
+        </w:trPr>
+        <w:tc>
+          <w:tcPr>
+            <w:cnfStyle w:val="001000000000" w:firstRow="0" w:lastRow="0" w:firstColumn="1" w:lastColumn="0" w:oddVBand="0" w:evenVBand="0" w:oddHBand="0" w:evenHBand="0" w:firstRowFirstColumn="0" w:firstRowLastColumn="0" w:lastRowFirstColumn="0" w:lastRowLastColumn="0"/>
+            <w:tcW w:w="1598" w:type="dxa"/>
+            <w:noWrap/>
+            <w:hideMark/>
+          </w:tcPr>
+          <w:p>
+            <w:pPr>
+              <w:jc w:val="center"/>
+              <w:rPr>
+                <w:rFonts w:ascii="Calibri" w:eastAsia="Times New Roman" w:hAnsi="Calibri" w:cs="Calibri"/>
+                <w:color w:val="000000"/>
+                <w:lang w:val="en-US"/>
+              </w:rPr>
+            </w:pPr>
+            <w:r>
+              <w:rPr>
+                <w:rFonts w:ascii="Calibri" w:eastAsia="Times New Roman" w:hAnsi="Calibri" w:cs="Calibri"/>
+                <w:color w:val="000000"/>
+                <w:lang w:val="en-US"/>
+              </w:rPr>
+              <w:t>5%</w:t>
+            </w:r>
+          </w:p>
+        </w:tc>
+        <w:tc>
+          <w:tcPr>
+            <w:tcW w:w="1978" w:type="dxa"/>
+            <w:noWrap/>
+            <w:hideMark/>
+          </w:tcPr>
+          <w:p>
+            <w:pPr>
+              <w:jc w:val="center"/>
+              <w:cnfStyle w:val="000000000000" w:firstRow="0" w:lastRow="0" w:firstColumn="0" w:lastColumn="0" w:oddVBand="0" w:evenVBand="0" w:oddHBand="0" w:evenHBand="0" w:firstRowFirstColumn="0" w:firstRowLastColumn="0" w:lastRowFirstColumn="0" w:lastRowLastColumn="0"/>
+              <w:rPr>
+                <w:rFonts w:ascii="Calibri" w:eastAsia="Times New Roman" w:hAnsi="Calibri" w:cs="Calibri"/>
+                <w:color w:val="000000"/>
+                <w:lang w:val="en-US"/>
+              </w:rPr>
+            </w:pPr>
+            <w:r>
+              <w:rPr>
+                <w:rFonts w:ascii="Calibri" w:eastAsia="Times New Roman" w:hAnsi="Calibri" w:cs="Calibri"/>
+                <w:color w:val="000000"/>
+                <w:lang w:val="en-US"/>
+              </w:rPr>
+              <w:t>0.0</w:t>
+            </w:r>
+          </w:p>
+        </w:tc>
+        <w:tc>
+          <w:tcPr>
+            <w:tcW w:w="1978" w:type="dxa"/>
+          </w:tcPr>
+          <w:p>
+            <w:pPr>
+              <w:jc w:val="center"/>
+              <w:cnfStyle w:val="000000000000" w:firstRow="0" w:lastRow="0" w:firstColumn="0" w:lastColumn="0" w:oddVBand="0" w:evenVBand="0" w:oddHBand="0" w:evenHBand="0" w:firstRowFirstColumn="0" w:firstRowLastColumn="0" w:lastRowFirstColumn="0" w:lastRowLastColumn="0"/>
+              <w:rPr>
+                <w:rFonts w:ascii="Calibri" w:eastAsia="Times New Roman" w:hAnsi="Calibri" w:cs="Calibri"/>
+                <w:color w:val="000000"/>
+                <w:lang w:val="en-US"/>
+              </w:rPr>
+            </w:pPr>
+            <w:r>
+              <w:rPr>
+                <w:rFonts w:ascii="Calibri" w:eastAsia="Times New Roman" w:hAnsi="Calibri" w:cs="Calibri"/>
+                <w:color w:val="000000"/>
+                <w:lang w:val="en-US"/>
+              </w:rPr>
+              <w:t>93.75</w:t>
+            </w:r>
+          </w:p>
+        </w:tc>
+      </w:tr>
+      <w:tr>
+        <w:trPr>
+          <w:cnfStyle w:val="000000100000" w:firstRow="0" w:lastRow="0" w:firstColumn="0" w:lastColumn="0" w:oddVBand="0" w:evenVBand="0" w:oddHBand="1" w:evenHBand="0" w:firstRowFirstColumn="0" w:firstRowLastColumn="0" w:lastRowFirstColumn="0" w:lastRowLastColumn="0"/>
+          <w:trHeight w:val="255"/>
+        </w:trPr>
+        <w:tc>
+          <w:tcPr>
+            <w:cnfStyle w:val="001000000000" w:firstRow="0" w:lastRow="0" w:firstColumn="1" w:lastColumn="0" w:oddVBand="0" w:evenVBand="0" w:oddHBand="0" w:evenHBand="0" w:firstRowFirstColumn="0" w:firstRowLastColumn="0" w:lastRowFirstColumn="0" w:lastRowLastColumn="0"/>
+            <w:tcW w:w="1598" w:type="dxa"/>
+            <w:noWrap/>
+            <w:hideMark/>
+          </w:tcPr>
+          <w:p>
+            <w:pPr>
+              <w:jc w:val="center"/>
+              <w:rPr>
+                <w:rFonts w:ascii="Calibri" w:eastAsia="Times New Roman" w:hAnsi="Calibri" w:cs="Calibri"/>
+                <w:color w:val="000000"/>
+                <w:lang w:val="en-US"/>
+              </w:rPr>
+            </w:pPr>
+            <w:r>
+              <w:rPr>
+                <w:rFonts w:ascii="Calibri" w:eastAsia="Times New Roman" w:hAnsi="Calibri" w:cs="Calibri"/>
+                <w:color w:val="000000"/>
+                <w:lang w:val="en-US"/>
+              </w:rPr>
+              <w:t>10%</w:t>
+            </w:r>
+          </w:p>
+        </w:tc>
+        <w:tc>
+          <w:tcPr>
+            <w:tcW w:w="1978" w:type="dxa"/>
+            <w:noWrap/>
+            <w:hideMark/>
+          </w:tcPr>
+          <w:p>
+            <w:pPr>
+              <w:jc w:val="center"/>
+              <w:cnfStyle w:val="000000100000" w:firstRow="0" w:lastRow="0" w:firstColumn="0" w:lastColumn="0" w:oddVBand="0" w:evenVBand="0" w:oddHBand="1" w:evenHBand="0" w:firstRowFirstColumn="0" w:firstRowLastColumn="0" w:lastRowFirstColumn="0" w:lastRowLastColumn="0"/>
+              <w:rPr>
+                <w:rFonts w:ascii="Calibri" w:eastAsia="Times New Roman" w:hAnsi="Calibri" w:cs="Calibri"/>
+                <w:color w:val="000000"/>
+                <w:lang w:val="en-US"/>
+              </w:rPr>
+            </w:pPr>
+            <w:r>
+              <w:rPr>
+                <w:rFonts w:ascii="Calibri" w:eastAsia="Times New Roman" w:hAnsi="Calibri" w:cs="Calibri"/>
+                <w:color w:val="000000"/>
+                <w:lang w:val="en-US"/>
+              </w:rPr>
+              <w:t>0.0</w:t>
+            </w:r>
+          </w:p>
+        </w:tc>
+        <w:tc>
+          <w:tcPr>
+            <w:tcW w:w="1978" w:type="dxa"/>
+          </w:tcPr>
+          <w:p>
+            <w:pPr>
+              <w:jc w:val="center"/>
+              <w:cnfStyle w:val="000000100000" w:firstRow="0" w:lastRow="0" w:firstColumn="0" w:lastColumn="0" w:oddVBand="0" w:evenVBand="0" w:oddHBand="1" w:evenHBand="0" w:firstRowFirstColumn="0" w:firstRowLastColumn="0" w:lastRowFirstColumn="0" w:lastRowLastColumn="0"/>
+              <w:rPr>
+                <w:rFonts w:ascii="Calibri" w:eastAsia="Times New Roman" w:hAnsi="Calibri" w:cs="Calibri"/>
+                <w:color w:val="000000"/>
+                <w:lang w:val="en-US"/>
+              </w:rPr>
+            </w:pPr>
+            <w:r>
+              <w:rPr>
+                <w:rFonts w:ascii="Calibri" w:eastAsia="Times New Roman" w:hAnsi="Calibri" w:cs="Calibri"/>
+                <w:color w:val="000000"/>
+                <w:lang w:val="en-US"/>
+              </w:rPr>
+              <w:t>140.62</w:t>
+            </w:r>
+          </w:p>
+        </w:tc>
+      </w:tr>
+      <w:tr>
+        <w:trPr>
+          <w:trHeight w:val="255"/>
+        </w:trPr>
+        <w:tc>
+          <w:tcPr>
+            <w:cnfStyle w:val="001000000000" w:firstRow="0" w:lastRow="0" w:firstColumn="1" w:lastColumn="0" w:oddVBand="0" w:evenVBand="0" w:oddHBand="0" w:evenHBand="0" w:firstRowFirstColumn="0" w:firstRowLastColumn="0" w:lastRowFirstColumn="0" w:lastRowLastColumn="0"/>
+            <w:tcW w:w="1598" w:type="dxa"/>
+            <w:noWrap/>
+            <w:hideMark/>
+          </w:tcPr>
+          <w:p>
+            <w:pPr>
+              <w:jc w:val="center"/>
+              <w:rPr>
+                <w:rFonts w:ascii="Calibri" w:eastAsia="Times New Roman" w:hAnsi="Calibri" w:cs="Calibri"/>
+                <w:color w:val="000000"/>
+                <w:lang w:val="en-US"/>
+              </w:rPr>
+            </w:pPr>
+            <w:r>
+              <w:rPr>
+                <w:rFonts w:ascii="Calibri" w:eastAsia="Times New Roman" w:hAnsi="Calibri" w:cs="Calibri"/>
+                <w:color w:val="000000"/>
+                <w:lang w:val="en-US"/>
+              </w:rPr>
+              <w:t>20%</w:t>
+            </w:r>
+          </w:p>
+        </w:tc>
+        <w:tc>
+          <w:tcPr>
+            <w:tcW w:w="1978" w:type="dxa"/>
+            <w:noWrap/>
+            <w:hideMark/>
+          </w:tcPr>
+          <w:p>
+            <w:pPr>
+              <w:jc w:val="center"/>
+              <w:cnfStyle w:val="000000000000" w:firstRow="0" w:lastRow="0" w:firstColumn="0" w:lastColumn="0" w:oddVBand="0" w:evenVBand="0" w:oddHBand="0" w:evenHBand="0" w:firstRowFirstColumn="0" w:firstRowLastColumn="0" w:lastRowFirstColumn="0" w:lastRowLastColumn="0"/>
+              <w:rPr>
+                <w:rFonts w:ascii="Calibri" w:eastAsia="Times New Roman" w:hAnsi="Calibri" w:cs="Calibri"/>
+                <w:color w:val="000000"/>
+                <w:lang w:val="en-US"/>
+              </w:rPr>
+            </w:pPr>
+            <w:r>
+              <w:rPr>
+                <w:rFonts w:ascii="Calibri" w:eastAsia="Times New Roman" w:hAnsi="Calibri" w:cs="Calibri"/>
+                <w:color w:val="000000"/>
+                <w:lang w:val="en-US"/>
+              </w:rPr>
+              <w:t>15.62</w:t>
+            </w:r>
+          </w:p>
+        </w:tc>
+        <w:tc>
+          <w:tcPr>
+            <w:tcW w:w="1978" w:type="dxa"/>
+          </w:tcPr>
+          <w:p>
+            <w:pPr>
+              <w:jc w:val="center"/>
+              <w:cnfStyle w:val="000000000000" w:firstRow="0" w:lastRow="0" w:firstColumn="0" w:lastColumn="0" w:oddVBand="0" w:evenVBand="0" w:oddHBand="0" w:evenHBand="0" w:firstRowFirstColumn="0" w:firstRowLastColumn="0" w:lastRowFirstColumn="0" w:lastRowLastColumn="0"/>
+              <w:rPr>
+                <w:rFonts w:ascii="Calibri" w:eastAsia="Times New Roman" w:hAnsi="Calibri" w:cs="Calibri"/>
+                <w:color w:val="000000"/>
+                <w:lang w:val="en-US"/>
+              </w:rPr>
+            </w:pPr>
+            <w:r>
+              <w:rPr>
+                <w:rFonts w:ascii="Calibri" w:eastAsia="Times New Roman" w:hAnsi="Calibri" w:cs="Calibri"/>
+                <w:color w:val="000000"/>
+                <w:lang w:val="en-US"/>
+              </w:rPr>
+              <w:t>171.87</w:t>
+            </w:r>
+          </w:p>
+        </w:tc>
+      </w:tr>
+      <w:tr>
+        <w:trPr>
+          <w:cnfStyle w:val="000000100000" w:firstRow="0" w:lastRow="0" w:firstColumn="0" w:lastColumn="0" w:oddVBand="0" w:evenVBand="0" w:oddHBand="1" w:evenHBand="0" w:firstRowFirstColumn="0" w:firstRowLastColumn="0" w:lastRowFirstColumn="0" w:lastRowLastColumn="0"/>
+          <w:trHeight w:val="255"/>
+        </w:trPr>
+        <w:tc>
+          <w:tcPr>
+            <w:cnfStyle w:val="001000000000" w:firstRow="0" w:lastRow="0" w:firstColumn="1" w:lastColumn="0" w:oddVBand="0" w:evenVBand="0" w:oddHBand="0" w:evenHBand="0" w:firstRowFirstColumn="0" w:firstRowLastColumn="0" w:lastRowFirstColumn="0" w:lastRowLastColumn="0"/>
+            <w:tcW w:w="1598" w:type="dxa"/>
+            <w:noWrap/>
+            <w:hideMark/>
+          </w:tcPr>
+          <w:p>
+            <w:pPr>
+              <w:jc w:val="center"/>
+            </w:pPr>
+            <w:r>
+              <w:rPr>
+                <w:rFonts w:ascii="Calibri" w:eastAsia="Times New Roman" w:hAnsi="Calibri" w:cs="Calibri"/>
+                <w:color w:val="000000"/>
+                <w:lang w:val="en-US"/>
+              </w:rPr>
+              <w:t>30%</w:t>
+            </w:r>
+          </w:p>
+        </w:tc>
+        <w:tc>
+          <w:tcPr>
+            <w:tcW w:w="1978" w:type="dxa"/>
+            <w:noWrap/>
+            <w:hideMark/>
+          </w:tcPr>
+          <w:p>
+            <w:pPr>
+              <w:jc w:val="center"/>
+              <w:cnfStyle w:val="000000100000" w:firstRow="0" w:lastRow="0" w:firstColumn="0" w:lastColumn="0" w:oddVBand="0" w:evenVBand="0" w:oddHBand="1" w:evenHBand="0" w:firstRowFirstColumn="0" w:firstRowLastColumn="0" w:lastRowFirstColumn="0" w:lastRowLastColumn="0"/>
+              <w:rPr>
+                <w:rFonts w:ascii="Calibri" w:eastAsia="Times New Roman" w:hAnsi="Calibri" w:cs="Calibri"/>
+                <w:color w:val="000000"/>
+                <w:lang w:val="en-US"/>
+              </w:rPr>
+            </w:pPr>
+            <w:r>
+              <w:rPr>
+                <w:rFonts w:ascii="Calibri" w:eastAsia="Times New Roman" w:hAnsi="Calibri" w:cs="Calibri"/>
+                <w:color w:val="000000"/>
+                <w:lang w:val="en-US"/>
+              </w:rPr>
+              <w:t>15.62</w:t>
+            </w:r>
+          </w:p>
+        </w:tc>
+        <w:tc>
+          <w:tcPr>
+            <w:tcW w:w="1978" w:type="dxa"/>
+          </w:tcPr>
+          <w:p>
+            <w:pPr>
+              <w:jc w:val="center"/>
+              <w:cnfStyle w:val="000000100000" w:firstRow="0" w:lastRow="0" w:firstColumn="0" w:lastColumn="0" w:oddVBand="0" w:evenVBand="0" w:oddHBand="1" w:evenHBand="0" w:firstRowFirstColumn="0" w:firstRowLastColumn="0" w:lastRowFirstColumn="0" w:lastRowLastColumn="0"/>
+              <w:rPr>
+                <w:rFonts w:ascii="Calibri" w:eastAsia="Times New Roman" w:hAnsi="Calibri" w:cs="Calibri"/>
+                <w:color w:val="000000"/>
+                <w:lang w:val="en-US"/>
+              </w:rPr>
+            </w:pPr>
+            <w:r>
+              <w:rPr>
+                <w:rFonts w:ascii="Calibri" w:eastAsia="Times New Roman" w:hAnsi="Calibri" w:cs="Calibri"/>
+                <w:color w:val="000000"/>
+                <w:lang w:val="en-US"/>
+              </w:rPr>
+              <w:t>218.75</w:t>
+            </w:r>
+          </w:p>
+        </w:tc>
+      </w:tr>
+      <w:tr>
+        <w:trPr>
+          <w:trHeight w:val="255"/>
+        </w:trPr>
+        <w:tc>
+          <w:tcPr>
+            <w:cnfStyle w:val="001000000000" w:firstRow="0" w:lastRow="0" w:firstColumn="1" w:lastColumn="0" w:oddVBand="0" w:evenVBand="0" w:oddHBand="0" w:evenHBand="0" w:firstRowFirstColumn="0" w:firstRowLastColumn="0" w:lastRowFirstColumn="0" w:lastRowLastColumn="0"/>
+            <w:tcW w:w="1598" w:type="dxa"/>
+            <w:noWrap/>
+            <w:hideMark/>
+          </w:tcPr>
+          <w:p>
+            <w:pPr>
+              <w:jc w:val="center"/>
+              <w:rPr>
+                <w:rFonts w:ascii="Calibri" w:eastAsia="Times New Roman" w:hAnsi="Calibri" w:cs="Calibri"/>
+                <w:color w:val="000000"/>
+                <w:lang w:val="en-US"/>
+              </w:rPr>
+            </w:pPr>
+            <w:r>
+              <w:rPr>
+                <w:rFonts w:ascii="Calibri" w:eastAsia="Times New Roman" w:hAnsi="Calibri" w:cs="Calibri"/>
+                <w:color w:val="000000"/>
+                <w:lang w:val="en-US"/>
+              </w:rPr>
+              <w:t>50%</w:t>
+            </w:r>
+          </w:p>
+        </w:tc>
+        <w:tc>
+          <w:tcPr>
+            <w:tcW w:w="1978" w:type="dxa"/>
+            <w:noWrap/>
+            <w:hideMark/>
+          </w:tcPr>
+          <w:p>
+            <w:pPr>
+              <w:jc w:val="center"/>
+              <w:cnfStyle w:val="000000000000" w:firstRow="0" w:lastRow="0" w:firstColumn="0" w:lastColumn="0" w:oddVBand="0" w:evenVBand="0" w:oddHBand="0" w:evenHBand="0" w:firstRowFirstColumn="0" w:firstRowLastColumn="0" w:lastRowFirstColumn="0" w:lastRowLastColumn="0"/>
+              <w:rPr>
+                <w:rFonts w:ascii="Calibri" w:eastAsia="Times New Roman" w:hAnsi="Calibri" w:cs="Calibri"/>
+                <w:color w:val="000000"/>
+                <w:lang w:val="en-US"/>
+              </w:rPr>
+            </w:pPr>
+            <w:r>
+              <w:rPr>
+                <w:rFonts w:ascii="Calibri" w:eastAsia="Times New Roman" w:hAnsi="Calibri" w:cs="Calibri"/>
+                <w:color w:val="000000"/>
+                <w:lang w:val="en-US"/>
+              </w:rPr>
+              <w:t>15.62</w:t>
+            </w:r>
+          </w:p>
+        </w:tc>
+        <w:tc>
+          <w:tcPr>
+            <w:tcW w:w="1978" w:type="dxa"/>
+          </w:tcPr>
+          <w:p>
+            <w:pPr>
+              <w:jc w:val="center"/>
+              <w:cnfStyle w:val="000000000000" w:firstRow="0" w:lastRow="0" w:firstColumn="0" w:lastColumn="0" w:oddVBand="0" w:evenVBand="0" w:oddHBand="0" w:evenHBand="0" w:firstRowFirstColumn="0" w:firstRowLastColumn="0" w:lastRowFirstColumn="0" w:lastRowLastColumn="0"/>
+              <w:rPr>
+                <w:rFonts w:ascii="Calibri" w:eastAsia="Times New Roman" w:hAnsi="Calibri" w:cs="Calibri"/>
+                <w:color w:val="000000"/>
+                <w:lang w:val="en-US"/>
+              </w:rPr>
+            </w:pPr>
+            <w:r>
+              <w:rPr>
+                <w:rFonts w:ascii="Calibri" w:eastAsia="Times New Roman" w:hAnsi="Calibri" w:cs="Calibri"/>
+                <w:color w:val="000000"/>
+                <w:lang w:val="en-US"/>
+              </w:rPr>
+              <w:t>312.5</w:t>
+            </w:r>
+          </w:p>
+        </w:tc>
+      </w:tr>
+      <w:tr>
+        <w:trPr>
+          <w:cnfStyle w:val="000000100000" w:firstRow="0" w:lastRow="0" w:firstColumn="0" w:lastColumn="0" w:oddVBand="0" w:evenVBand="0" w:oddHBand="1" w:evenHBand="0" w:firstRowFirstColumn="0" w:firstRowLastColumn="0" w:lastRowFirstColumn="0" w:lastRowLastColumn="0"/>
+          <w:trHeight w:val="255"/>
+        </w:trPr>
+        <w:tc>
+          <w:tcPr>
+            <w:cnfStyle w:val="001000000000" w:firstRow="0" w:lastRow="0" w:firstColumn="1" w:lastColumn="0" w:oddVBand="0" w:evenVBand="0" w:oddHBand="0" w:evenHBand="0" w:firstRowFirstColumn="0" w:firstRowLastColumn="0" w:lastRowFirstColumn="0" w:lastRowLastColumn="0"/>
+            <w:tcW w:w="1598" w:type="dxa"/>
+            <w:noWrap/>
+            <w:hideMark/>
+          </w:tcPr>
+          <w:p>
+            <w:pPr>
+              <w:jc w:val="center"/>
+              <w:rPr>
+                <w:rFonts w:ascii="Calibri" w:eastAsia="Times New Roman" w:hAnsi="Calibri" w:cs="Calibri"/>
+                <w:color w:val="000000"/>
+                <w:lang w:val="en-US"/>
+              </w:rPr>
+            </w:pPr>
+            <w:r>
+              <w:rPr>
+                <w:rFonts w:ascii="Calibri" w:eastAsia="Times New Roman" w:hAnsi="Calibri" w:cs="Calibri"/>
+                <w:color w:val="000000"/>
+                <w:lang w:val="en-US"/>
+              </w:rPr>
+              <w:t>80%</w:t>
+            </w:r>
+          </w:p>
+        </w:tc>
+        <w:tc>
+          <w:tcPr>
+            <w:tcW w:w="1978" w:type="dxa"/>
+            <w:noWrap/>
+            <w:hideMark/>
+          </w:tcPr>
+          <w:p>
+            <w:pPr>
+              <w:jc w:val="center"/>
+              <w:cnfStyle w:val="000000100000" w:firstRow="0" w:lastRow="0" w:firstColumn="0" w:lastColumn="0" w:oddVBand="0" w:evenVBand="0" w:oddHBand="1" w:evenHBand="0" w:firstRowFirstColumn="0" w:firstRowLastColumn="0" w:lastRowFirstColumn="0" w:lastRowLastColumn="0"/>
+              <w:rPr>
+                <w:rFonts w:ascii="Calibri" w:eastAsia="Times New Roman" w:hAnsi="Calibri" w:cs="Calibri"/>
+                <w:color w:val="000000"/>
+                <w:lang w:val="en-US"/>
+              </w:rPr>
+            </w:pPr>
+            <w:r>
+              <w:rPr>
+                <w:rFonts w:ascii="Calibri" w:eastAsia="Times New Roman" w:hAnsi="Calibri" w:cs="Calibri"/>
+                <w:color w:val="000000"/>
+                <w:lang w:val="en-US"/>
+              </w:rPr>
+              <w:t>15.62</w:t>
+            </w:r>
+          </w:p>
+        </w:tc>
+        <w:tc>
+          <w:tcPr>
+            <w:tcW w:w="1978" w:type="dxa"/>
+          </w:tcPr>
+          <w:p>
+            <w:pPr>
+              <w:jc w:val="center"/>
+              <w:cnfStyle w:val="000000100000" w:firstRow="0" w:lastRow="0" w:firstColumn="0" w:lastColumn="0" w:oddVBand="0" w:evenVBand="0" w:oddHBand="1" w:evenHBand="0" w:firstRowFirstColumn="0" w:firstRowLastColumn="0" w:lastRowFirstColumn="0" w:lastRowLastColumn="0"/>
+              <w:rPr>
+                <w:rFonts w:ascii="Calibri" w:eastAsia="Times New Roman" w:hAnsi="Calibri" w:cs="Calibri"/>
+                <w:color w:val="000000"/>
+                <w:lang w:val="en-US"/>
+              </w:rPr>
+            </w:pPr>
+            <w:r>
+              <w:rPr>
+                <w:rFonts w:ascii="Calibri" w:eastAsia="Times New Roman" w:hAnsi="Calibri" w:cs="Calibri"/>
+                <w:color w:val="000000"/>
+                <w:lang w:val="en-US"/>
+              </w:rPr>
+              <w:t>325.0</w:t>
+            </w:r>
+          </w:p>
+        </w:tc>
+      </w:tr>
+      <w:tr>
+        <w:trPr>
+          <w:trHeight w:val="255"/>
+        </w:trPr>
+        <w:tc>
+          <w:tcPr>
+            <w:cnfStyle w:val="001000000000" w:firstRow="0" w:lastRow="0" w:firstColumn="1" w:lastColumn="0" w:oddVBand="0" w:evenVBand="0" w:oddHBand="0" w:evenHBand="0" w:firstRowFirstColumn="0" w:firstRowLastColumn="0" w:lastRowFirstColumn="0" w:lastRowLastColumn="0"/>
+            <w:tcW w:w="1598" w:type="dxa"/>
+            <w:noWrap/>
+            <w:hideMark/>
+          </w:tcPr>
+          <w:p>
+            <w:pPr>
+              <w:jc w:val="center"/>
+              <w:rPr>
+                <w:rFonts w:ascii="Calibri" w:eastAsia="Times New Roman" w:hAnsi="Calibri" w:cs="Calibri"/>
+                <w:color w:val="000000"/>
+                <w:lang w:val="en-US"/>
+              </w:rPr>
+            </w:pPr>
+            <w:r>
+              <w:rPr>
+                <w:rFonts w:ascii="Calibri" w:eastAsia="Times New Roman" w:hAnsi="Calibri" w:cs="Calibri"/>
+                <w:color w:val="000000"/>
+                <w:lang w:val="en-US"/>
+              </w:rPr>
+              <w:t>100%</w:t>
+            </w:r>
+          </w:p>
+        </w:tc>
+        <w:tc>
+          <w:tcPr>
+            <w:tcW w:w="1978" w:type="dxa"/>
+            <w:noWrap/>
+            <w:hideMark/>
+          </w:tcPr>
+          <w:p>
+            <w:pPr>
+              <w:jc w:val="center"/>
+              <w:cnfStyle w:val="000000000000" w:firstRow="0" w:lastRow="0" w:firstColumn="0" w:lastColumn="0" w:oddVBand="0" w:evenVBand="0" w:oddHBand="0" w:evenHBand="0" w:firstRowFirstColumn="0" w:firstRowLastColumn="0" w:lastRowFirstColumn="0" w:lastRowLastColumn="0"/>
+              <w:rPr>
+                <w:rFonts w:ascii="Calibri" w:eastAsia="Times New Roman" w:hAnsi="Calibri" w:cs="Calibri"/>
+                <w:color w:val="000000"/>
+                <w:lang w:val="en-US"/>
+              </w:rPr>
+            </w:pPr>
+            <w:r>
+              <w:rPr>
+                <w:rFonts w:ascii="Calibri" w:eastAsia="Times New Roman" w:hAnsi="Calibri" w:cs="Calibri"/>
+                <w:color w:val="000000"/>
+                <w:lang w:val="en-US"/>
+              </w:rPr>
+              <w:t>31.25</w:t>
+            </w:r>
+          </w:p>
+        </w:tc>
+        <w:tc>
+          <w:tcPr>
+            <w:tcW w:w="1978" w:type="dxa"/>
+          </w:tcPr>
+          <w:p>
+            <w:pPr>
+              <w:jc w:val="center"/>
+              <w:cnfStyle w:val="000000000000" w:firstRow="0" w:lastRow="0" w:firstColumn="0" w:lastColumn="0" w:oddVBand="0" w:evenVBand="0" w:oddHBand="0" w:evenHBand="0" w:firstRowFirstColumn="0" w:firstRowLastColumn="0" w:lastRowFirstColumn="0" w:lastRowLastColumn="0"/>
+              <w:rPr>
+                <w:rFonts w:ascii="Calibri" w:eastAsia="Times New Roman" w:hAnsi="Calibri" w:cs="Calibri"/>
+                <w:color w:val="000000"/>
+                <w:lang w:val="en-US"/>
+              </w:rPr>
+            </w:pPr>
+            <w:r>
+              <w:rPr>
+                <w:rFonts w:ascii="Calibri" w:eastAsia="Times New Roman" w:hAnsi="Calibri" w:cs="Calibri"/>
+                <w:color w:val="000000"/>
+                <w:lang w:val="en-US"/>
+              </w:rPr>
+              <w:t>343.75</w:t>
+            </w:r>
+          </w:p>
+        </w:tc>
+      </w:tr>
+    </w:tbl>
     <w:p>
       <w:pPr>
         <w:jc w:val="both"/>
@@ -1338,7 +2223,10 @@
           <w:szCs w:val="28"/>
         </w:rPr>
       </w:pPr>
-      <w:r>
+    </w:p>
+    <w:p>
+      <w:pPr>
+        <w:jc w:val="both"/>
         <w:rPr>
           <w:rFonts w:ascii="Times New Roman" w:hAnsi="Times New Roman" w:cs="Times New Roman"/>
           <w:b/>
@@ -1346,7 +2234,971 @@
           <w:sz w:val="28"/>
           <w:szCs w:val="28"/>
         </w:rPr>
-        <w:t>Req 1.</w:t>
+      </w:pPr>
+    </w:p>
+    <w:p>
+      <w:pPr>
+        <w:jc w:val="both"/>
+        <w:rPr>
+          <w:rFonts w:ascii="Times New Roman" w:hAnsi="Times New Roman" w:cs="Times New Roman"/>
+          <w:b/>
+          <w:bCs/>
+          <w:sz w:val="28"/>
+          <w:szCs w:val="28"/>
+        </w:rPr>
+      </w:pPr>
+    </w:p>
+    <w:p>
+      <w:pPr>
+        <w:jc w:val="both"/>
+        <w:rPr>
+          <w:rFonts w:ascii="Times New Roman" w:hAnsi="Times New Roman" w:cs="Times New Roman"/>
+          <w:b/>
+          <w:bCs/>
+          <w:sz w:val="28"/>
+          <w:szCs w:val="28"/>
+        </w:rPr>
+      </w:pPr>
+    </w:p>
+    <w:p>
+      <w:pPr>
+        <w:jc w:val="both"/>
+        <w:rPr>
+          <w:rFonts w:ascii="Times New Roman" w:hAnsi="Times New Roman" w:cs="Times New Roman"/>
+          <w:b/>
+          <w:bCs/>
+          <w:sz w:val="28"/>
+          <w:szCs w:val="28"/>
+        </w:rPr>
+      </w:pPr>
+    </w:p>
+    <w:p>
+      <w:pPr>
+        <w:jc w:val="both"/>
+        <w:rPr>
+          <w:rFonts w:ascii="Times New Roman" w:hAnsi="Times New Roman" w:cs="Times New Roman"/>
+          <w:b/>
+          <w:bCs/>
+          <w:sz w:val="28"/>
+          <w:szCs w:val="28"/>
+        </w:rPr>
+      </w:pPr>
+    </w:p>
+    <w:p>
+      <w:pPr>
+        <w:jc w:val="both"/>
+        <w:rPr>
+          <w:rFonts w:ascii="Times New Roman" w:hAnsi="Times New Roman" w:cs="Times New Roman"/>
+          <w:b/>
+          <w:bCs/>
+          <w:sz w:val="28"/>
+          <w:szCs w:val="28"/>
+        </w:rPr>
+      </w:pPr>
+      <w:r>
+        <w:rPr>
+          <w:rFonts w:ascii="Times New Roman" w:hAnsi="Times New Roman" w:cs="Times New Roman"/>
+          <w:b/>
+          <w:bCs/>
+          <w:sz w:val="28"/>
+          <w:szCs w:val="28"/>
+        </w:rPr>
+        <w:t>Req 2.</w:t>
+      </w:r>
+    </w:p>
+    <w:tbl>
+      <w:tblPr>
+        <w:tblStyle w:val="PlainTable1"/>
+        <w:tblpPr w:leftFromText="180" w:rightFromText="180" w:vertAnchor="text" w:tblpY="34"/>
+        <w:tblW w:w="5554" w:type="dxa"/>
+        <w:tblLook w:val="04A0" w:firstRow="1" w:lastRow="0" w:firstColumn="1" w:lastColumn="0" w:noHBand="0" w:noVBand="1"/>
+      </w:tblPr>
+      <w:tblGrid>
+        <w:gridCol w:w="1598"/>
+        <w:gridCol w:w="1978"/>
+        <w:gridCol w:w="1978"/>
+      </w:tblGrid>
+      <w:tr>
+        <w:trPr>
+          <w:cnfStyle w:val="100000000000" w:firstRow="1" w:lastRow="0" w:firstColumn="0" w:lastColumn="0" w:oddVBand="0" w:evenVBand="0" w:oddHBand="0" w:evenHBand="0" w:firstRowFirstColumn="0" w:firstRowLastColumn="0" w:lastRowFirstColumn="0" w:lastRowLastColumn="0"/>
+          <w:trHeight w:val="255"/>
+        </w:trPr>
+        <w:tc>
+          <w:tcPr>
+            <w:cnfStyle w:val="001000000000" w:firstRow="0" w:lastRow="0" w:firstColumn="1" w:lastColumn="0" w:oddVBand="0" w:evenVBand="0" w:oddHBand="0" w:evenHBand="0" w:firstRowFirstColumn="0" w:firstRowLastColumn="0" w:lastRowFirstColumn="0" w:lastRowLastColumn="0"/>
+            <w:tcW w:w="1598" w:type="dxa"/>
+            <w:noWrap/>
+            <w:hideMark/>
+          </w:tcPr>
+          <w:p>
+            <w:pPr>
+              <w:jc w:val="center"/>
+              <w:rPr>
+                <w:rFonts w:ascii="Times New Roman" w:eastAsia="Times New Roman" w:hAnsi="Times New Roman" w:cs="Times New Roman"/>
+                <w:b w:val="0"/>
+                <w:bCs w:val="0"/>
+                <w:color w:val="000000"/>
+                <w:lang w:val="en-US"/>
+              </w:rPr>
+            </w:pPr>
+            <w:r>
+              <w:rPr>
+                <w:rFonts w:ascii="Times New Roman" w:eastAsia="Times New Roman" w:hAnsi="Times New Roman" w:cs="Times New Roman"/>
+                <w:color w:val="000000"/>
+                <w:lang w:val="en-US"/>
+              </w:rPr>
+              <w:t>% de Muestra</w:t>
+            </w:r>
+          </w:p>
+          <w:p>
+            <w:pPr>
+              <w:jc w:val="center"/>
+              <w:rPr>
+                <w:rFonts w:ascii="Times New Roman" w:eastAsia="Times New Roman" w:hAnsi="Times New Roman" w:cs="Times New Roman"/>
+                <w:color w:val="000000"/>
+                <w:lang w:val="en-US"/>
+              </w:rPr>
+            </w:pPr>
+            <w:r>
+              <w:rPr>
+                <w:rFonts w:ascii="Times New Roman" w:eastAsia="Times New Roman" w:hAnsi="Times New Roman" w:cs="Times New Roman"/>
+                <w:b w:val="0"/>
+                <w:bCs w:val="0"/>
+                <w:color w:val="000000"/>
+                <w:lang w:val="en-US"/>
+              </w:rPr>
+              <w:t>(ARRAYLIST)</w:t>
+            </w:r>
+          </w:p>
+        </w:tc>
+        <w:tc>
+          <w:tcPr>
+            <w:tcW w:w="1978" w:type="dxa"/>
+            <w:noWrap/>
+            <w:hideMark/>
+          </w:tcPr>
+          <w:p>
+            <w:pPr>
+              <w:jc w:val="center"/>
+              <w:cnfStyle w:val="100000000000" w:firstRow="1" w:lastRow="0" w:firstColumn="0" w:lastColumn="0" w:oddVBand="0" w:evenVBand="0" w:oddHBand="0" w:evenHBand="0" w:firstRowFirstColumn="0" w:firstRowLastColumn="0" w:lastRowFirstColumn="0" w:lastRowLastColumn="0"/>
+              <w:rPr>
+                <w:rFonts w:ascii="Times New Roman" w:eastAsia="Times New Roman" w:hAnsi="Times New Roman" w:cs="Times New Roman"/>
+                <w:color w:val="000000"/>
+                <w:lang w:val="en-US"/>
+              </w:rPr>
+            </w:pPr>
+            <w:r>
+              <w:rPr>
+                <w:rFonts w:ascii="Times New Roman" w:eastAsia="Times New Roman" w:hAnsi="Times New Roman" w:cs="Times New Roman"/>
+                <w:color w:val="000000"/>
+                <w:lang w:val="en-US"/>
+              </w:rPr>
+              <w:t>Tiempo(ms)</w:t>
+            </w:r>
+          </w:p>
+        </w:tc>
+        <w:tc>
+          <w:tcPr>
+            <w:tcW w:w="1978" w:type="dxa"/>
+          </w:tcPr>
+          <w:p>
+            <w:pPr>
+              <w:jc w:val="center"/>
+              <w:cnfStyle w:val="100000000000" w:firstRow="1" w:lastRow="0" w:firstColumn="0" w:lastColumn="0" w:oddVBand="0" w:evenVBand="0" w:oddHBand="0" w:evenHBand="0" w:firstRowFirstColumn="0" w:firstRowLastColumn="0" w:lastRowFirstColumn="0" w:lastRowLastColumn="0"/>
+              <w:rPr>
+                <w:rFonts w:ascii="Times New Roman" w:eastAsia="Times New Roman" w:hAnsi="Times New Roman" w:cs="Times New Roman"/>
+                <w:b w:val="0"/>
+                <w:bCs w:val="0"/>
+                <w:color w:val="000000"/>
+                <w:lang w:val="en-US"/>
+              </w:rPr>
+            </w:pPr>
+            <w:r>
+              <w:rPr>
+                <w:rFonts w:ascii="Times New Roman" w:eastAsia="Times New Roman" w:hAnsi="Times New Roman" w:cs="Times New Roman"/>
+                <w:color w:val="000000"/>
+                <w:lang w:val="en-US"/>
+              </w:rPr>
+              <w:t>Sort</w:t>
+            </w:r>
+            <w:r>
+              <w:rPr>
+                <w:rFonts w:ascii="Times New Roman" w:eastAsia="Times New Roman" w:hAnsi="Times New Roman" w:cs="Times New Roman"/>
+                <w:color w:val="000000"/>
+                <w:lang w:val="en-US"/>
+              </w:rPr>
+              <w:t>_</w:t>
+            </w:r>
+            <w:r>
+              <w:rPr>
+                <w:rFonts w:ascii="Times New Roman" w:eastAsia="Times New Roman" w:hAnsi="Times New Roman" w:cs="Times New Roman"/>
+                <w:color w:val="000000"/>
+                <w:lang w:val="en-US"/>
+              </w:rPr>
+              <w:t>List(ms)</w:t>
+            </w:r>
+          </w:p>
+          <w:p>
+            <w:pPr>
+              <w:jc w:val="center"/>
+              <w:cnfStyle w:val="100000000000" w:firstRow="1" w:lastRow="0" w:firstColumn="0" w:lastColumn="0" w:oddVBand="0" w:evenVBand="0" w:oddHBand="0" w:evenHBand="0" w:firstRowFirstColumn="0" w:firstRowLastColumn="0" w:lastRowFirstColumn="0" w:lastRowLastColumn="0"/>
+              <w:rPr>
+                <w:rFonts w:ascii="Times New Roman" w:eastAsia="Times New Roman" w:hAnsi="Times New Roman" w:cs="Times New Roman"/>
+                <w:color w:val="000000"/>
+                <w:lang w:val="en-US"/>
+              </w:rPr>
+            </w:pPr>
+            <w:r>
+              <w:rPr>
+                <w:rFonts w:ascii="Times New Roman" w:eastAsia="Times New Roman" w:hAnsi="Times New Roman" w:cs="Times New Roman"/>
+                <w:color w:val="000000"/>
+                <w:lang w:val="en-US"/>
+              </w:rPr>
+              <w:t>(Merge Sort)</w:t>
+            </w:r>
+          </w:p>
+        </w:tc>
+      </w:tr>
+      <w:tr>
+        <w:trPr>
+          <w:cnfStyle w:val="000000100000" w:firstRow="0" w:lastRow="0" w:firstColumn="0" w:lastColumn="0" w:oddVBand="0" w:evenVBand="0" w:oddHBand="1" w:evenHBand="0" w:firstRowFirstColumn="0" w:firstRowLastColumn="0" w:lastRowFirstColumn="0" w:lastRowLastColumn="0"/>
+          <w:trHeight w:val="255"/>
+        </w:trPr>
+        <w:tc>
+          <w:tcPr>
+            <w:cnfStyle w:val="001000000000" w:firstRow="0" w:lastRow="0" w:firstColumn="1" w:lastColumn="0" w:oddVBand="0" w:evenVBand="0" w:oddHBand="0" w:evenHBand="0" w:firstRowFirstColumn="0" w:firstRowLastColumn="0" w:lastRowFirstColumn="0" w:lastRowLastColumn="0"/>
+            <w:tcW w:w="1598" w:type="dxa"/>
+            <w:noWrap/>
+            <w:hideMark/>
+          </w:tcPr>
+          <w:p>
+            <w:pPr>
+              <w:jc w:val="center"/>
+              <w:rPr>
+                <w:rFonts w:ascii="Calibri" w:eastAsia="Times New Roman" w:hAnsi="Calibri" w:cs="Calibri"/>
+                <w:color w:val="000000"/>
+                <w:lang w:val="en-US"/>
+              </w:rPr>
+            </w:pPr>
+            <w:r>
+              <w:rPr>
+                <w:rFonts w:ascii="Calibri" w:eastAsia="Times New Roman" w:hAnsi="Calibri" w:cs="Calibri"/>
+                <w:color w:val="000000"/>
+                <w:lang w:val="en-US"/>
+              </w:rPr>
+              <w:t>0,50%</w:t>
+            </w:r>
+          </w:p>
+        </w:tc>
+        <w:tc>
+          <w:tcPr>
+            <w:tcW w:w="1978" w:type="dxa"/>
+            <w:noWrap/>
+            <w:hideMark/>
+          </w:tcPr>
+          <w:p>
+            <w:pPr>
+              <w:jc w:val="center"/>
+              <w:cnfStyle w:val="000000100000" w:firstRow="0" w:lastRow="0" w:firstColumn="0" w:lastColumn="0" w:oddVBand="0" w:evenVBand="0" w:oddHBand="1" w:evenHBand="0" w:firstRowFirstColumn="0" w:firstRowLastColumn="0" w:lastRowFirstColumn="0" w:lastRowLastColumn="0"/>
+              <w:rPr>
+                <w:rFonts w:ascii="Calibri" w:eastAsia="Times New Roman" w:hAnsi="Calibri" w:cs="Calibri"/>
+                <w:color w:val="000000"/>
+                <w:lang w:val="en-US"/>
+              </w:rPr>
+            </w:pPr>
+            <w:r>
+              <w:rPr>
+                <w:rFonts w:ascii="Calibri" w:eastAsia="Times New Roman" w:hAnsi="Calibri" w:cs="Calibri"/>
+                <w:color w:val="000000"/>
+                <w:lang w:val="en-US"/>
+              </w:rPr>
+              <w:t>0.0</w:t>
+            </w:r>
+          </w:p>
+        </w:tc>
+        <w:tc>
+          <w:tcPr>
+            <w:tcW w:w="1978" w:type="dxa"/>
+          </w:tcPr>
+          <w:p>
+            <w:pPr>
+              <w:jc w:val="center"/>
+              <w:cnfStyle w:val="000000100000" w:firstRow="0" w:lastRow="0" w:firstColumn="0" w:lastColumn="0" w:oddVBand="0" w:evenVBand="0" w:oddHBand="1" w:evenHBand="0" w:firstRowFirstColumn="0" w:firstRowLastColumn="0" w:lastRowFirstColumn="0" w:lastRowLastColumn="0"/>
+              <w:rPr>
+                <w:rFonts w:ascii="Calibri" w:eastAsia="Times New Roman" w:hAnsi="Calibri" w:cs="Calibri"/>
+                <w:color w:val="000000"/>
+                <w:lang w:val="en-US"/>
+              </w:rPr>
+            </w:pPr>
+            <w:r>
+              <w:rPr>
+                <w:rFonts w:ascii="Calibri" w:eastAsia="Times New Roman" w:hAnsi="Calibri" w:cs="Calibri"/>
+                <w:color w:val="000000"/>
+                <w:lang w:val="en-US"/>
+              </w:rPr>
+              <w:t>15.62</w:t>
+            </w:r>
+          </w:p>
+        </w:tc>
+      </w:tr>
+      <w:tr>
+        <w:trPr>
+          <w:trHeight w:val="255"/>
+        </w:trPr>
+        <w:tc>
+          <w:tcPr>
+            <w:cnfStyle w:val="001000000000" w:firstRow="0" w:lastRow="0" w:firstColumn="1" w:lastColumn="0" w:oddVBand="0" w:evenVBand="0" w:oddHBand="0" w:evenHBand="0" w:firstRowFirstColumn="0" w:firstRowLastColumn="0" w:lastRowFirstColumn="0" w:lastRowLastColumn="0"/>
+            <w:tcW w:w="1598" w:type="dxa"/>
+            <w:noWrap/>
+            <w:hideMark/>
+          </w:tcPr>
+          <w:p>
+            <w:pPr>
+              <w:jc w:val="center"/>
+              <w:rPr>
+                <w:rFonts w:ascii="Calibri" w:eastAsia="Times New Roman" w:hAnsi="Calibri" w:cs="Calibri"/>
+                <w:color w:val="000000"/>
+                <w:lang w:val="en-US"/>
+              </w:rPr>
+            </w:pPr>
+            <w:r>
+              <w:rPr>
+                <w:rFonts w:ascii="Calibri" w:eastAsia="Times New Roman" w:hAnsi="Calibri" w:cs="Calibri"/>
+                <w:color w:val="000000"/>
+                <w:lang w:val="en-US"/>
+              </w:rPr>
+              <w:t>5%</w:t>
+            </w:r>
+          </w:p>
+        </w:tc>
+        <w:tc>
+          <w:tcPr>
+            <w:tcW w:w="1978" w:type="dxa"/>
+            <w:noWrap/>
+            <w:hideMark/>
+          </w:tcPr>
+          <w:p>
+            <w:pPr>
+              <w:jc w:val="center"/>
+              <w:cnfStyle w:val="000000000000" w:firstRow="0" w:lastRow="0" w:firstColumn="0" w:lastColumn="0" w:oddVBand="0" w:evenVBand="0" w:oddHBand="0" w:evenHBand="0" w:firstRowFirstColumn="0" w:firstRowLastColumn="0" w:lastRowFirstColumn="0" w:lastRowLastColumn="0"/>
+              <w:rPr>
+                <w:rFonts w:ascii="Calibri" w:eastAsia="Times New Roman" w:hAnsi="Calibri" w:cs="Calibri"/>
+                <w:color w:val="000000"/>
+                <w:lang w:val="en-US"/>
+              </w:rPr>
+            </w:pPr>
+            <w:r>
+              <w:rPr>
+                <w:rFonts w:ascii="Calibri" w:eastAsia="Times New Roman" w:hAnsi="Calibri" w:cs="Calibri"/>
+                <w:color w:val="000000"/>
+                <w:lang w:val="en-US"/>
+              </w:rPr>
+              <w:t>0.0</w:t>
+            </w:r>
+          </w:p>
+        </w:tc>
+        <w:tc>
+          <w:tcPr>
+            <w:tcW w:w="1978" w:type="dxa"/>
+          </w:tcPr>
+          <w:p>
+            <w:pPr>
+              <w:jc w:val="center"/>
+              <w:cnfStyle w:val="000000000000" w:firstRow="0" w:lastRow="0" w:firstColumn="0" w:lastColumn="0" w:oddVBand="0" w:evenVBand="0" w:oddHBand="0" w:evenHBand="0" w:firstRowFirstColumn="0" w:firstRowLastColumn="0" w:lastRowFirstColumn="0" w:lastRowLastColumn="0"/>
+              <w:rPr>
+                <w:rFonts w:ascii="Calibri" w:eastAsia="Times New Roman" w:hAnsi="Calibri" w:cs="Calibri"/>
+                <w:color w:val="000000"/>
+                <w:lang w:val="en-US"/>
+              </w:rPr>
+            </w:pPr>
+            <w:r>
+              <w:rPr>
+                <w:rFonts w:ascii="Calibri" w:eastAsia="Times New Roman" w:hAnsi="Calibri" w:cs="Calibri"/>
+                <w:color w:val="000000"/>
+                <w:lang w:val="en-US"/>
+              </w:rPr>
+              <w:t>171.87</w:t>
+            </w:r>
+          </w:p>
+        </w:tc>
+      </w:tr>
+      <w:tr>
+        <w:trPr>
+          <w:cnfStyle w:val="000000100000" w:firstRow="0" w:lastRow="0" w:firstColumn="0" w:lastColumn="0" w:oddVBand="0" w:evenVBand="0" w:oddHBand="1" w:evenHBand="0" w:firstRowFirstColumn="0" w:firstRowLastColumn="0" w:lastRowFirstColumn="0" w:lastRowLastColumn="0"/>
+          <w:trHeight w:val="255"/>
+        </w:trPr>
+        <w:tc>
+          <w:tcPr>
+            <w:cnfStyle w:val="001000000000" w:firstRow="0" w:lastRow="0" w:firstColumn="1" w:lastColumn="0" w:oddVBand="0" w:evenVBand="0" w:oddHBand="0" w:evenHBand="0" w:firstRowFirstColumn="0" w:firstRowLastColumn="0" w:lastRowFirstColumn="0" w:lastRowLastColumn="0"/>
+            <w:tcW w:w="1598" w:type="dxa"/>
+            <w:noWrap/>
+            <w:hideMark/>
+          </w:tcPr>
+          <w:p>
+            <w:pPr>
+              <w:jc w:val="center"/>
+              <w:rPr>
+                <w:rFonts w:ascii="Calibri" w:eastAsia="Times New Roman" w:hAnsi="Calibri" w:cs="Calibri"/>
+                <w:color w:val="000000"/>
+                <w:lang w:val="en-US"/>
+              </w:rPr>
+            </w:pPr>
+            <w:r>
+              <w:rPr>
+                <w:rFonts w:ascii="Calibri" w:eastAsia="Times New Roman" w:hAnsi="Calibri" w:cs="Calibri"/>
+                <w:color w:val="000000"/>
+                <w:lang w:val="en-US"/>
+              </w:rPr>
+              <w:t>10%</w:t>
+            </w:r>
+          </w:p>
+        </w:tc>
+        <w:tc>
+          <w:tcPr>
+            <w:tcW w:w="1978" w:type="dxa"/>
+            <w:noWrap/>
+            <w:hideMark/>
+          </w:tcPr>
+          <w:p>
+            <w:pPr>
+              <w:jc w:val="center"/>
+              <w:cnfStyle w:val="000000100000" w:firstRow="0" w:lastRow="0" w:firstColumn="0" w:lastColumn="0" w:oddVBand="0" w:evenVBand="0" w:oddHBand="1" w:evenHBand="0" w:firstRowFirstColumn="0" w:firstRowLastColumn="0" w:lastRowFirstColumn="0" w:lastRowLastColumn="0"/>
+              <w:rPr>
+                <w:rFonts w:ascii="Calibri" w:eastAsia="Times New Roman" w:hAnsi="Calibri" w:cs="Calibri"/>
+                <w:color w:val="000000"/>
+                <w:lang w:val="en-US"/>
+              </w:rPr>
+            </w:pPr>
+            <w:r>
+              <w:rPr>
+                <w:rFonts w:ascii="Calibri" w:eastAsia="Times New Roman" w:hAnsi="Calibri" w:cs="Calibri"/>
+                <w:color w:val="000000"/>
+                <w:lang w:val="en-US"/>
+              </w:rPr>
+              <w:t>46.87</w:t>
+            </w:r>
+          </w:p>
+        </w:tc>
+        <w:tc>
+          <w:tcPr>
+            <w:tcW w:w="1978" w:type="dxa"/>
+          </w:tcPr>
+          <w:p>
+            <w:pPr>
+              <w:jc w:val="center"/>
+              <w:cnfStyle w:val="000000100000" w:firstRow="0" w:lastRow="0" w:firstColumn="0" w:lastColumn="0" w:oddVBand="0" w:evenVBand="0" w:oddHBand="1" w:evenHBand="0" w:firstRowFirstColumn="0" w:firstRowLastColumn="0" w:lastRowFirstColumn="0" w:lastRowLastColumn="0"/>
+              <w:rPr>
+                <w:rFonts w:ascii="Calibri" w:eastAsia="Times New Roman" w:hAnsi="Calibri" w:cs="Calibri"/>
+                <w:color w:val="000000"/>
+                <w:lang w:val="en-US"/>
+              </w:rPr>
+            </w:pPr>
+            <w:r>
+              <w:rPr>
+                <w:rFonts w:ascii="Calibri" w:eastAsia="Times New Roman" w:hAnsi="Calibri" w:cs="Calibri"/>
+                <w:color w:val="000000"/>
+                <w:lang w:val="en-US"/>
+              </w:rPr>
+              <w:t>328.12</w:t>
+            </w:r>
+          </w:p>
+        </w:tc>
+      </w:tr>
+      <w:tr>
+        <w:trPr>
+          <w:trHeight w:val="255"/>
+        </w:trPr>
+        <w:tc>
+          <w:tcPr>
+            <w:cnfStyle w:val="001000000000" w:firstRow="0" w:lastRow="0" w:firstColumn="1" w:lastColumn="0" w:oddVBand="0" w:evenVBand="0" w:oddHBand="0" w:evenHBand="0" w:firstRowFirstColumn="0" w:firstRowLastColumn="0" w:lastRowFirstColumn="0" w:lastRowLastColumn="0"/>
+            <w:tcW w:w="1598" w:type="dxa"/>
+            <w:noWrap/>
+            <w:hideMark/>
+          </w:tcPr>
+          <w:p>
+            <w:pPr>
+              <w:jc w:val="center"/>
+              <w:rPr>
+                <w:rFonts w:ascii="Calibri" w:eastAsia="Times New Roman" w:hAnsi="Calibri" w:cs="Calibri"/>
+                <w:color w:val="000000"/>
+                <w:lang w:val="en-US"/>
+              </w:rPr>
+            </w:pPr>
+            <w:r>
+              <w:rPr>
+                <w:rFonts w:ascii="Calibri" w:eastAsia="Times New Roman" w:hAnsi="Calibri" w:cs="Calibri"/>
+                <w:color w:val="000000"/>
+                <w:lang w:val="en-US"/>
+              </w:rPr>
+              <w:t>20%</w:t>
+            </w:r>
+          </w:p>
+        </w:tc>
+        <w:tc>
+          <w:tcPr>
+            <w:tcW w:w="1978" w:type="dxa"/>
+            <w:noWrap/>
+            <w:hideMark/>
+          </w:tcPr>
+          <w:p>
+            <w:pPr>
+              <w:jc w:val="center"/>
+              <w:cnfStyle w:val="000000000000" w:firstRow="0" w:lastRow="0" w:firstColumn="0" w:lastColumn="0" w:oddVBand="0" w:evenVBand="0" w:oddHBand="0" w:evenHBand="0" w:firstRowFirstColumn="0" w:firstRowLastColumn="0" w:lastRowFirstColumn="0" w:lastRowLastColumn="0"/>
+              <w:rPr>
+                <w:rFonts w:ascii="Calibri" w:eastAsia="Times New Roman" w:hAnsi="Calibri" w:cs="Calibri"/>
+                <w:color w:val="000000"/>
+                <w:lang w:val="en-US"/>
+              </w:rPr>
+            </w:pPr>
+            <w:r>
+              <w:rPr>
+                <w:rFonts w:ascii="Calibri" w:eastAsia="Times New Roman" w:hAnsi="Calibri" w:cs="Calibri"/>
+                <w:color w:val="000000"/>
+                <w:lang w:val="en-US"/>
+              </w:rPr>
+              <w:t>62.5</w:t>
+            </w:r>
+          </w:p>
+        </w:tc>
+        <w:tc>
+          <w:tcPr>
+            <w:tcW w:w="1978" w:type="dxa"/>
+          </w:tcPr>
+          <w:p>
+            <w:pPr>
+              <w:jc w:val="center"/>
+              <w:cnfStyle w:val="000000000000" w:firstRow="0" w:lastRow="0" w:firstColumn="0" w:lastColumn="0" w:oddVBand="0" w:evenVBand="0" w:oddHBand="0" w:evenHBand="0" w:firstRowFirstColumn="0" w:firstRowLastColumn="0" w:lastRowFirstColumn="0" w:lastRowLastColumn="0"/>
+              <w:rPr>
+                <w:rFonts w:ascii="Calibri" w:eastAsia="Times New Roman" w:hAnsi="Calibri" w:cs="Calibri"/>
+                <w:color w:val="000000"/>
+                <w:lang w:val="en-US"/>
+              </w:rPr>
+            </w:pPr>
+            <w:r>
+              <w:rPr>
+                <w:rFonts w:ascii="Calibri" w:eastAsia="Times New Roman" w:hAnsi="Calibri" w:cs="Calibri"/>
+                <w:color w:val="000000"/>
+                <w:lang w:val="en-US"/>
+              </w:rPr>
+              <w:t>718.75</w:t>
+            </w:r>
+          </w:p>
+        </w:tc>
+      </w:tr>
+      <w:tr>
+        <w:trPr>
+          <w:cnfStyle w:val="000000100000" w:firstRow="0" w:lastRow="0" w:firstColumn="0" w:lastColumn="0" w:oddVBand="0" w:evenVBand="0" w:oddHBand="1" w:evenHBand="0" w:firstRowFirstColumn="0" w:firstRowLastColumn="0" w:lastRowFirstColumn="0" w:lastRowLastColumn="0"/>
+          <w:trHeight w:val="255"/>
+        </w:trPr>
+        <w:tc>
+          <w:tcPr>
+            <w:cnfStyle w:val="001000000000" w:firstRow="0" w:lastRow="0" w:firstColumn="1" w:lastColumn="0" w:oddVBand="0" w:evenVBand="0" w:oddHBand="0" w:evenHBand="0" w:firstRowFirstColumn="0" w:firstRowLastColumn="0" w:lastRowFirstColumn="0" w:lastRowLastColumn="0"/>
+            <w:tcW w:w="1598" w:type="dxa"/>
+            <w:noWrap/>
+            <w:hideMark/>
+          </w:tcPr>
+          <w:p>
+            <w:pPr>
+              <w:jc w:val="center"/>
+            </w:pPr>
+            <w:r>
+              <w:rPr>
+                <w:rFonts w:ascii="Calibri" w:eastAsia="Times New Roman" w:hAnsi="Calibri" w:cs="Calibri"/>
+                <w:color w:val="000000"/>
+                <w:lang w:val="en-US"/>
+              </w:rPr>
+              <w:t>30%</w:t>
+            </w:r>
+          </w:p>
+        </w:tc>
+        <w:tc>
+          <w:tcPr>
+            <w:tcW w:w="1978" w:type="dxa"/>
+            <w:noWrap/>
+            <w:hideMark/>
+          </w:tcPr>
+          <w:p>
+            <w:pPr>
+              <w:jc w:val="center"/>
+              <w:cnfStyle w:val="000000100000" w:firstRow="0" w:lastRow="0" w:firstColumn="0" w:lastColumn="0" w:oddVBand="0" w:evenVBand="0" w:oddHBand="1" w:evenHBand="0" w:firstRowFirstColumn="0" w:firstRowLastColumn="0" w:lastRowFirstColumn="0" w:lastRowLastColumn="0"/>
+              <w:rPr>
+                <w:rFonts w:ascii="Calibri" w:eastAsia="Times New Roman" w:hAnsi="Calibri" w:cs="Calibri"/>
+                <w:color w:val="000000"/>
+                <w:lang w:val="en-US"/>
+              </w:rPr>
+            </w:pPr>
+            <w:r>
+              <w:rPr>
+                <w:rFonts w:ascii="Calibri" w:eastAsia="Times New Roman" w:hAnsi="Calibri" w:cs="Calibri"/>
+                <w:color w:val="000000"/>
+                <w:lang w:val="en-US"/>
+              </w:rPr>
+              <w:t>62.5</w:t>
+            </w:r>
+          </w:p>
+        </w:tc>
+        <w:tc>
+          <w:tcPr>
+            <w:tcW w:w="1978" w:type="dxa"/>
+          </w:tcPr>
+          <w:p>
+            <w:pPr>
+              <w:jc w:val="center"/>
+              <w:cnfStyle w:val="000000100000" w:firstRow="0" w:lastRow="0" w:firstColumn="0" w:lastColumn="0" w:oddVBand="0" w:evenVBand="0" w:oddHBand="1" w:evenHBand="0" w:firstRowFirstColumn="0" w:firstRowLastColumn="0" w:lastRowFirstColumn="0" w:lastRowLastColumn="0"/>
+              <w:rPr>
+                <w:rFonts w:ascii="Calibri" w:eastAsia="Times New Roman" w:hAnsi="Calibri" w:cs="Calibri"/>
+                <w:color w:val="000000"/>
+                <w:lang w:val="en-US"/>
+              </w:rPr>
+            </w:pPr>
+            <w:r>
+              <w:rPr>
+                <w:rFonts w:ascii="Calibri" w:eastAsia="Times New Roman" w:hAnsi="Calibri" w:cs="Calibri"/>
+                <w:color w:val="000000"/>
+                <w:lang w:val="en-US"/>
+              </w:rPr>
+              <w:t>1171.87</w:t>
+            </w:r>
+          </w:p>
+        </w:tc>
+      </w:tr>
+      <w:tr>
+        <w:trPr>
+          <w:trHeight w:val="255"/>
+        </w:trPr>
+        <w:tc>
+          <w:tcPr>
+            <w:cnfStyle w:val="001000000000" w:firstRow="0" w:lastRow="0" w:firstColumn="1" w:lastColumn="0" w:oddVBand="0" w:evenVBand="0" w:oddHBand="0" w:evenHBand="0" w:firstRowFirstColumn="0" w:firstRowLastColumn="0" w:lastRowFirstColumn="0" w:lastRowLastColumn="0"/>
+            <w:tcW w:w="1598" w:type="dxa"/>
+            <w:noWrap/>
+            <w:hideMark/>
+          </w:tcPr>
+          <w:p>
+            <w:pPr>
+              <w:jc w:val="center"/>
+              <w:rPr>
+                <w:rFonts w:ascii="Calibri" w:eastAsia="Times New Roman" w:hAnsi="Calibri" w:cs="Calibri"/>
+                <w:color w:val="000000"/>
+                <w:lang w:val="en-US"/>
+              </w:rPr>
+            </w:pPr>
+            <w:r>
+              <w:rPr>
+                <w:rFonts w:ascii="Calibri" w:eastAsia="Times New Roman" w:hAnsi="Calibri" w:cs="Calibri"/>
+                <w:color w:val="000000"/>
+                <w:lang w:val="en-US"/>
+              </w:rPr>
+              <w:t>50%</w:t>
+            </w:r>
+          </w:p>
+        </w:tc>
+        <w:tc>
+          <w:tcPr>
+            <w:tcW w:w="1978" w:type="dxa"/>
+            <w:noWrap/>
+            <w:hideMark/>
+          </w:tcPr>
+          <w:p>
+            <w:pPr>
+              <w:jc w:val="center"/>
+              <w:cnfStyle w:val="000000000000" w:firstRow="0" w:lastRow="0" w:firstColumn="0" w:lastColumn="0" w:oddVBand="0" w:evenVBand="0" w:oddHBand="0" w:evenHBand="0" w:firstRowFirstColumn="0" w:firstRowLastColumn="0" w:lastRowFirstColumn="0" w:lastRowLastColumn="0"/>
+              <w:rPr>
+                <w:rFonts w:ascii="Calibri" w:eastAsia="Times New Roman" w:hAnsi="Calibri" w:cs="Calibri"/>
+                <w:color w:val="000000"/>
+                <w:lang w:val="en-US"/>
+              </w:rPr>
+            </w:pPr>
+            <w:r>
+              <w:rPr>
+                <w:rFonts w:ascii="Calibri" w:eastAsia="Times New Roman" w:hAnsi="Calibri" w:cs="Calibri"/>
+                <w:color w:val="000000"/>
+                <w:lang w:val="en-US"/>
+              </w:rPr>
+              <w:t>156.25</w:t>
+            </w:r>
+          </w:p>
+        </w:tc>
+        <w:tc>
+          <w:tcPr>
+            <w:tcW w:w="1978" w:type="dxa"/>
+          </w:tcPr>
+          <w:p>
+            <w:pPr>
+              <w:jc w:val="center"/>
+              <w:cnfStyle w:val="000000000000" w:firstRow="0" w:lastRow="0" w:firstColumn="0" w:lastColumn="0" w:oddVBand="0" w:evenVBand="0" w:oddHBand="0" w:evenHBand="0" w:firstRowFirstColumn="0" w:firstRowLastColumn="0" w:lastRowFirstColumn="0" w:lastRowLastColumn="0"/>
+              <w:rPr>
+                <w:rFonts w:ascii="Calibri" w:eastAsia="Times New Roman" w:hAnsi="Calibri" w:cs="Calibri"/>
+                <w:color w:val="000000"/>
+                <w:lang w:val="en-US"/>
+              </w:rPr>
+            </w:pPr>
+            <w:r>
+              <w:rPr>
+                <w:rFonts w:ascii="Calibri" w:eastAsia="Times New Roman" w:hAnsi="Calibri" w:cs="Calibri"/>
+                <w:color w:val="000000"/>
+                <w:lang w:val="en-US"/>
+              </w:rPr>
+              <w:t>1953.12</w:t>
+            </w:r>
+          </w:p>
+        </w:tc>
+      </w:tr>
+      <w:tr>
+        <w:trPr>
+          <w:cnfStyle w:val="000000100000" w:firstRow="0" w:lastRow="0" w:firstColumn="0" w:lastColumn="0" w:oddVBand="0" w:evenVBand="0" w:oddHBand="1" w:evenHBand="0" w:firstRowFirstColumn="0" w:firstRowLastColumn="0" w:lastRowFirstColumn="0" w:lastRowLastColumn="0"/>
+          <w:trHeight w:val="255"/>
+        </w:trPr>
+        <w:tc>
+          <w:tcPr>
+            <w:cnfStyle w:val="001000000000" w:firstRow="0" w:lastRow="0" w:firstColumn="1" w:lastColumn="0" w:oddVBand="0" w:evenVBand="0" w:oddHBand="0" w:evenHBand="0" w:firstRowFirstColumn="0" w:firstRowLastColumn="0" w:lastRowFirstColumn="0" w:lastRowLastColumn="0"/>
+            <w:tcW w:w="1598" w:type="dxa"/>
+            <w:noWrap/>
+            <w:hideMark/>
+          </w:tcPr>
+          <w:p>
+            <w:pPr>
+              <w:jc w:val="center"/>
+              <w:rPr>
+                <w:rFonts w:ascii="Calibri" w:eastAsia="Times New Roman" w:hAnsi="Calibri" w:cs="Calibri"/>
+                <w:color w:val="000000"/>
+                <w:lang w:val="en-US"/>
+              </w:rPr>
+            </w:pPr>
+            <w:r>
+              <w:rPr>
+                <w:rFonts w:ascii="Calibri" w:eastAsia="Times New Roman" w:hAnsi="Calibri" w:cs="Calibri"/>
+                <w:color w:val="000000"/>
+                <w:lang w:val="en-US"/>
+              </w:rPr>
+              <w:t>80%</w:t>
+            </w:r>
+          </w:p>
+        </w:tc>
+        <w:tc>
+          <w:tcPr>
+            <w:tcW w:w="1978" w:type="dxa"/>
+            <w:noWrap/>
+            <w:hideMark/>
+          </w:tcPr>
+          <w:p>
+            <w:pPr>
+              <w:jc w:val="center"/>
+              <w:cnfStyle w:val="000000100000" w:firstRow="0" w:lastRow="0" w:firstColumn="0" w:lastColumn="0" w:oddVBand="0" w:evenVBand="0" w:oddHBand="1" w:evenHBand="0" w:firstRowFirstColumn="0" w:firstRowLastColumn="0" w:lastRowFirstColumn="0" w:lastRowLastColumn="0"/>
+              <w:rPr>
+                <w:rFonts w:ascii="Calibri" w:eastAsia="Times New Roman" w:hAnsi="Calibri" w:cs="Calibri"/>
+                <w:color w:val="000000"/>
+                <w:lang w:val="en-US"/>
+              </w:rPr>
+            </w:pPr>
+            <w:r>
+              <w:rPr>
+                <w:rFonts w:ascii="Calibri" w:eastAsia="Times New Roman" w:hAnsi="Calibri" w:cs="Calibri"/>
+                <w:color w:val="000000"/>
+                <w:lang w:val="en-US"/>
+              </w:rPr>
+              <w:t>218.75</w:t>
+            </w:r>
+          </w:p>
+        </w:tc>
+        <w:tc>
+          <w:tcPr>
+            <w:tcW w:w="1978" w:type="dxa"/>
+          </w:tcPr>
+          <w:p>
+            <w:pPr>
+              <w:jc w:val="center"/>
+              <w:cnfStyle w:val="000000100000" w:firstRow="0" w:lastRow="0" w:firstColumn="0" w:lastColumn="0" w:oddVBand="0" w:evenVBand="0" w:oddHBand="1" w:evenHBand="0" w:firstRowFirstColumn="0" w:firstRowLastColumn="0" w:lastRowFirstColumn="0" w:lastRowLastColumn="0"/>
+              <w:rPr>
+                <w:rFonts w:ascii="Calibri" w:eastAsia="Times New Roman" w:hAnsi="Calibri" w:cs="Calibri"/>
+                <w:color w:val="000000"/>
+                <w:lang w:val="en-US"/>
+              </w:rPr>
+            </w:pPr>
+            <w:r>
+              <w:rPr>
+                <w:rFonts w:ascii="Calibri" w:eastAsia="Times New Roman" w:hAnsi="Calibri" w:cs="Calibri"/>
+                <w:color w:val="000000"/>
+                <w:lang w:val="en-US"/>
+              </w:rPr>
+              <w:t>3203.12</w:t>
+            </w:r>
+          </w:p>
+        </w:tc>
+      </w:tr>
+      <w:tr>
+        <w:trPr>
+          <w:trHeight w:val="255"/>
+        </w:trPr>
+        <w:tc>
+          <w:tcPr>
+            <w:cnfStyle w:val="001000000000" w:firstRow="0" w:lastRow="0" w:firstColumn="1" w:lastColumn="0" w:oddVBand="0" w:evenVBand="0" w:oddHBand="0" w:evenHBand="0" w:firstRowFirstColumn="0" w:firstRowLastColumn="0" w:lastRowFirstColumn="0" w:lastRowLastColumn="0"/>
+            <w:tcW w:w="1598" w:type="dxa"/>
+            <w:noWrap/>
+            <w:hideMark/>
+          </w:tcPr>
+          <w:p>
+            <w:pPr>
+              <w:jc w:val="center"/>
+              <w:rPr>
+                <w:rFonts w:ascii="Calibri" w:eastAsia="Times New Roman" w:hAnsi="Calibri" w:cs="Calibri"/>
+                <w:color w:val="000000"/>
+                <w:lang w:val="en-US"/>
+              </w:rPr>
+            </w:pPr>
+            <w:r>
+              <w:rPr>
+                <w:rFonts w:ascii="Calibri" w:eastAsia="Times New Roman" w:hAnsi="Calibri" w:cs="Calibri"/>
+                <w:color w:val="000000"/>
+                <w:lang w:val="en-US"/>
+              </w:rPr>
+              <w:t>100%</w:t>
+            </w:r>
+          </w:p>
+        </w:tc>
+        <w:tc>
+          <w:tcPr>
+            <w:tcW w:w="1978" w:type="dxa"/>
+            <w:noWrap/>
+            <w:hideMark/>
+          </w:tcPr>
+          <w:p>
+            <w:pPr>
+              <w:jc w:val="center"/>
+              <w:cnfStyle w:val="000000000000" w:firstRow="0" w:lastRow="0" w:firstColumn="0" w:lastColumn="0" w:oddVBand="0" w:evenVBand="0" w:oddHBand="0" w:evenHBand="0" w:firstRowFirstColumn="0" w:firstRowLastColumn="0" w:lastRowFirstColumn="0" w:lastRowLastColumn="0"/>
+              <w:rPr>
+                <w:rFonts w:ascii="Calibri" w:eastAsia="Times New Roman" w:hAnsi="Calibri" w:cs="Calibri"/>
+                <w:color w:val="000000"/>
+                <w:lang w:val="en-US"/>
+              </w:rPr>
+            </w:pPr>
+            <w:r>
+              <w:rPr>
+                <w:rFonts w:ascii="Calibri" w:eastAsia="Times New Roman" w:hAnsi="Calibri" w:cs="Calibri"/>
+                <w:color w:val="000000"/>
+                <w:lang w:val="en-US"/>
+              </w:rPr>
+              <w:t>298.87</w:t>
+            </w:r>
+          </w:p>
+        </w:tc>
+        <w:tc>
+          <w:tcPr>
+            <w:tcW w:w="1978" w:type="dxa"/>
+          </w:tcPr>
+          <w:p>
+            <w:pPr>
+              <w:jc w:val="center"/>
+              <w:cnfStyle w:val="000000000000" w:firstRow="0" w:lastRow="0" w:firstColumn="0" w:lastColumn="0" w:oddVBand="0" w:evenVBand="0" w:oddHBand="0" w:evenHBand="0" w:firstRowFirstColumn="0" w:firstRowLastColumn="0" w:lastRowFirstColumn="0" w:lastRowLastColumn="0"/>
+              <w:rPr>
+                <w:rFonts w:ascii="Calibri" w:eastAsia="Times New Roman" w:hAnsi="Calibri" w:cs="Calibri"/>
+                <w:color w:val="000000"/>
+                <w:lang w:val="en-US"/>
+              </w:rPr>
+            </w:pPr>
+            <w:r>
+              <w:rPr>
+                <w:rFonts w:ascii="Calibri" w:eastAsia="Times New Roman" w:hAnsi="Calibri" w:cs="Calibri"/>
+                <w:color w:val="000000"/>
+                <w:lang w:val="en-US"/>
+              </w:rPr>
+              <w:t>3859.37</w:t>
+            </w:r>
+          </w:p>
+        </w:tc>
+      </w:tr>
+    </w:tbl>
+    <w:p>
+      <w:pPr>
+        <w:jc w:val="both"/>
+        <w:rPr>
+          <w:rFonts w:ascii="Times New Roman" w:hAnsi="Times New Roman" w:cs="Times New Roman"/>
+          <w:b/>
+          <w:bCs/>
+          <w:sz w:val="28"/>
+          <w:szCs w:val="28"/>
+        </w:rPr>
+      </w:pPr>
+    </w:p>
+    <w:p>
+      <w:pPr>
+        <w:jc w:val="both"/>
+        <w:rPr>
+          <w:rFonts w:ascii="Times New Roman" w:hAnsi="Times New Roman" w:cs="Times New Roman"/>
+          <w:b/>
+          <w:bCs/>
+          <w:sz w:val="28"/>
+          <w:szCs w:val="28"/>
+        </w:rPr>
+      </w:pPr>
+    </w:p>
+    <w:p>
+      <w:pPr>
+        <w:jc w:val="both"/>
+        <w:rPr>
+          <w:rFonts w:ascii="Times New Roman" w:hAnsi="Times New Roman" w:cs="Times New Roman"/>
+          <w:b/>
+          <w:bCs/>
+          <w:sz w:val="28"/>
+          <w:szCs w:val="28"/>
+        </w:rPr>
+      </w:pPr>
+    </w:p>
+    <w:p>
+      <w:pPr>
+        <w:jc w:val="both"/>
+        <w:rPr>
+          <w:rFonts w:ascii="Times New Roman" w:hAnsi="Times New Roman" w:cs="Times New Roman"/>
+          <w:b/>
+          <w:bCs/>
+          <w:sz w:val="28"/>
+          <w:szCs w:val="28"/>
+        </w:rPr>
+      </w:pPr>
+    </w:p>
+    <w:p>
+      <w:pPr>
+        <w:jc w:val="both"/>
+        <w:rPr>
+          <w:rFonts w:ascii="Times New Roman" w:hAnsi="Times New Roman" w:cs="Times New Roman"/>
+          <w:b/>
+          <w:bCs/>
+          <w:sz w:val="28"/>
+          <w:szCs w:val="28"/>
+        </w:rPr>
+      </w:pPr>
+    </w:p>
+    <w:p>
+      <w:pPr>
+        <w:jc w:val="both"/>
+        <w:rPr>
+          <w:rFonts w:ascii="Times New Roman" w:hAnsi="Times New Roman" w:cs="Times New Roman"/>
+          <w:b/>
+          <w:bCs/>
+          <w:sz w:val="28"/>
+          <w:szCs w:val="28"/>
+        </w:rPr>
+      </w:pPr>
+    </w:p>
+    <w:p>
+      <w:pPr>
+        <w:jc w:val="both"/>
+        <w:rPr>
+          <w:rFonts w:ascii="Times New Roman" w:hAnsi="Times New Roman" w:cs="Times New Roman"/>
+          <w:b/>
+          <w:bCs/>
+          <w:sz w:val="28"/>
+          <w:szCs w:val="28"/>
+        </w:rPr>
+      </w:pPr>
+      <w:r>
+        <w:rPr>
+          <w:rFonts w:ascii="Times New Roman" w:hAnsi="Times New Roman" w:cs="Times New Roman"/>
+          <w:b/>
+          <w:bCs/>
+          <w:sz w:val="28"/>
+          <w:szCs w:val="28"/>
+        </w:rPr>
+        <w:t>Req 3.</w:t>
       </w:r>
     </w:p>
     <w:tbl>
@@ -1389,36 +3241,8 @@
                 <w:color w:val="000000"/>
                 <w:lang w:val="en-US"/>
               </w:rPr>
-              <w:t xml:space="preserve">% </w:t>
-            </w:r>
-            <w:proofErr w:type="gramStart"/>
-            <w:r>
-              <w:rPr>
-                <w:rFonts w:ascii="Times New Roman" w:eastAsia="Times New Roman" w:hAnsi="Times New Roman" w:cs="Times New Roman"/>
-                <w:color w:val="000000"/>
-                <w:lang w:val="en-US"/>
-              </w:rPr>
-              <w:t>de</w:t>
-            </w:r>
-            <w:proofErr w:type="gramEnd"/>
-            <w:r>
-              <w:rPr>
-                <w:rFonts w:ascii="Times New Roman" w:eastAsia="Times New Roman" w:hAnsi="Times New Roman" w:cs="Times New Roman"/>
-                <w:color w:val="000000"/>
-                <w:lang w:val="en-US"/>
-              </w:rPr>
-              <w:t xml:space="preserve"> </w:t>
-            </w:r>
-            <w:proofErr w:type="spellStart"/>
-            <w:r>
-              <w:rPr>
-                <w:rFonts w:ascii="Times New Roman" w:eastAsia="Times New Roman" w:hAnsi="Times New Roman" w:cs="Times New Roman"/>
-                <w:color w:val="000000"/>
-                <w:lang w:val="en-US"/>
-              </w:rPr>
-              <w:t>Muestra</w:t>
-            </w:r>
-            <w:proofErr w:type="spellEnd"/>
+              <w:t>% de Muestra</w:t>
+            </w:r>
           </w:p>
           <w:p>
             <w:pPr>
@@ -1457,41 +3281,13 @@
                 <w:lang w:val="en-US"/>
               </w:rPr>
             </w:pPr>
-            <w:proofErr w:type="spellStart"/>
             <w:r>
               <w:rPr>
                 <w:rFonts w:ascii="Times New Roman" w:eastAsia="Times New Roman" w:hAnsi="Times New Roman" w:cs="Times New Roman"/>
                 <w:color w:val="000000"/>
                 <w:lang w:val="en-US"/>
               </w:rPr>
-              <w:t>Tiempo</w:t>
-            </w:r>
-            <w:proofErr w:type="spellEnd"/>
-            <w:r>
-              <w:rPr>
-                <w:rFonts w:ascii="Times New Roman" w:eastAsia="Times New Roman" w:hAnsi="Times New Roman" w:cs="Times New Roman"/>
-                <w:color w:val="000000"/>
-                <w:lang w:val="en-US"/>
-              </w:rPr>
-              <w:t>(</w:t>
-            </w:r>
-            <w:proofErr w:type="spellStart"/>
-            <w:r>
-              <w:rPr>
-                <w:rFonts w:ascii="Times New Roman" w:eastAsia="Times New Roman" w:hAnsi="Times New Roman" w:cs="Times New Roman"/>
-                <w:color w:val="000000"/>
-                <w:lang w:val="en-US"/>
-              </w:rPr>
-              <w:t>ms</w:t>
-            </w:r>
-            <w:proofErr w:type="spellEnd"/>
-            <w:r>
-              <w:rPr>
-                <w:rFonts w:ascii="Times New Roman" w:eastAsia="Times New Roman" w:hAnsi="Times New Roman" w:cs="Times New Roman"/>
-                <w:color w:val="000000"/>
-                <w:lang w:val="en-US"/>
-              </w:rPr>
-              <w:t>)</w:t>
+              <w:t>Tiempo(ms)</w:t>
             </w:r>
           </w:p>
         </w:tc>
@@ -1606,7 +3402,7 @@
                 <w:color w:val="000000"/>
                 <w:lang w:val="en-US"/>
               </w:rPr>
-              <w:t>0.0</w:t>
+              <w:t>31.25</w:t>
             </w:r>
           </w:p>
         </w:tc>
@@ -1664,7 +3460,7 @@
                 <w:color w:val="000000"/>
                 <w:lang w:val="en-US"/>
               </w:rPr>
-              <w:t>0.0</w:t>
+              <w:t>31.25</w:t>
             </w:r>
           </w:p>
         </w:tc>
@@ -1721,7 +3517,7 @@
                 <w:color w:val="000000"/>
                 <w:lang w:val="en-US"/>
               </w:rPr>
-              <w:t>15.62</w:t>
+              <w:t>46.87</w:t>
             </w:r>
           </w:p>
         </w:tc>
@@ -1774,7 +3570,7 @@
                 <w:color w:val="000000"/>
                 <w:lang w:val="en-US"/>
               </w:rPr>
-              <w:t>15.62</w:t>
+              <w:t>78.12</w:t>
             </w:r>
           </w:p>
         </w:tc>
@@ -1831,7 +3627,7 @@
                 <w:color w:val="000000"/>
                 <w:lang w:val="en-US"/>
               </w:rPr>
-              <w:t>15.62</w:t>
+              <w:t>93.75</w:t>
             </w:r>
           </w:p>
         </w:tc>
@@ -1889,7 +3685,7 @@
                 <w:color w:val="000000"/>
                 <w:lang w:val="en-US"/>
               </w:rPr>
-              <w:t>15.62</w:t>
+              <w:t>171.87</w:t>
             </w:r>
           </w:p>
         </w:tc>
@@ -1946,7 +3742,7 @@
                 <w:color w:val="000000"/>
                 <w:lang w:val="en-US"/>
               </w:rPr>
-              <w:t>31.25</w:t>
+              <w:t>203.12</w:t>
             </w:r>
           </w:p>
         </w:tc>
@@ -2035,7 +3831,10 @@
           <w:szCs w:val="28"/>
         </w:rPr>
       </w:pPr>
-      <w:r>
+    </w:p>
+    <w:p>
+      <w:pPr>
+        <w:jc w:val="both"/>
         <w:rPr>
           <w:rFonts w:ascii="Times New Roman" w:hAnsi="Times New Roman" w:cs="Times New Roman"/>
           <w:b/>
@@ -2043,7 +3842,41 @@
           <w:sz w:val="28"/>
           <w:szCs w:val="28"/>
         </w:rPr>
-        <w:t>Req 2.</w:t>
+      </w:pPr>
+    </w:p>
+    <w:p>
+      <w:pPr>
+        <w:jc w:val="both"/>
+        <w:rPr>
+          <w:rFonts w:ascii="Times New Roman" w:hAnsi="Times New Roman" w:cs="Times New Roman"/>
+          <w:b/>
+          <w:bCs/>
+          <w:sz w:val="28"/>
+          <w:szCs w:val="28"/>
+        </w:rPr>
+      </w:pPr>
+    </w:p>
+    <w:p>
+      <w:pPr>
+        <w:jc w:val="both"/>
+        <w:rPr>
+          <w:rFonts w:ascii="Times New Roman" w:hAnsi="Times New Roman" w:cs="Times New Roman"/>
+          <w:b/>
+          <w:bCs/>
+          <w:sz w:val="28"/>
+          <w:szCs w:val="28"/>
+        </w:rPr>
+      </w:pPr>
+      <w:r>
+        <w:rPr>
+          <w:rFonts w:ascii="Times New Roman" w:hAnsi="Times New Roman" w:cs="Times New Roman"/>
+          <w:b/>
+          <w:bCs/>
+          <w:sz w:val="28"/>
+          <w:szCs w:val="28"/>
+        </w:rPr>
+        <w:lastRenderedPageBreak/>
+        <w:t>Req  4.</w:t>
       </w:r>
     </w:p>
     <w:tbl>
@@ -2086,36 +3919,8 @@
                 <w:color w:val="000000"/>
                 <w:lang w:val="en-US"/>
               </w:rPr>
-              <w:t xml:space="preserve">% </w:t>
-            </w:r>
-            <w:proofErr w:type="gramStart"/>
-            <w:r>
-              <w:rPr>
-                <w:rFonts w:ascii="Times New Roman" w:eastAsia="Times New Roman" w:hAnsi="Times New Roman" w:cs="Times New Roman"/>
-                <w:color w:val="000000"/>
-                <w:lang w:val="en-US"/>
-              </w:rPr>
-              <w:t>de</w:t>
-            </w:r>
-            <w:proofErr w:type="gramEnd"/>
-            <w:r>
-              <w:rPr>
-                <w:rFonts w:ascii="Times New Roman" w:eastAsia="Times New Roman" w:hAnsi="Times New Roman" w:cs="Times New Roman"/>
-                <w:color w:val="000000"/>
-                <w:lang w:val="en-US"/>
-              </w:rPr>
-              <w:t xml:space="preserve"> </w:t>
-            </w:r>
-            <w:proofErr w:type="spellStart"/>
-            <w:r>
-              <w:rPr>
-                <w:rFonts w:ascii="Times New Roman" w:eastAsia="Times New Roman" w:hAnsi="Times New Roman" w:cs="Times New Roman"/>
-                <w:color w:val="000000"/>
-                <w:lang w:val="en-US"/>
-              </w:rPr>
-              <w:t>Muestra</w:t>
-            </w:r>
-            <w:proofErr w:type="spellEnd"/>
+              <w:t>% de Muestra</w:t>
+            </w:r>
           </w:p>
           <w:p>
             <w:pPr>
@@ -2154,41 +3959,13 @@
                 <w:lang w:val="en-US"/>
               </w:rPr>
             </w:pPr>
-            <w:proofErr w:type="spellStart"/>
             <w:r>
               <w:rPr>
                 <w:rFonts w:ascii="Times New Roman" w:eastAsia="Times New Roman" w:hAnsi="Times New Roman" w:cs="Times New Roman"/>
                 <w:color w:val="000000"/>
                 <w:lang w:val="en-US"/>
               </w:rPr>
-              <w:t>Tiempo</w:t>
-            </w:r>
-            <w:proofErr w:type="spellEnd"/>
-            <w:r>
-              <w:rPr>
-                <w:rFonts w:ascii="Times New Roman" w:eastAsia="Times New Roman" w:hAnsi="Times New Roman" w:cs="Times New Roman"/>
-                <w:color w:val="000000"/>
-                <w:lang w:val="en-US"/>
-              </w:rPr>
-              <w:t>(</w:t>
-            </w:r>
-            <w:proofErr w:type="spellStart"/>
-            <w:r>
-              <w:rPr>
-                <w:rFonts w:ascii="Times New Roman" w:eastAsia="Times New Roman" w:hAnsi="Times New Roman" w:cs="Times New Roman"/>
-                <w:color w:val="000000"/>
-                <w:lang w:val="en-US"/>
-              </w:rPr>
-              <w:t>ms</w:t>
-            </w:r>
-            <w:proofErr w:type="spellEnd"/>
-            <w:r>
-              <w:rPr>
-                <w:rFonts w:ascii="Times New Roman" w:eastAsia="Times New Roman" w:hAnsi="Times New Roman" w:cs="Times New Roman"/>
-                <w:color w:val="000000"/>
-                <w:lang w:val="en-US"/>
-              </w:rPr>
-              <w:t>)</w:t>
+              <w:t>Tiempo(ms)</w:t>
             </w:r>
           </w:p>
         </w:tc>
@@ -2232,7 +4009,6 @@
           </w:tcPr>
           <w:p>
             <w:pPr>
-              <w:jc w:val="center"/>
               <w:cnfStyle w:val="000000100000" w:firstRow="0" w:lastRow="0" w:firstColumn="0" w:lastColumn="0" w:oddVBand="0" w:evenVBand="0" w:oddHBand="1" w:evenHBand="0" w:firstRowFirstColumn="0" w:firstRowLastColumn="0" w:lastRowFirstColumn="0" w:lastRowLastColumn="0"/>
               <w:rPr>
                 <w:rFonts w:ascii="Calibri" w:eastAsia="Times New Roman" w:hAnsi="Calibri" w:cs="Calibri"/>
@@ -2246,7 +4022,7 @@
                 <w:color w:val="000000"/>
                 <w:lang w:val="en-US"/>
               </w:rPr>
-              <w:t>0.0</w:t>
+              <w:t> </w:t>
             </w:r>
           </w:p>
         </w:tc>
@@ -2289,7 +4065,6 @@
           </w:tcPr>
           <w:p>
             <w:pPr>
-              <w:jc w:val="center"/>
               <w:cnfStyle w:val="000000000000" w:firstRow="0" w:lastRow="0" w:firstColumn="0" w:lastColumn="0" w:oddVBand="0" w:evenVBand="0" w:oddHBand="0" w:evenHBand="0" w:firstRowFirstColumn="0" w:firstRowLastColumn="0" w:lastRowFirstColumn="0" w:lastRowLastColumn="0"/>
               <w:rPr>
                 <w:rFonts w:ascii="Calibri" w:eastAsia="Times New Roman" w:hAnsi="Calibri" w:cs="Calibri"/>
@@ -2303,7 +4078,7 @@
                 <w:color w:val="000000"/>
                 <w:lang w:val="en-US"/>
               </w:rPr>
-              <w:t>0.0</w:t>
+              <w:t> </w:t>
             </w:r>
           </w:p>
         </w:tc>
@@ -2347,7 +4122,6 @@
           </w:tcPr>
           <w:p>
             <w:pPr>
-              <w:jc w:val="center"/>
               <w:cnfStyle w:val="000000100000" w:firstRow="0" w:lastRow="0" w:firstColumn="0" w:lastColumn="0" w:oddVBand="0" w:evenVBand="0" w:oddHBand="1" w:evenHBand="0" w:firstRowFirstColumn="0" w:firstRowLastColumn="0" w:lastRowFirstColumn="0" w:lastRowLastColumn="0"/>
               <w:rPr>
                 <w:rFonts w:ascii="Calibri" w:eastAsia="Times New Roman" w:hAnsi="Calibri" w:cs="Calibri"/>
@@ -2361,7 +4135,7 @@
                 <w:color w:val="000000"/>
                 <w:lang w:val="en-US"/>
               </w:rPr>
-              <w:t>46.87</w:t>
+              <w:t> </w:t>
             </w:r>
           </w:p>
         </w:tc>
@@ -2404,7 +4178,6 @@
           </w:tcPr>
           <w:p>
             <w:pPr>
-              <w:jc w:val="center"/>
               <w:cnfStyle w:val="000000000000" w:firstRow="0" w:lastRow="0" w:firstColumn="0" w:lastColumn="0" w:oddVBand="0" w:evenVBand="0" w:oddHBand="0" w:evenHBand="0" w:firstRowFirstColumn="0" w:firstRowLastColumn="0" w:lastRowFirstColumn="0" w:lastRowLastColumn="0"/>
               <w:rPr>
                 <w:rFonts w:ascii="Calibri" w:eastAsia="Times New Roman" w:hAnsi="Calibri" w:cs="Calibri"/>
@@ -2418,7 +4191,7 @@
                 <w:color w:val="000000"/>
                 <w:lang w:val="en-US"/>
               </w:rPr>
-              <w:t>62.5</w:t>
+              <w:t> </w:t>
             </w:r>
           </w:p>
         </w:tc>
@@ -2457,7 +4230,6 @@
           </w:tcPr>
           <w:p>
             <w:pPr>
-              <w:jc w:val="center"/>
               <w:cnfStyle w:val="000000100000" w:firstRow="0" w:lastRow="0" w:firstColumn="0" w:lastColumn="0" w:oddVBand="0" w:evenVBand="0" w:oddHBand="1" w:evenHBand="0" w:firstRowFirstColumn="0" w:firstRowLastColumn="0" w:lastRowFirstColumn="0" w:lastRowLastColumn="0"/>
               <w:rPr>
                 <w:rFonts w:ascii="Calibri" w:eastAsia="Times New Roman" w:hAnsi="Calibri" w:cs="Calibri"/>
@@ -2471,7 +4243,7 @@
                 <w:color w:val="000000"/>
                 <w:lang w:val="en-US"/>
               </w:rPr>
-              <w:t>62.5</w:t>
+              <w:t> </w:t>
             </w:r>
           </w:p>
         </w:tc>
@@ -2514,7 +4286,6 @@
           </w:tcPr>
           <w:p>
             <w:pPr>
-              <w:jc w:val="center"/>
               <w:cnfStyle w:val="000000000000" w:firstRow="0" w:lastRow="0" w:firstColumn="0" w:lastColumn="0" w:oddVBand="0" w:evenVBand="0" w:oddHBand="0" w:evenHBand="0" w:firstRowFirstColumn="0" w:firstRowLastColumn="0" w:lastRowFirstColumn="0" w:lastRowLastColumn="0"/>
               <w:rPr>
                 <w:rFonts w:ascii="Calibri" w:eastAsia="Times New Roman" w:hAnsi="Calibri" w:cs="Calibri"/>
@@ -2528,7 +4299,7 @@
                 <w:color w:val="000000"/>
                 <w:lang w:val="en-US"/>
               </w:rPr>
-              <w:t>156.25</w:t>
+              <w:t> </w:t>
             </w:r>
           </w:p>
         </w:tc>
@@ -2572,7 +4343,6 @@
           </w:tcPr>
           <w:p>
             <w:pPr>
-              <w:jc w:val="center"/>
               <w:cnfStyle w:val="000000100000" w:firstRow="0" w:lastRow="0" w:firstColumn="0" w:lastColumn="0" w:oddVBand="0" w:evenVBand="0" w:oddHBand="1" w:evenHBand="0" w:firstRowFirstColumn="0" w:firstRowLastColumn="0" w:lastRowFirstColumn="0" w:lastRowLastColumn="0"/>
               <w:rPr>
                 <w:rFonts w:ascii="Calibri" w:eastAsia="Times New Roman" w:hAnsi="Calibri" w:cs="Calibri"/>
@@ -2586,7 +4356,7 @@
                 <w:color w:val="000000"/>
                 <w:lang w:val="en-US"/>
               </w:rPr>
-              <w:t>218.75</w:t>
+              <w:t> </w:t>
             </w:r>
           </w:p>
         </w:tc>
@@ -2629,7 +4399,6 @@
           </w:tcPr>
           <w:p>
             <w:pPr>
-              <w:jc w:val="center"/>
               <w:cnfStyle w:val="000000000000" w:firstRow="0" w:lastRow="0" w:firstColumn="0" w:lastColumn="0" w:oddVBand="0" w:evenVBand="0" w:oddHBand="0" w:evenHBand="0" w:firstRowFirstColumn="0" w:firstRowLastColumn="0" w:lastRowFirstColumn="0" w:lastRowLastColumn="0"/>
               <w:rPr>
                 <w:rFonts w:ascii="Calibri" w:eastAsia="Times New Roman" w:hAnsi="Calibri" w:cs="Calibri"/>
@@ -2643,7 +4412,7 @@
                 <w:color w:val="000000"/>
                 <w:lang w:val="en-US"/>
               </w:rPr>
-              <w:t>298.87</w:t>
+              <w:t> </w:t>
             </w:r>
           </w:p>
         </w:tc>
@@ -2740,18 +4509,19 @@
           <w:sz w:val="28"/>
           <w:szCs w:val="28"/>
         </w:rPr>
-        <w:t>Req 3.</w:t>
+        <w:t>Req 5.</w:t>
       </w:r>
     </w:p>
     <w:tbl>
       <w:tblPr>
         <w:tblStyle w:val="PlainTable1"/>
         <w:tblpPr w:leftFromText="180" w:rightFromText="180" w:vertAnchor="text" w:tblpY="34"/>
-        <w:tblW w:w="3576" w:type="dxa"/>
+        <w:tblW w:w="5554" w:type="dxa"/>
         <w:tblLook w:val="04A0" w:firstRow="1" w:lastRow="0" w:firstColumn="1" w:lastColumn="0" w:noHBand="0" w:noVBand="1"/>
       </w:tblPr>
       <w:tblGrid>
         <w:gridCol w:w="1598"/>
+        <w:gridCol w:w="1978"/>
         <w:gridCol w:w="1978"/>
       </w:tblGrid>
       <w:tr>
@@ -2783,36 +4553,8 @@
                 <w:color w:val="000000"/>
                 <w:lang w:val="en-US"/>
               </w:rPr>
-              <w:t xml:space="preserve">% </w:t>
-            </w:r>
-            <w:proofErr w:type="gramStart"/>
-            <w:r>
-              <w:rPr>
-                <w:rFonts w:ascii="Times New Roman" w:eastAsia="Times New Roman" w:hAnsi="Times New Roman" w:cs="Times New Roman"/>
-                <w:color w:val="000000"/>
-                <w:lang w:val="en-US"/>
-              </w:rPr>
-              <w:t>de</w:t>
-            </w:r>
-            <w:proofErr w:type="gramEnd"/>
-            <w:r>
-              <w:rPr>
-                <w:rFonts w:ascii="Times New Roman" w:eastAsia="Times New Roman" w:hAnsi="Times New Roman" w:cs="Times New Roman"/>
-                <w:color w:val="000000"/>
-                <w:lang w:val="en-US"/>
-              </w:rPr>
-              <w:t xml:space="preserve"> </w:t>
-            </w:r>
-            <w:proofErr w:type="spellStart"/>
-            <w:r>
-              <w:rPr>
-                <w:rFonts w:ascii="Times New Roman" w:eastAsia="Times New Roman" w:hAnsi="Times New Roman" w:cs="Times New Roman"/>
-                <w:color w:val="000000"/>
-                <w:lang w:val="en-US"/>
-              </w:rPr>
-              <w:t>Muestra</w:t>
-            </w:r>
-            <w:proofErr w:type="spellEnd"/>
+              <w:t>% de Muestra</w:t>
+            </w:r>
           </w:p>
           <w:p>
             <w:pPr>
@@ -2851,41 +4593,74 @@
                 <w:lang w:val="en-US"/>
               </w:rPr>
             </w:pPr>
-            <w:proofErr w:type="spellStart"/>
             <w:r>
               <w:rPr>
                 <w:rFonts w:ascii="Times New Roman" w:eastAsia="Times New Roman" w:hAnsi="Times New Roman" w:cs="Times New Roman"/>
                 <w:color w:val="000000"/>
                 <w:lang w:val="en-US"/>
               </w:rPr>
-              <w:t>Tiempo</w:t>
-            </w:r>
-            <w:proofErr w:type="spellEnd"/>
-            <w:r>
+              <w:t>Tiempo(ms)</w:t>
+            </w:r>
+          </w:p>
+        </w:tc>
+        <w:tc>
+          <w:tcPr>
+            <w:tcW w:w="1978" w:type="dxa"/>
+          </w:tcPr>
+          <w:p>
+            <w:pPr>
+              <w:jc w:val="center"/>
+              <w:cnfStyle w:val="100000000000" w:firstRow="1" w:lastRow="0" w:firstColumn="0" w:lastColumn="0" w:oddVBand="0" w:evenVBand="0" w:oddHBand="0" w:evenHBand="0" w:firstRowFirstColumn="0" w:firstRowLastColumn="0" w:lastRowFirstColumn="0" w:lastRowLastColumn="0"/>
               <w:rPr>
                 <w:rFonts w:ascii="Times New Roman" w:eastAsia="Times New Roman" w:hAnsi="Times New Roman" w:cs="Times New Roman"/>
-                <w:color w:val="000000"/>
-                <w:lang w:val="en-US"/>
-              </w:rPr>
-              <w:t>(</w:t>
-            </w:r>
-            <w:proofErr w:type="spellStart"/>
+                <w:b w:val="0"/>
+                <w:bCs w:val="0"/>
+                <w:color w:val="000000"/>
+                <w:lang w:val="en-US"/>
+              </w:rPr>
+            </w:pPr>
             <w:r>
               <w:rPr>
                 <w:rFonts w:ascii="Times New Roman" w:eastAsia="Times New Roman" w:hAnsi="Times New Roman" w:cs="Times New Roman"/>
                 <w:color w:val="000000"/>
                 <w:lang w:val="en-US"/>
               </w:rPr>
-              <w:t>ms</w:t>
-            </w:r>
-            <w:proofErr w:type="spellEnd"/>
+              <w:t>Sort</w:t>
+            </w:r>
             <w:r>
               <w:rPr>
                 <w:rFonts w:ascii="Times New Roman" w:eastAsia="Times New Roman" w:hAnsi="Times New Roman" w:cs="Times New Roman"/>
                 <w:color w:val="000000"/>
                 <w:lang w:val="en-US"/>
               </w:rPr>
-              <w:t>)</w:t>
+              <w:t>_</w:t>
+            </w:r>
+            <w:r>
+              <w:rPr>
+                <w:rFonts w:ascii="Times New Roman" w:eastAsia="Times New Roman" w:hAnsi="Times New Roman" w:cs="Times New Roman"/>
+                <w:color w:val="000000"/>
+                <w:lang w:val="en-US"/>
+              </w:rPr>
+              <w:t>List(ms)</w:t>
+            </w:r>
+          </w:p>
+          <w:p>
+            <w:pPr>
+              <w:jc w:val="center"/>
+              <w:cnfStyle w:val="100000000000" w:firstRow="1" w:lastRow="0" w:firstColumn="0" w:lastColumn="0" w:oddVBand="0" w:evenVBand="0" w:oddHBand="0" w:evenHBand="0" w:firstRowFirstColumn="0" w:firstRowLastColumn="0" w:lastRowFirstColumn="0" w:lastRowLastColumn="0"/>
+              <w:rPr>
+                <w:rFonts w:ascii="Times New Roman" w:eastAsia="Times New Roman" w:hAnsi="Times New Roman" w:cs="Times New Roman"/>
+                <w:color w:val="000000"/>
+                <w:lang w:val="en-US"/>
+              </w:rPr>
+            </w:pPr>
+            <w:r>
+              <w:rPr>
+                <w:rFonts w:ascii="Times New Roman" w:eastAsia="Times New Roman" w:hAnsi="Times New Roman" w:cs="Times New Roman"/>
+                <w:color w:val="000000"/>
+                <w:lang w:val="en-US"/>
+              </w:rPr>
+              <w:t>(Merge Sort)</w:t>
             </w:r>
           </w:p>
         </w:tc>
@@ -2943,7 +4718,31 @@
                 <w:color w:val="000000"/>
                 <w:lang w:val="en-US"/>
               </w:rPr>
-              <w:t>0.0</w:t>
+              <w:t>31.25</w:t>
+            </w:r>
+          </w:p>
+        </w:tc>
+        <w:tc>
+          <w:tcPr>
+            <w:tcW w:w="1978" w:type="dxa"/>
+          </w:tcPr>
+          <w:p>
+            <w:pPr>
+              <w:jc w:val="center"/>
+              <w:cnfStyle w:val="000000100000" w:firstRow="0" w:lastRow="0" w:firstColumn="0" w:lastColumn="0" w:oddVBand="0" w:evenVBand="0" w:oddHBand="1" w:evenHBand="0" w:firstRowFirstColumn="0" w:firstRowLastColumn="0" w:lastRowFirstColumn="0" w:lastRowLastColumn="0"/>
+              <w:rPr>
+                <w:rFonts w:ascii="Calibri" w:eastAsia="Times New Roman" w:hAnsi="Calibri" w:cs="Calibri"/>
+                <w:color w:val="000000"/>
+                <w:lang w:val="en-US"/>
+              </w:rPr>
+            </w:pPr>
+            <w:r>
+              <w:rPr>
+                <w:rFonts w:ascii="Calibri" w:eastAsia="Times New Roman" w:hAnsi="Calibri" w:cs="Calibri"/>
+                <w:color w:val="000000"/>
+                <w:lang w:val="en-US"/>
+              </w:rPr>
+              <w:t>15.62</w:t>
             </w:r>
           </w:p>
         </w:tc>
@@ -3000,7 +4799,31 @@
                 <w:color w:val="000000"/>
                 <w:lang w:val="en-US"/>
               </w:rPr>
-              <w:t>31.25</w:t>
+              <w:t>93.75</w:t>
+            </w:r>
+          </w:p>
+        </w:tc>
+        <w:tc>
+          <w:tcPr>
+            <w:tcW w:w="1978" w:type="dxa"/>
+          </w:tcPr>
+          <w:p>
+            <w:pPr>
+              <w:jc w:val="center"/>
+              <w:cnfStyle w:val="000000000000" w:firstRow="0" w:lastRow="0" w:firstColumn="0" w:lastColumn="0" w:oddVBand="0" w:evenVBand="0" w:oddHBand="0" w:evenHBand="0" w:firstRowFirstColumn="0" w:firstRowLastColumn="0" w:lastRowFirstColumn="0" w:lastRowLastColumn="0"/>
+              <w:rPr>
+                <w:rFonts w:ascii="Calibri" w:eastAsia="Times New Roman" w:hAnsi="Calibri" w:cs="Calibri"/>
+                <w:color w:val="000000"/>
+                <w:lang w:val="en-US"/>
+              </w:rPr>
+            </w:pPr>
+            <w:r>
+              <w:rPr>
+                <w:rFonts w:ascii="Calibri" w:eastAsia="Times New Roman" w:hAnsi="Calibri" w:cs="Calibri"/>
+                <w:color w:val="000000"/>
+                <w:lang w:val="en-US"/>
+              </w:rPr>
+              <w:t>156.25</w:t>
             </w:r>
           </w:p>
         </w:tc>
@@ -3058,7 +4881,31 @@
                 <w:color w:val="000000"/>
                 <w:lang w:val="en-US"/>
               </w:rPr>
-              <w:t>31.25</w:t>
+              <w:t>187.5</w:t>
+            </w:r>
+          </w:p>
+        </w:tc>
+        <w:tc>
+          <w:tcPr>
+            <w:tcW w:w="1978" w:type="dxa"/>
+          </w:tcPr>
+          <w:p>
+            <w:pPr>
+              <w:jc w:val="center"/>
+              <w:cnfStyle w:val="000000100000" w:firstRow="0" w:lastRow="0" w:firstColumn="0" w:lastColumn="0" w:oddVBand="0" w:evenVBand="0" w:oddHBand="1" w:evenHBand="0" w:firstRowFirstColumn="0" w:firstRowLastColumn="0" w:lastRowFirstColumn="0" w:lastRowLastColumn="0"/>
+              <w:rPr>
+                <w:rFonts w:ascii="Calibri" w:eastAsia="Times New Roman" w:hAnsi="Calibri" w:cs="Calibri"/>
+                <w:color w:val="000000"/>
+                <w:lang w:val="en-US"/>
+              </w:rPr>
+            </w:pPr>
+            <w:r>
+              <w:rPr>
+                <w:rFonts w:ascii="Calibri" w:eastAsia="Times New Roman" w:hAnsi="Calibri" w:cs="Calibri"/>
+                <w:color w:val="000000"/>
+                <w:lang w:val="en-US"/>
+              </w:rPr>
+              <w:t>375.0</w:t>
             </w:r>
           </w:p>
         </w:tc>
@@ -3115,7 +4962,31 @@
                 <w:color w:val="000000"/>
                 <w:lang w:val="en-US"/>
               </w:rPr>
-              <w:t>46.87</w:t>
+              <w:t>390.62</w:t>
+            </w:r>
+          </w:p>
+        </w:tc>
+        <w:tc>
+          <w:tcPr>
+            <w:tcW w:w="1978" w:type="dxa"/>
+          </w:tcPr>
+          <w:p>
+            <w:pPr>
+              <w:jc w:val="center"/>
+              <w:cnfStyle w:val="000000000000" w:firstRow="0" w:lastRow="0" w:firstColumn="0" w:lastColumn="0" w:oddVBand="0" w:evenVBand="0" w:oddHBand="0" w:evenHBand="0" w:firstRowFirstColumn="0" w:firstRowLastColumn="0" w:lastRowFirstColumn="0" w:lastRowLastColumn="0"/>
+              <w:rPr>
+                <w:rFonts w:ascii="Calibri" w:eastAsia="Times New Roman" w:hAnsi="Calibri" w:cs="Calibri"/>
+                <w:color w:val="000000"/>
+                <w:lang w:val="en-US"/>
+              </w:rPr>
+            </w:pPr>
+            <w:r>
+              <w:rPr>
+                <w:rFonts w:ascii="Calibri" w:eastAsia="Times New Roman" w:hAnsi="Calibri" w:cs="Calibri"/>
+                <w:color w:val="000000"/>
+                <w:lang w:val="en-US"/>
+              </w:rPr>
+              <w:t>671.87</w:t>
             </w:r>
           </w:p>
         </w:tc>
@@ -3168,7 +5039,31 @@
                 <w:color w:val="000000"/>
                 <w:lang w:val="en-US"/>
               </w:rPr>
-              <w:t>78.12</w:t>
+              <w:t>593.75</w:t>
+            </w:r>
+          </w:p>
+        </w:tc>
+        <w:tc>
+          <w:tcPr>
+            <w:tcW w:w="1978" w:type="dxa"/>
+          </w:tcPr>
+          <w:p>
+            <w:pPr>
+              <w:jc w:val="center"/>
+              <w:cnfStyle w:val="000000100000" w:firstRow="0" w:lastRow="0" w:firstColumn="0" w:lastColumn="0" w:oddVBand="0" w:evenVBand="0" w:oddHBand="1" w:evenHBand="0" w:firstRowFirstColumn="0" w:firstRowLastColumn="0" w:lastRowFirstColumn="0" w:lastRowLastColumn="0"/>
+              <w:rPr>
+                <w:rFonts w:ascii="Calibri" w:eastAsia="Times New Roman" w:hAnsi="Calibri" w:cs="Calibri"/>
+                <w:color w:val="000000"/>
+                <w:lang w:val="en-US"/>
+              </w:rPr>
+            </w:pPr>
+            <w:r>
+              <w:rPr>
+                <w:rFonts w:ascii="Calibri" w:eastAsia="Times New Roman" w:hAnsi="Calibri" w:cs="Calibri"/>
+                <w:color w:val="000000"/>
+                <w:lang w:val="en-US"/>
+              </w:rPr>
+              <w:t>1140.62</w:t>
             </w:r>
           </w:p>
         </w:tc>
@@ -3225,7 +5120,31 @@
                 <w:color w:val="000000"/>
                 <w:lang w:val="en-US"/>
               </w:rPr>
-              <w:t>93.75</w:t>
+              <w:t>1062.5</w:t>
+            </w:r>
+          </w:p>
+        </w:tc>
+        <w:tc>
+          <w:tcPr>
+            <w:tcW w:w="1978" w:type="dxa"/>
+          </w:tcPr>
+          <w:p>
+            <w:pPr>
+              <w:jc w:val="center"/>
+              <w:cnfStyle w:val="000000000000" w:firstRow="0" w:lastRow="0" w:firstColumn="0" w:lastColumn="0" w:oddVBand="0" w:evenVBand="0" w:oddHBand="0" w:evenHBand="0" w:firstRowFirstColumn="0" w:firstRowLastColumn="0" w:lastRowFirstColumn="0" w:lastRowLastColumn="0"/>
+              <w:rPr>
+                <w:rFonts w:ascii="Calibri" w:eastAsia="Times New Roman" w:hAnsi="Calibri" w:cs="Calibri"/>
+                <w:color w:val="000000"/>
+                <w:lang w:val="en-US"/>
+              </w:rPr>
+            </w:pPr>
+            <w:r>
+              <w:rPr>
+                <w:rFonts w:ascii="Calibri" w:eastAsia="Times New Roman" w:hAnsi="Calibri" w:cs="Calibri"/>
+                <w:color w:val="000000"/>
+                <w:lang w:val="en-US"/>
+              </w:rPr>
+              <w:t>1906.25</w:t>
             </w:r>
           </w:p>
         </w:tc>
@@ -3283,7 +5202,31 @@
                 <w:color w:val="000000"/>
                 <w:lang w:val="en-US"/>
               </w:rPr>
-              <w:t>171.87</w:t>
+              <w:t>1781.25</w:t>
+            </w:r>
+          </w:p>
+        </w:tc>
+        <w:tc>
+          <w:tcPr>
+            <w:tcW w:w="1978" w:type="dxa"/>
+          </w:tcPr>
+          <w:p>
+            <w:pPr>
+              <w:jc w:val="center"/>
+              <w:cnfStyle w:val="000000100000" w:firstRow="0" w:lastRow="0" w:firstColumn="0" w:lastColumn="0" w:oddVBand="0" w:evenVBand="0" w:oddHBand="1" w:evenHBand="0" w:firstRowFirstColumn="0" w:firstRowLastColumn="0" w:lastRowFirstColumn="0" w:lastRowLastColumn="0"/>
+              <w:rPr>
+                <w:rFonts w:ascii="Calibri" w:eastAsia="Times New Roman" w:hAnsi="Calibri" w:cs="Calibri"/>
+                <w:color w:val="000000"/>
+                <w:lang w:val="en-US"/>
+              </w:rPr>
+            </w:pPr>
+            <w:r>
+              <w:rPr>
+                <w:rFonts w:ascii="Calibri" w:eastAsia="Times New Roman" w:hAnsi="Calibri" w:cs="Calibri"/>
+                <w:color w:val="000000"/>
+                <w:lang w:val="en-US"/>
+              </w:rPr>
+              <w:t>3046.87</w:t>
             </w:r>
           </w:p>
         </w:tc>
@@ -3340,7 +5283,31 @@
                 <w:color w:val="000000"/>
                 <w:lang w:val="en-US"/>
               </w:rPr>
-              <w:t>203.12</w:t>
+              <w:t>2234.37</w:t>
+            </w:r>
+          </w:p>
+        </w:tc>
+        <w:tc>
+          <w:tcPr>
+            <w:tcW w:w="1978" w:type="dxa"/>
+          </w:tcPr>
+          <w:p>
+            <w:pPr>
+              <w:jc w:val="center"/>
+              <w:cnfStyle w:val="000000000000" w:firstRow="0" w:lastRow="0" w:firstColumn="0" w:lastColumn="0" w:oddVBand="0" w:evenVBand="0" w:oddHBand="0" w:evenHBand="0" w:firstRowFirstColumn="0" w:firstRowLastColumn="0" w:lastRowFirstColumn="0" w:lastRowLastColumn="0"/>
+              <w:rPr>
+                <w:rFonts w:ascii="Calibri" w:eastAsia="Times New Roman" w:hAnsi="Calibri" w:cs="Calibri"/>
+                <w:color w:val="000000"/>
+                <w:lang w:val="en-US"/>
+              </w:rPr>
+            </w:pPr>
+            <w:r>
+              <w:rPr>
+                <w:rFonts w:ascii="Calibri" w:eastAsia="Times New Roman" w:hAnsi="Calibri" w:cs="Calibri"/>
+                <w:color w:val="000000"/>
+                <w:lang w:val="en-US"/>
+              </w:rPr>
+              <w:t>3656.25</w:t>
             </w:r>
           </w:p>
         </w:tc>
@@ -3429,10 +5396,7 @@
           <w:szCs w:val="28"/>
         </w:rPr>
       </w:pPr>
-    </w:p>
-    <w:p>
-      <w:pPr>
-        <w:jc w:val="both"/>
+      <w:r>
         <w:rPr>
           <w:rFonts w:ascii="Times New Roman" w:hAnsi="Times New Roman" w:cs="Times New Roman"/>
           <w:b/>
@@ -3440,52 +5404,19 @@
           <w:sz w:val="28"/>
           <w:szCs w:val="28"/>
         </w:rPr>
-      </w:pPr>
-    </w:p>
-    <w:p>
-      <w:pPr>
-        <w:jc w:val="both"/>
-        <w:rPr>
-          <w:rFonts w:ascii="Times New Roman" w:hAnsi="Times New Roman" w:cs="Times New Roman"/>
-          <w:b/>
-          <w:bCs/>
-          <w:sz w:val="28"/>
-          <w:szCs w:val="28"/>
-        </w:rPr>
-      </w:pPr>
-    </w:p>
-    <w:p>
-      <w:pPr>
-        <w:jc w:val="both"/>
-        <w:rPr>
-          <w:rFonts w:ascii="Times New Roman" w:hAnsi="Times New Roman" w:cs="Times New Roman"/>
-          <w:b/>
-          <w:bCs/>
-          <w:sz w:val="28"/>
-          <w:szCs w:val="28"/>
-        </w:rPr>
-      </w:pPr>
-      <w:r>
-        <w:rPr>
-          <w:rFonts w:ascii="Times New Roman" w:hAnsi="Times New Roman" w:cs="Times New Roman"/>
-          <w:b/>
-          <w:bCs/>
-          <w:sz w:val="28"/>
-          <w:szCs w:val="28"/>
-        </w:rPr>
-        <w:lastRenderedPageBreak/>
-        <w:t>Req  4.</w:t>
+        <w:t>Req 6.</w:t>
       </w:r>
     </w:p>
     <w:tbl>
       <w:tblPr>
         <w:tblStyle w:val="PlainTable1"/>
         <w:tblpPr w:leftFromText="180" w:rightFromText="180" w:vertAnchor="text" w:tblpY="34"/>
-        <w:tblW w:w="3576" w:type="dxa"/>
+        <w:tblW w:w="5554" w:type="dxa"/>
         <w:tblLook w:val="04A0" w:firstRow="1" w:lastRow="0" w:firstColumn="1" w:lastColumn="0" w:noHBand="0" w:noVBand="1"/>
       </w:tblPr>
       <w:tblGrid>
         <w:gridCol w:w="1598"/>
+        <w:gridCol w:w="1978"/>
         <w:gridCol w:w="1978"/>
       </w:tblGrid>
       <w:tr>
@@ -3517,36 +5448,8 @@
                 <w:color w:val="000000"/>
                 <w:lang w:val="en-US"/>
               </w:rPr>
-              <w:t xml:space="preserve">% </w:t>
-            </w:r>
-            <w:proofErr w:type="gramStart"/>
-            <w:r>
-              <w:rPr>
-                <w:rFonts w:ascii="Times New Roman" w:eastAsia="Times New Roman" w:hAnsi="Times New Roman" w:cs="Times New Roman"/>
-                <w:color w:val="000000"/>
-                <w:lang w:val="en-US"/>
-              </w:rPr>
-              <w:t>de</w:t>
-            </w:r>
-            <w:proofErr w:type="gramEnd"/>
-            <w:r>
-              <w:rPr>
-                <w:rFonts w:ascii="Times New Roman" w:eastAsia="Times New Roman" w:hAnsi="Times New Roman" w:cs="Times New Roman"/>
-                <w:color w:val="000000"/>
-                <w:lang w:val="en-US"/>
-              </w:rPr>
-              <w:t xml:space="preserve"> </w:t>
-            </w:r>
-            <w:proofErr w:type="spellStart"/>
-            <w:r>
-              <w:rPr>
-                <w:rFonts w:ascii="Times New Roman" w:eastAsia="Times New Roman" w:hAnsi="Times New Roman" w:cs="Times New Roman"/>
-                <w:color w:val="000000"/>
-                <w:lang w:val="en-US"/>
-              </w:rPr>
-              <w:t>Muestra</w:t>
-            </w:r>
-            <w:proofErr w:type="spellEnd"/>
+              <w:t>% de Muestra</w:t>
+            </w:r>
           </w:p>
           <w:p>
             <w:pPr>
@@ -3585,41 +5488,58 @@
                 <w:lang w:val="en-US"/>
               </w:rPr>
             </w:pPr>
-            <w:proofErr w:type="spellStart"/>
             <w:r>
               <w:rPr>
                 <w:rFonts w:ascii="Times New Roman" w:eastAsia="Times New Roman" w:hAnsi="Times New Roman" w:cs="Times New Roman"/>
                 <w:color w:val="000000"/>
                 <w:lang w:val="en-US"/>
               </w:rPr>
-              <w:t>Tiempo</w:t>
-            </w:r>
-            <w:proofErr w:type="spellEnd"/>
-            <w:r>
+              <w:t>Tiempo(ms)</w:t>
+            </w:r>
+          </w:p>
+        </w:tc>
+        <w:tc>
+          <w:tcPr>
+            <w:tcW w:w="1978" w:type="dxa"/>
+          </w:tcPr>
+          <w:p>
+            <w:pPr>
+              <w:jc w:val="center"/>
+              <w:cnfStyle w:val="100000000000" w:firstRow="1" w:lastRow="0" w:firstColumn="0" w:lastColumn="0" w:oddVBand="0" w:evenVBand="0" w:oddHBand="0" w:evenHBand="0" w:firstRowFirstColumn="0" w:firstRowLastColumn="0" w:lastRowFirstColumn="0" w:lastRowLastColumn="0"/>
               <w:rPr>
                 <w:rFonts w:ascii="Times New Roman" w:eastAsia="Times New Roman" w:hAnsi="Times New Roman" w:cs="Times New Roman"/>
-                <w:color w:val="000000"/>
-                <w:lang w:val="en-US"/>
-              </w:rPr>
-              <w:t>(</w:t>
-            </w:r>
-            <w:proofErr w:type="spellStart"/>
+                <w:b w:val="0"/>
+                <w:bCs w:val="0"/>
+                <w:color w:val="000000"/>
+                <w:lang w:val="en-US"/>
+              </w:rPr>
+            </w:pPr>
             <w:r>
               <w:rPr>
                 <w:rFonts w:ascii="Times New Roman" w:eastAsia="Times New Roman" w:hAnsi="Times New Roman" w:cs="Times New Roman"/>
                 <w:color w:val="000000"/>
                 <w:lang w:val="en-US"/>
               </w:rPr>
-              <w:t>ms</w:t>
-            </w:r>
-            <w:proofErr w:type="spellEnd"/>
-            <w:r>
+              <w:t>SortList(ms)</w:t>
+            </w:r>
+          </w:p>
+          <w:p>
+            <w:pPr>
+              <w:jc w:val="center"/>
+              <w:cnfStyle w:val="100000000000" w:firstRow="1" w:lastRow="0" w:firstColumn="0" w:lastColumn="0" w:oddVBand="0" w:evenVBand="0" w:oddHBand="0" w:evenHBand="0" w:firstRowFirstColumn="0" w:firstRowLastColumn="0" w:lastRowFirstColumn="0" w:lastRowLastColumn="0"/>
               <w:rPr>
                 <w:rFonts w:ascii="Times New Roman" w:eastAsia="Times New Roman" w:hAnsi="Times New Roman" w:cs="Times New Roman"/>
                 <w:color w:val="000000"/>
                 <w:lang w:val="en-US"/>
               </w:rPr>
-              <w:t>)</w:t>
+            </w:pPr>
+            <w:r>
+              <w:rPr>
+                <w:rFonts w:ascii="Times New Roman" w:eastAsia="Times New Roman" w:hAnsi="Times New Roman" w:cs="Times New Roman"/>
+                <w:color w:val="000000"/>
+                <w:lang w:val="en-US"/>
+              </w:rPr>
+              <w:t>(Merge Sort)</w:t>
             </w:r>
           </w:p>
         </w:tc>
@@ -3680,6 +5600,21 @@
             </w:r>
           </w:p>
         </w:tc>
+        <w:tc>
+          <w:tcPr>
+            <w:tcW w:w="1978" w:type="dxa"/>
+          </w:tcPr>
+          <w:p>
+            <w:pPr>
+              <w:cnfStyle w:val="000000100000" w:firstRow="0" w:lastRow="0" w:firstColumn="0" w:lastColumn="0" w:oddVBand="0" w:evenVBand="0" w:oddHBand="1" w:evenHBand="0" w:firstRowFirstColumn="0" w:firstRowLastColumn="0" w:lastRowFirstColumn="0" w:lastRowLastColumn="0"/>
+              <w:rPr>
+                <w:rFonts w:ascii="Calibri" w:eastAsia="Times New Roman" w:hAnsi="Calibri" w:cs="Calibri"/>
+                <w:color w:val="000000"/>
+                <w:lang w:val="en-US"/>
+              </w:rPr>
+            </w:pPr>
+          </w:p>
+        </w:tc>
       </w:tr>
       <w:tr>
         <w:trPr>
@@ -3734,6 +5669,21 @@
               </w:rPr>
               <w:t> </w:t>
             </w:r>
+          </w:p>
+        </w:tc>
+        <w:tc>
+          <w:tcPr>
+            <w:tcW w:w="1978" w:type="dxa"/>
+          </w:tcPr>
+          <w:p>
+            <w:pPr>
+              <w:cnfStyle w:val="000000000000" w:firstRow="0" w:lastRow="0" w:firstColumn="0" w:lastColumn="0" w:oddVBand="0" w:evenVBand="0" w:oddHBand="0" w:evenHBand="0" w:firstRowFirstColumn="0" w:firstRowLastColumn="0" w:lastRowFirstColumn="0" w:lastRowLastColumn="0"/>
+              <w:rPr>
+                <w:rFonts w:ascii="Calibri" w:eastAsia="Times New Roman" w:hAnsi="Calibri" w:cs="Calibri"/>
+                <w:color w:val="000000"/>
+                <w:lang w:val="en-US"/>
+              </w:rPr>
+            </w:pPr>
           </w:p>
         </w:tc>
       </w:tr>
@@ -3793,6 +5743,21 @@
             </w:r>
           </w:p>
         </w:tc>
+        <w:tc>
+          <w:tcPr>
+            <w:tcW w:w="1978" w:type="dxa"/>
+          </w:tcPr>
+          <w:p>
+            <w:pPr>
+              <w:cnfStyle w:val="000000100000" w:firstRow="0" w:lastRow="0" w:firstColumn="0" w:lastColumn="0" w:oddVBand="0" w:evenVBand="0" w:oddHBand="1" w:evenHBand="0" w:firstRowFirstColumn="0" w:firstRowLastColumn="0" w:lastRowFirstColumn="0" w:lastRowLastColumn="0"/>
+              <w:rPr>
+                <w:rFonts w:ascii="Calibri" w:eastAsia="Times New Roman" w:hAnsi="Calibri" w:cs="Calibri"/>
+                <w:color w:val="000000"/>
+                <w:lang w:val="en-US"/>
+              </w:rPr>
+            </w:pPr>
+          </w:p>
+        </w:tc>
       </w:tr>
       <w:tr>
         <w:trPr>
@@ -3847,6 +5812,21 @@
               </w:rPr>
               <w:t> </w:t>
             </w:r>
+          </w:p>
+        </w:tc>
+        <w:tc>
+          <w:tcPr>
+            <w:tcW w:w="1978" w:type="dxa"/>
+          </w:tcPr>
+          <w:p>
+            <w:pPr>
+              <w:cnfStyle w:val="000000000000" w:firstRow="0" w:lastRow="0" w:firstColumn="0" w:lastColumn="0" w:oddVBand="0" w:evenVBand="0" w:oddHBand="0" w:evenHBand="0" w:firstRowFirstColumn="0" w:firstRowLastColumn="0" w:lastRowFirstColumn="0" w:lastRowLastColumn="0"/>
+              <w:rPr>
+                <w:rFonts w:ascii="Calibri" w:eastAsia="Times New Roman" w:hAnsi="Calibri" w:cs="Calibri"/>
+                <w:color w:val="000000"/>
+                <w:lang w:val="en-US"/>
+              </w:rPr>
+            </w:pPr>
           </w:p>
         </w:tc>
       </w:tr>
@@ -3901,6 +5881,21 @@
             </w:r>
           </w:p>
         </w:tc>
+        <w:tc>
+          <w:tcPr>
+            <w:tcW w:w="1978" w:type="dxa"/>
+          </w:tcPr>
+          <w:p>
+            <w:pPr>
+              <w:cnfStyle w:val="000000100000" w:firstRow="0" w:lastRow="0" w:firstColumn="0" w:lastColumn="0" w:oddVBand="0" w:evenVBand="0" w:oddHBand="1" w:evenHBand="0" w:firstRowFirstColumn="0" w:firstRowLastColumn="0" w:lastRowFirstColumn="0" w:lastRowLastColumn="0"/>
+              <w:rPr>
+                <w:rFonts w:ascii="Calibri" w:eastAsia="Times New Roman" w:hAnsi="Calibri" w:cs="Calibri"/>
+                <w:color w:val="000000"/>
+                <w:lang w:val="en-US"/>
+              </w:rPr>
+            </w:pPr>
+          </w:p>
+        </w:tc>
       </w:tr>
       <w:tr>
         <w:trPr>
@@ -3955,6 +5950,21 @@
               </w:rPr>
               <w:t> </w:t>
             </w:r>
+          </w:p>
+        </w:tc>
+        <w:tc>
+          <w:tcPr>
+            <w:tcW w:w="1978" w:type="dxa"/>
+          </w:tcPr>
+          <w:p>
+            <w:pPr>
+              <w:cnfStyle w:val="000000000000" w:firstRow="0" w:lastRow="0" w:firstColumn="0" w:lastColumn="0" w:oddVBand="0" w:evenVBand="0" w:oddHBand="0" w:evenHBand="0" w:firstRowFirstColumn="0" w:firstRowLastColumn="0" w:lastRowFirstColumn="0" w:lastRowLastColumn="0"/>
+              <w:rPr>
+                <w:rFonts w:ascii="Calibri" w:eastAsia="Times New Roman" w:hAnsi="Calibri" w:cs="Calibri"/>
+                <w:color w:val="000000"/>
+                <w:lang w:val="en-US"/>
+              </w:rPr>
+            </w:pPr>
           </w:p>
         </w:tc>
       </w:tr>
@@ -4014,6 +6024,21 @@
             </w:r>
           </w:p>
         </w:tc>
+        <w:tc>
+          <w:tcPr>
+            <w:tcW w:w="1978" w:type="dxa"/>
+          </w:tcPr>
+          <w:p>
+            <w:pPr>
+              <w:cnfStyle w:val="000000100000" w:firstRow="0" w:lastRow="0" w:firstColumn="0" w:lastColumn="0" w:oddVBand="0" w:evenVBand="0" w:oddHBand="1" w:evenHBand="0" w:firstRowFirstColumn="0" w:firstRowLastColumn="0" w:lastRowFirstColumn="0" w:lastRowLastColumn="0"/>
+              <w:rPr>
+                <w:rFonts w:ascii="Calibri" w:eastAsia="Times New Roman" w:hAnsi="Calibri" w:cs="Calibri"/>
+                <w:color w:val="000000"/>
+                <w:lang w:val="en-US"/>
+              </w:rPr>
+            </w:pPr>
+          </w:p>
+        </w:tc>
       </w:tr>
       <w:tr>
         <w:trPr>
@@ -4070,6 +6095,21 @@
             </w:r>
           </w:p>
         </w:tc>
+        <w:tc>
+          <w:tcPr>
+            <w:tcW w:w="1978" w:type="dxa"/>
+          </w:tcPr>
+          <w:p>
+            <w:pPr>
+              <w:cnfStyle w:val="000000000000" w:firstRow="0" w:lastRow="0" w:firstColumn="0" w:lastColumn="0" w:oddVBand="0" w:evenVBand="0" w:oddHBand="0" w:evenHBand="0" w:firstRowFirstColumn="0" w:firstRowLastColumn="0" w:lastRowFirstColumn="0" w:lastRowLastColumn="0"/>
+              <w:rPr>
+                <w:rFonts w:ascii="Calibri" w:eastAsia="Times New Roman" w:hAnsi="Calibri" w:cs="Calibri"/>
+                <w:color w:val="000000"/>
+                <w:lang w:val="en-US"/>
+              </w:rPr>
+            </w:pPr>
+          </w:p>
+        </w:tc>
       </w:tr>
     </w:tbl>
     <w:p>
@@ -4098,7 +6138,6 @@
     </w:p>
     <w:p>
       <w:pPr>
-        <w:jc w:val="both"/>
         <w:rPr>
           <w:rFonts w:ascii="Times New Roman" w:hAnsi="Times New Roman" w:cs="Times New Roman"/>
           <w:b/>
@@ -4122,1458 +6161,111 @@
     </w:p>
     <w:p>
       <w:pPr>
-        <w:jc w:val="both"/>
-        <w:rPr>
-          <w:rFonts w:ascii="Times New Roman" w:hAnsi="Times New Roman" w:cs="Times New Roman"/>
-          <w:b/>
-          <w:bCs/>
-          <w:sz w:val="28"/>
-          <w:szCs w:val="28"/>
-        </w:rPr>
-      </w:pPr>
-    </w:p>
-    <w:p>
-      <w:pPr>
-        <w:jc w:val="both"/>
-        <w:rPr>
-          <w:rFonts w:ascii="Times New Roman" w:hAnsi="Times New Roman" w:cs="Times New Roman"/>
-          <w:b/>
-          <w:bCs/>
-          <w:sz w:val="28"/>
-          <w:szCs w:val="28"/>
-        </w:rPr>
-      </w:pPr>
-    </w:p>
-    <w:p>
-      <w:pPr>
-        <w:jc w:val="both"/>
-        <w:rPr>
-          <w:rFonts w:ascii="Times New Roman" w:hAnsi="Times New Roman" w:cs="Times New Roman"/>
-          <w:b/>
-          <w:bCs/>
-          <w:sz w:val="28"/>
-          <w:szCs w:val="28"/>
+        <w:rPr>
+          <w:rFonts w:ascii="Times New Roman" w:hAnsi="Times New Roman" w:cs="Times New Roman"/>
+          <w:sz w:val="24"/>
+          <w:szCs w:val="24"/>
+          <w:lang w:val="en-US"/>
+        </w:rPr>
+      </w:pPr>
+    </w:p>
+    <w:p>
+      <w:pPr>
+        <w:rPr>
+          <w:rFonts w:ascii="Times New Roman" w:hAnsi="Times New Roman" w:cs="Times New Roman"/>
+          <w:sz w:val="24"/>
+          <w:szCs w:val="24"/>
+          <w:lang w:val="en-US"/>
+        </w:rPr>
+      </w:pPr>
+    </w:p>
+    <w:p>
+      <w:pPr>
+        <w:rPr>
+          <w:rFonts w:ascii="Times New Roman" w:hAnsi="Times New Roman" w:cs="Times New Roman"/>
+          <w:sz w:val="24"/>
+          <w:szCs w:val="24"/>
+          <w:lang w:val="en-US"/>
+        </w:rPr>
+      </w:pPr>
+    </w:p>
+    <w:p>
+      <w:pPr>
+        <w:rPr>
+          <w:rFonts w:ascii="Times New Roman" w:hAnsi="Times New Roman" w:cs="Times New Roman"/>
+          <w:sz w:val="24"/>
+          <w:szCs w:val="24"/>
+          <w:lang w:val="en-US"/>
+        </w:rPr>
+      </w:pPr>
+    </w:p>
+    <w:p>
+      <w:pPr>
+        <w:rPr>
+          <w:rFonts w:ascii="Times New Roman" w:hAnsi="Times New Roman" w:cs="Times New Roman"/>
+          <w:sz w:val="24"/>
+          <w:szCs w:val="24"/>
+          <w:lang w:val="en-US"/>
+        </w:rPr>
+      </w:pPr>
+    </w:p>
+    <w:p>
+      <w:pPr>
+        <w:rPr>
+          <w:rFonts w:ascii="Times New Roman" w:hAnsi="Times New Roman" w:cs="Times New Roman"/>
+          <w:sz w:val="24"/>
+          <w:szCs w:val="24"/>
+          <w:lang w:val="en-US"/>
+        </w:rPr>
+      </w:pPr>
+    </w:p>
+    <w:p>
+      <w:pPr>
+        <w:rPr>
+          <w:rFonts w:ascii="Times New Roman" w:hAnsi="Times New Roman" w:cs="Times New Roman"/>
+          <w:sz w:val="24"/>
+          <w:szCs w:val="24"/>
+          <w:lang w:val="en-US"/>
+        </w:rPr>
+      </w:pPr>
+    </w:p>
+    <w:p>
+      <w:pPr>
+        <w:rPr>
+          <w:rFonts w:ascii="Times New Roman" w:hAnsi="Times New Roman" w:cs="Times New Roman"/>
+          <w:sz w:val="24"/>
+          <w:szCs w:val="24"/>
+          <w:lang w:val="en-US"/>
         </w:rPr>
       </w:pPr>
       <w:r>
         <w:rPr>
           <w:rFonts w:ascii="Times New Roman" w:hAnsi="Times New Roman" w:cs="Times New Roman"/>
-          <w:b/>
-          <w:bCs/>
-          <w:sz w:val="28"/>
-          <w:szCs w:val="28"/>
-        </w:rPr>
-        <w:t>Req 5.</w:t>
+          <w:sz w:val="24"/>
+          <w:szCs w:val="24"/>
+          <w:lang w:val="en-US"/>
+        </w:rPr>
+        <w:lastRenderedPageBreak/>
+        <w:t xml:space="preserve">Anexo de </w:t>
       </w:r>
-    </w:p>
-    <w:tbl>
-      <w:tblPr>
-        <w:tblStyle w:val="PlainTable1"/>
-        <w:tblpPr w:leftFromText="180" w:rightFromText="180" w:vertAnchor="text" w:tblpY="34"/>
-        <w:tblW w:w="3576" w:type="dxa"/>
-        <w:tblLook w:val="04A0" w:firstRow="1" w:lastRow="0" w:firstColumn="1" w:lastColumn="0" w:noHBand="0" w:noVBand="1"/>
-      </w:tblPr>
-      <w:tblGrid>
-        <w:gridCol w:w="1598"/>
-        <w:gridCol w:w="1978"/>
-      </w:tblGrid>
-      <w:tr>
-        <w:trPr>
-          <w:cnfStyle w:val="100000000000" w:firstRow="1" w:lastRow="0" w:firstColumn="0" w:lastColumn="0" w:oddVBand="0" w:evenVBand="0" w:oddHBand="0" w:evenHBand="0" w:firstRowFirstColumn="0" w:firstRowLastColumn="0" w:lastRowFirstColumn="0" w:lastRowLastColumn="0"/>
-          <w:trHeight w:val="255"/>
-        </w:trPr>
-        <w:tc>
-          <w:tcPr>
-            <w:cnfStyle w:val="001000000000" w:firstRow="0" w:lastRow="0" w:firstColumn="1" w:lastColumn="0" w:oddVBand="0" w:evenVBand="0" w:oddHBand="0" w:evenHBand="0" w:firstRowFirstColumn="0" w:firstRowLastColumn="0" w:lastRowFirstColumn="0" w:lastRowLastColumn="0"/>
-            <w:tcW w:w="1598" w:type="dxa"/>
-            <w:noWrap/>
-            <w:hideMark/>
-          </w:tcPr>
-          <w:p>
-            <w:pPr>
-              <w:jc w:val="center"/>
-              <w:rPr>
-                <w:rFonts w:ascii="Times New Roman" w:eastAsia="Times New Roman" w:hAnsi="Times New Roman" w:cs="Times New Roman"/>
-                <w:b w:val="0"/>
-                <w:bCs w:val="0"/>
-                <w:color w:val="000000"/>
-                <w:lang w:val="en-US"/>
-              </w:rPr>
-            </w:pPr>
-            <w:r>
-              <w:rPr>
-                <w:rFonts w:ascii="Times New Roman" w:eastAsia="Times New Roman" w:hAnsi="Times New Roman" w:cs="Times New Roman"/>
-                <w:color w:val="000000"/>
-                <w:lang w:val="en-US"/>
-              </w:rPr>
-              <w:t xml:space="preserve">% </w:t>
-            </w:r>
-            <w:proofErr w:type="gramStart"/>
-            <w:r>
-              <w:rPr>
-                <w:rFonts w:ascii="Times New Roman" w:eastAsia="Times New Roman" w:hAnsi="Times New Roman" w:cs="Times New Roman"/>
-                <w:color w:val="000000"/>
-                <w:lang w:val="en-US"/>
-              </w:rPr>
-              <w:t>de</w:t>
-            </w:r>
-            <w:proofErr w:type="gramEnd"/>
-            <w:r>
-              <w:rPr>
-                <w:rFonts w:ascii="Times New Roman" w:eastAsia="Times New Roman" w:hAnsi="Times New Roman" w:cs="Times New Roman"/>
-                <w:color w:val="000000"/>
-                <w:lang w:val="en-US"/>
-              </w:rPr>
-              <w:t xml:space="preserve"> </w:t>
-            </w:r>
-            <w:proofErr w:type="spellStart"/>
-            <w:r>
-              <w:rPr>
-                <w:rFonts w:ascii="Times New Roman" w:eastAsia="Times New Roman" w:hAnsi="Times New Roman" w:cs="Times New Roman"/>
-                <w:color w:val="000000"/>
-                <w:lang w:val="en-US"/>
-              </w:rPr>
-              <w:t>Muestra</w:t>
-            </w:r>
-            <w:proofErr w:type="spellEnd"/>
-          </w:p>
-          <w:p>
-            <w:pPr>
-              <w:jc w:val="center"/>
-              <w:rPr>
-                <w:rFonts w:ascii="Times New Roman" w:eastAsia="Times New Roman" w:hAnsi="Times New Roman" w:cs="Times New Roman"/>
-                <w:color w:val="000000"/>
-                <w:lang w:val="en-US"/>
-              </w:rPr>
-            </w:pPr>
-            <w:r>
-              <w:rPr>
-                <w:rFonts w:ascii="Times New Roman" w:eastAsia="Times New Roman" w:hAnsi="Times New Roman" w:cs="Times New Roman"/>
-                <w:b w:val="0"/>
-                <w:bCs w:val="0"/>
-                <w:color w:val="000000"/>
-                <w:lang w:val="en-US"/>
-              </w:rPr>
-              <w:t>(ARRAYLIST)</w:t>
-            </w:r>
-          </w:p>
-        </w:tc>
-        <w:tc>
-          <w:tcPr>
-            <w:tcW w:w="1978" w:type="dxa"/>
-            <w:noWrap/>
-            <w:hideMark/>
-          </w:tcPr>
-          <w:p>
-            <w:pPr>
-              <w:jc w:val="center"/>
-              <w:cnfStyle w:val="100000000000" w:firstRow="1" w:lastRow="0" w:firstColumn="0" w:lastColumn="0" w:oddVBand="0" w:evenVBand="0" w:oddHBand="0" w:evenHBand="0" w:firstRowFirstColumn="0" w:firstRowLastColumn="0" w:lastRowFirstColumn="0" w:lastRowLastColumn="0"/>
-              <w:rPr>
-                <w:rFonts w:ascii="Times New Roman" w:eastAsia="Times New Roman" w:hAnsi="Times New Roman" w:cs="Times New Roman"/>
-                <w:color w:val="000000"/>
-                <w:lang w:val="en-US"/>
-              </w:rPr>
-            </w:pPr>
-            <w:proofErr w:type="spellStart"/>
-            <w:r>
-              <w:rPr>
-                <w:rFonts w:ascii="Times New Roman" w:eastAsia="Times New Roman" w:hAnsi="Times New Roman" w:cs="Times New Roman"/>
-                <w:color w:val="000000"/>
-                <w:lang w:val="en-US"/>
-              </w:rPr>
-              <w:t>Tiempo</w:t>
-            </w:r>
-            <w:proofErr w:type="spellEnd"/>
-            <w:r>
-              <w:rPr>
-                <w:rFonts w:ascii="Times New Roman" w:eastAsia="Times New Roman" w:hAnsi="Times New Roman" w:cs="Times New Roman"/>
-                <w:color w:val="000000"/>
-                <w:lang w:val="en-US"/>
-              </w:rPr>
-              <w:t>(</w:t>
-            </w:r>
-            <w:proofErr w:type="spellStart"/>
-            <w:r>
-              <w:rPr>
-                <w:rFonts w:ascii="Times New Roman" w:eastAsia="Times New Roman" w:hAnsi="Times New Roman" w:cs="Times New Roman"/>
-                <w:color w:val="000000"/>
-                <w:lang w:val="en-US"/>
-              </w:rPr>
-              <w:t>ms</w:t>
-            </w:r>
-            <w:proofErr w:type="spellEnd"/>
-            <w:r>
-              <w:rPr>
-                <w:rFonts w:ascii="Times New Roman" w:eastAsia="Times New Roman" w:hAnsi="Times New Roman" w:cs="Times New Roman"/>
-                <w:color w:val="000000"/>
-                <w:lang w:val="en-US"/>
-              </w:rPr>
-              <w:t>)</w:t>
-            </w:r>
-          </w:p>
-        </w:tc>
-      </w:tr>
-      <w:tr>
-        <w:trPr>
-          <w:cnfStyle w:val="000000100000" w:firstRow="0" w:lastRow="0" w:firstColumn="0" w:lastColumn="0" w:oddVBand="0" w:evenVBand="0" w:oddHBand="1" w:evenHBand="0" w:firstRowFirstColumn="0" w:firstRowLastColumn="0" w:lastRowFirstColumn="0" w:lastRowLastColumn="0"/>
-          <w:trHeight w:val="255"/>
-        </w:trPr>
-        <w:tc>
-          <w:tcPr>
-            <w:cnfStyle w:val="001000000000" w:firstRow="0" w:lastRow="0" w:firstColumn="1" w:lastColumn="0" w:oddVBand="0" w:evenVBand="0" w:oddHBand="0" w:evenHBand="0" w:firstRowFirstColumn="0" w:firstRowLastColumn="0" w:lastRowFirstColumn="0" w:lastRowLastColumn="0"/>
-            <w:tcW w:w="1598" w:type="dxa"/>
-            <w:noWrap/>
-            <w:hideMark/>
-          </w:tcPr>
-          <w:p>
-            <w:pPr>
-              <w:jc w:val="center"/>
-              <w:rPr>
-                <w:rFonts w:ascii="Calibri" w:eastAsia="Times New Roman" w:hAnsi="Calibri" w:cs="Calibri"/>
-                <w:color w:val="000000"/>
-                <w:lang w:val="en-US"/>
-              </w:rPr>
-            </w:pPr>
-            <w:r>
-              <w:rPr>
-                <w:rFonts w:ascii="Calibri" w:eastAsia="Times New Roman" w:hAnsi="Calibri" w:cs="Calibri"/>
-                <w:color w:val="000000"/>
-                <w:lang w:val="en-US"/>
-              </w:rPr>
-              <w:t>0,50%</w:t>
-            </w:r>
-          </w:p>
-        </w:tc>
-        <w:tc>
-          <w:tcPr>
-            <w:tcW w:w="1978" w:type="dxa"/>
-            <w:noWrap/>
-            <w:hideMark/>
-          </w:tcPr>
-          <w:p>
-            <w:pPr>
-              <w:jc w:val="center"/>
-              <w:cnfStyle w:val="000000100000" w:firstRow="0" w:lastRow="0" w:firstColumn="0" w:lastColumn="0" w:oddVBand="0" w:evenVBand="0" w:oddHBand="1" w:evenHBand="0" w:firstRowFirstColumn="0" w:firstRowLastColumn="0" w:lastRowFirstColumn="0" w:lastRowLastColumn="0"/>
-              <w:rPr>
-                <w:rFonts w:ascii="Calibri" w:eastAsia="Times New Roman" w:hAnsi="Calibri" w:cs="Calibri"/>
-                <w:color w:val="000000"/>
-                <w:lang w:val="en-US"/>
-              </w:rPr>
-            </w:pPr>
-            <w:r>
-              <w:rPr>
-                <w:rFonts w:ascii="Calibri" w:eastAsia="Times New Roman" w:hAnsi="Calibri" w:cs="Calibri"/>
-                <w:color w:val="000000"/>
-                <w:lang w:val="en-US"/>
-              </w:rPr>
-              <w:t>31.25</w:t>
-            </w:r>
-          </w:p>
-        </w:tc>
-      </w:tr>
-      <w:tr>
-        <w:trPr>
-          <w:trHeight w:val="255"/>
-        </w:trPr>
-        <w:tc>
-          <w:tcPr>
-            <w:cnfStyle w:val="001000000000" w:firstRow="0" w:lastRow="0" w:firstColumn="1" w:lastColumn="0" w:oddVBand="0" w:evenVBand="0" w:oddHBand="0" w:evenHBand="0" w:firstRowFirstColumn="0" w:firstRowLastColumn="0" w:lastRowFirstColumn="0" w:lastRowLastColumn="0"/>
-            <w:tcW w:w="1598" w:type="dxa"/>
-            <w:noWrap/>
-            <w:hideMark/>
-          </w:tcPr>
-          <w:p>
-            <w:pPr>
-              <w:jc w:val="center"/>
-              <w:rPr>
-                <w:rFonts w:ascii="Calibri" w:eastAsia="Times New Roman" w:hAnsi="Calibri" w:cs="Calibri"/>
-                <w:color w:val="000000"/>
-                <w:lang w:val="en-US"/>
-              </w:rPr>
-            </w:pPr>
-            <w:r>
-              <w:rPr>
-                <w:rFonts w:ascii="Calibri" w:eastAsia="Times New Roman" w:hAnsi="Calibri" w:cs="Calibri"/>
-                <w:color w:val="000000"/>
-                <w:lang w:val="en-US"/>
-              </w:rPr>
-              <w:t>5%</w:t>
-            </w:r>
-          </w:p>
-        </w:tc>
-        <w:tc>
-          <w:tcPr>
-            <w:tcW w:w="1978" w:type="dxa"/>
-            <w:noWrap/>
-            <w:hideMark/>
-          </w:tcPr>
-          <w:p>
-            <w:pPr>
-              <w:jc w:val="center"/>
-              <w:cnfStyle w:val="000000000000" w:firstRow="0" w:lastRow="0" w:firstColumn="0" w:lastColumn="0" w:oddVBand="0" w:evenVBand="0" w:oddHBand="0" w:evenHBand="0" w:firstRowFirstColumn="0" w:firstRowLastColumn="0" w:lastRowFirstColumn="0" w:lastRowLastColumn="0"/>
-              <w:rPr>
-                <w:rFonts w:ascii="Calibri" w:eastAsia="Times New Roman" w:hAnsi="Calibri" w:cs="Calibri"/>
-                <w:color w:val="000000"/>
-                <w:lang w:val="en-US"/>
-              </w:rPr>
-            </w:pPr>
-            <w:r>
-              <w:rPr>
-                <w:rFonts w:ascii="Calibri" w:eastAsia="Times New Roman" w:hAnsi="Calibri" w:cs="Calibri"/>
-                <w:color w:val="000000"/>
-                <w:lang w:val="en-US"/>
-              </w:rPr>
-              <w:t>93.75</w:t>
-            </w:r>
-          </w:p>
-        </w:tc>
-      </w:tr>
-      <w:tr>
-        <w:trPr>
-          <w:cnfStyle w:val="000000100000" w:firstRow="0" w:lastRow="0" w:firstColumn="0" w:lastColumn="0" w:oddVBand="0" w:evenVBand="0" w:oddHBand="1" w:evenHBand="0" w:firstRowFirstColumn="0" w:firstRowLastColumn="0" w:lastRowFirstColumn="0" w:lastRowLastColumn="0"/>
-          <w:trHeight w:val="255"/>
-        </w:trPr>
-        <w:tc>
-          <w:tcPr>
-            <w:cnfStyle w:val="001000000000" w:firstRow="0" w:lastRow="0" w:firstColumn="1" w:lastColumn="0" w:oddVBand="0" w:evenVBand="0" w:oddHBand="0" w:evenHBand="0" w:firstRowFirstColumn="0" w:firstRowLastColumn="0" w:lastRowFirstColumn="0" w:lastRowLastColumn="0"/>
-            <w:tcW w:w="1598" w:type="dxa"/>
-            <w:noWrap/>
-            <w:hideMark/>
-          </w:tcPr>
-          <w:p>
-            <w:pPr>
-              <w:jc w:val="center"/>
-              <w:rPr>
-                <w:rFonts w:ascii="Calibri" w:eastAsia="Times New Roman" w:hAnsi="Calibri" w:cs="Calibri"/>
-                <w:color w:val="000000"/>
-                <w:lang w:val="en-US"/>
-              </w:rPr>
-            </w:pPr>
-            <w:r>
-              <w:rPr>
-                <w:rFonts w:ascii="Calibri" w:eastAsia="Times New Roman" w:hAnsi="Calibri" w:cs="Calibri"/>
-                <w:color w:val="000000"/>
-                <w:lang w:val="en-US"/>
-              </w:rPr>
-              <w:t>10%</w:t>
-            </w:r>
-          </w:p>
-        </w:tc>
-        <w:tc>
-          <w:tcPr>
-            <w:tcW w:w="1978" w:type="dxa"/>
-            <w:noWrap/>
-            <w:hideMark/>
-          </w:tcPr>
-          <w:p>
-            <w:pPr>
-              <w:jc w:val="center"/>
-              <w:cnfStyle w:val="000000100000" w:firstRow="0" w:lastRow="0" w:firstColumn="0" w:lastColumn="0" w:oddVBand="0" w:evenVBand="0" w:oddHBand="1" w:evenHBand="0" w:firstRowFirstColumn="0" w:firstRowLastColumn="0" w:lastRowFirstColumn="0" w:lastRowLastColumn="0"/>
-              <w:rPr>
-                <w:rFonts w:ascii="Calibri" w:eastAsia="Times New Roman" w:hAnsi="Calibri" w:cs="Calibri"/>
-                <w:color w:val="000000"/>
-                <w:lang w:val="en-US"/>
-              </w:rPr>
-            </w:pPr>
-            <w:r>
-              <w:rPr>
-                <w:rFonts w:ascii="Calibri" w:eastAsia="Times New Roman" w:hAnsi="Calibri" w:cs="Calibri"/>
-                <w:color w:val="000000"/>
-                <w:lang w:val="en-US"/>
-              </w:rPr>
-              <w:t>187.5</w:t>
-            </w:r>
-          </w:p>
-        </w:tc>
-      </w:tr>
-      <w:tr>
-        <w:trPr>
-          <w:trHeight w:val="255"/>
-        </w:trPr>
-        <w:tc>
-          <w:tcPr>
-            <w:cnfStyle w:val="001000000000" w:firstRow="0" w:lastRow="0" w:firstColumn="1" w:lastColumn="0" w:oddVBand="0" w:evenVBand="0" w:oddHBand="0" w:evenHBand="0" w:firstRowFirstColumn="0" w:firstRowLastColumn="0" w:lastRowFirstColumn="0" w:lastRowLastColumn="0"/>
-            <w:tcW w:w="1598" w:type="dxa"/>
-            <w:noWrap/>
-            <w:hideMark/>
-          </w:tcPr>
-          <w:p>
-            <w:pPr>
-              <w:jc w:val="center"/>
-              <w:rPr>
-                <w:rFonts w:ascii="Calibri" w:eastAsia="Times New Roman" w:hAnsi="Calibri" w:cs="Calibri"/>
-                <w:color w:val="000000"/>
-                <w:lang w:val="en-US"/>
-              </w:rPr>
-            </w:pPr>
-            <w:r>
-              <w:rPr>
-                <w:rFonts w:ascii="Calibri" w:eastAsia="Times New Roman" w:hAnsi="Calibri" w:cs="Calibri"/>
-                <w:color w:val="000000"/>
-                <w:lang w:val="en-US"/>
-              </w:rPr>
-              <w:t>20%</w:t>
-            </w:r>
-          </w:p>
-        </w:tc>
-        <w:tc>
-          <w:tcPr>
-            <w:tcW w:w="1978" w:type="dxa"/>
-            <w:noWrap/>
-            <w:hideMark/>
-          </w:tcPr>
-          <w:p>
-            <w:pPr>
-              <w:jc w:val="center"/>
-              <w:cnfStyle w:val="000000000000" w:firstRow="0" w:lastRow="0" w:firstColumn="0" w:lastColumn="0" w:oddVBand="0" w:evenVBand="0" w:oddHBand="0" w:evenHBand="0" w:firstRowFirstColumn="0" w:firstRowLastColumn="0" w:lastRowFirstColumn="0" w:lastRowLastColumn="0"/>
-              <w:rPr>
-                <w:rFonts w:ascii="Calibri" w:eastAsia="Times New Roman" w:hAnsi="Calibri" w:cs="Calibri"/>
-                <w:color w:val="000000"/>
-                <w:lang w:val="en-US"/>
-              </w:rPr>
-            </w:pPr>
-            <w:r>
-              <w:rPr>
-                <w:rFonts w:ascii="Calibri" w:eastAsia="Times New Roman" w:hAnsi="Calibri" w:cs="Calibri"/>
-                <w:color w:val="000000"/>
-                <w:lang w:val="en-US"/>
-              </w:rPr>
-              <w:t>390.62</w:t>
-            </w:r>
-          </w:p>
-        </w:tc>
-      </w:tr>
-      <w:tr>
-        <w:trPr>
-          <w:cnfStyle w:val="000000100000" w:firstRow="0" w:lastRow="0" w:firstColumn="0" w:lastColumn="0" w:oddVBand="0" w:evenVBand="0" w:oddHBand="1" w:evenHBand="0" w:firstRowFirstColumn="0" w:firstRowLastColumn="0" w:lastRowFirstColumn="0" w:lastRowLastColumn="0"/>
-          <w:trHeight w:val="255"/>
-        </w:trPr>
-        <w:tc>
-          <w:tcPr>
-            <w:cnfStyle w:val="001000000000" w:firstRow="0" w:lastRow="0" w:firstColumn="1" w:lastColumn="0" w:oddVBand="0" w:evenVBand="0" w:oddHBand="0" w:evenHBand="0" w:firstRowFirstColumn="0" w:firstRowLastColumn="0" w:lastRowFirstColumn="0" w:lastRowLastColumn="0"/>
-            <w:tcW w:w="1598" w:type="dxa"/>
-            <w:noWrap/>
-            <w:hideMark/>
-          </w:tcPr>
-          <w:p>
-            <w:pPr>
-              <w:jc w:val="center"/>
-            </w:pPr>
-            <w:r>
-              <w:rPr>
-                <w:rFonts w:ascii="Calibri" w:eastAsia="Times New Roman" w:hAnsi="Calibri" w:cs="Calibri"/>
-                <w:color w:val="000000"/>
-                <w:lang w:val="en-US"/>
-              </w:rPr>
-              <w:t>30%</w:t>
-            </w:r>
-          </w:p>
-        </w:tc>
-        <w:tc>
-          <w:tcPr>
-            <w:tcW w:w="1978" w:type="dxa"/>
-            <w:noWrap/>
-            <w:hideMark/>
-          </w:tcPr>
-          <w:p>
-            <w:pPr>
-              <w:jc w:val="center"/>
-              <w:cnfStyle w:val="000000100000" w:firstRow="0" w:lastRow="0" w:firstColumn="0" w:lastColumn="0" w:oddVBand="0" w:evenVBand="0" w:oddHBand="1" w:evenHBand="0" w:firstRowFirstColumn="0" w:firstRowLastColumn="0" w:lastRowFirstColumn="0" w:lastRowLastColumn="0"/>
-              <w:rPr>
-                <w:rFonts w:ascii="Calibri" w:eastAsia="Times New Roman" w:hAnsi="Calibri" w:cs="Calibri"/>
-                <w:color w:val="000000"/>
-                <w:lang w:val="en-US"/>
-              </w:rPr>
-            </w:pPr>
-            <w:r>
-              <w:rPr>
-                <w:rFonts w:ascii="Calibri" w:eastAsia="Times New Roman" w:hAnsi="Calibri" w:cs="Calibri"/>
-                <w:color w:val="000000"/>
-                <w:lang w:val="en-US"/>
-              </w:rPr>
-              <w:t>593.75</w:t>
-            </w:r>
-          </w:p>
-        </w:tc>
-      </w:tr>
-      <w:tr>
-        <w:trPr>
-          <w:trHeight w:val="255"/>
-        </w:trPr>
-        <w:tc>
-          <w:tcPr>
-            <w:cnfStyle w:val="001000000000" w:firstRow="0" w:lastRow="0" w:firstColumn="1" w:lastColumn="0" w:oddVBand="0" w:evenVBand="0" w:oddHBand="0" w:evenHBand="0" w:firstRowFirstColumn="0" w:firstRowLastColumn="0" w:lastRowFirstColumn="0" w:lastRowLastColumn="0"/>
-            <w:tcW w:w="1598" w:type="dxa"/>
-            <w:noWrap/>
-            <w:hideMark/>
-          </w:tcPr>
-          <w:p>
-            <w:pPr>
-              <w:jc w:val="center"/>
-              <w:rPr>
-                <w:rFonts w:ascii="Calibri" w:eastAsia="Times New Roman" w:hAnsi="Calibri" w:cs="Calibri"/>
-                <w:color w:val="000000"/>
-                <w:lang w:val="en-US"/>
-              </w:rPr>
-            </w:pPr>
-            <w:r>
-              <w:rPr>
-                <w:rFonts w:ascii="Calibri" w:eastAsia="Times New Roman" w:hAnsi="Calibri" w:cs="Calibri"/>
-                <w:color w:val="000000"/>
-                <w:lang w:val="en-US"/>
-              </w:rPr>
-              <w:t>50%</w:t>
-            </w:r>
-          </w:p>
-        </w:tc>
-        <w:tc>
-          <w:tcPr>
-            <w:tcW w:w="1978" w:type="dxa"/>
-            <w:noWrap/>
-            <w:hideMark/>
-          </w:tcPr>
-          <w:p>
-            <w:pPr>
-              <w:jc w:val="center"/>
-              <w:cnfStyle w:val="000000000000" w:firstRow="0" w:lastRow="0" w:firstColumn="0" w:lastColumn="0" w:oddVBand="0" w:evenVBand="0" w:oddHBand="0" w:evenHBand="0" w:firstRowFirstColumn="0" w:firstRowLastColumn="0" w:lastRowFirstColumn="0" w:lastRowLastColumn="0"/>
-              <w:rPr>
-                <w:rFonts w:ascii="Calibri" w:eastAsia="Times New Roman" w:hAnsi="Calibri" w:cs="Calibri"/>
-                <w:color w:val="000000"/>
-                <w:lang w:val="en-US"/>
-              </w:rPr>
-            </w:pPr>
-            <w:r>
-              <w:rPr>
-                <w:rFonts w:ascii="Calibri" w:eastAsia="Times New Roman" w:hAnsi="Calibri" w:cs="Calibri"/>
-                <w:color w:val="000000"/>
-                <w:lang w:val="en-US"/>
-              </w:rPr>
-              <w:t>1062.5</w:t>
-            </w:r>
-          </w:p>
-        </w:tc>
-      </w:tr>
-      <w:tr>
-        <w:trPr>
-          <w:cnfStyle w:val="000000100000" w:firstRow="0" w:lastRow="0" w:firstColumn="0" w:lastColumn="0" w:oddVBand="0" w:evenVBand="0" w:oddHBand="1" w:evenHBand="0" w:firstRowFirstColumn="0" w:firstRowLastColumn="0" w:lastRowFirstColumn="0" w:lastRowLastColumn="0"/>
-          <w:trHeight w:val="255"/>
-        </w:trPr>
-        <w:tc>
-          <w:tcPr>
-            <w:cnfStyle w:val="001000000000" w:firstRow="0" w:lastRow="0" w:firstColumn="1" w:lastColumn="0" w:oddVBand="0" w:evenVBand="0" w:oddHBand="0" w:evenHBand="0" w:firstRowFirstColumn="0" w:firstRowLastColumn="0" w:lastRowFirstColumn="0" w:lastRowLastColumn="0"/>
-            <w:tcW w:w="1598" w:type="dxa"/>
-            <w:noWrap/>
-            <w:hideMark/>
-          </w:tcPr>
-          <w:p>
-            <w:pPr>
-              <w:jc w:val="center"/>
-              <w:rPr>
-                <w:rFonts w:ascii="Calibri" w:eastAsia="Times New Roman" w:hAnsi="Calibri" w:cs="Calibri"/>
-                <w:color w:val="000000"/>
-                <w:lang w:val="en-US"/>
-              </w:rPr>
-            </w:pPr>
-            <w:r>
-              <w:rPr>
-                <w:rFonts w:ascii="Calibri" w:eastAsia="Times New Roman" w:hAnsi="Calibri" w:cs="Calibri"/>
-                <w:color w:val="000000"/>
-                <w:lang w:val="en-US"/>
-              </w:rPr>
-              <w:t>80%</w:t>
-            </w:r>
-          </w:p>
-        </w:tc>
-        <w:tc>
-          <w:tcPr>
-            <w:tcW w:w="1978" w:type="dxa"/>
-            <w:noWrap/>
-            <w:hideMark/>
-          </w:tcPr>
-          <w:p>
-            <w:pPr>
-              <w:jc w:val="center"/>
-              <w:cnfStyle w:val="000000100000" w:firstRow="0" w:lastRow="0" w:firstColumn="0" w:lastColumn="0" w:oddVBand="0" w:evenVBand="0" w:oddHBand="1" w:evenHBand="0" w:firstRowFirstColumn="0" w:firstRowLastColumn="0" w:lastRowFirstColumn="0" w:lastRowLastColumn="0"/>
-              <w:rPr>
-                <w:rFonts w:ascii="Calibri" w:eastAsia="Times New Roman" w:hAnsi="Calibri" w:cs="Calibri"/>
-                <w:color w:val="000000"/>
-                <w:lang w:val="en-US"/>
-              </w:rPr>
-            </w:pPr>
-            <w:r>
-              <w:rPr>
-                <w:rFonts w:ascii="Calibri" w:eastAsia="Times New Roman" w:hAnsi="Calibri" w:cs="Calibri"/>
-                <w:color w:val="000000"/>
-                <w:lang w:val="en-US"/>
-              </w:rPr>
-              <w:t>1781.25</w:t>
-            </w:r>
-          </w:p>
-        </w:tc>
-      </w:tr>
-      <w:tr>
-        <w:trPr>
-          <w:trHeight w:val="255"/>
-        </w:trPr>
-        <w:tc>
-          <w:tcPr>
-            <w:cnfStyle w:val="001000000000" w:firstRow="0" w:lastRow="0" w:firstColumn="1" w:lastColumn="0" w:oddVBand="0" w:evenVBand="0" w:oddHBand="0" w:evenHBand="0" w:firstRowFirstColumn="0" w:firstRowLastColumn="0" w:lastRowFirstColumn="0" w:lastRowLastColumn="0"/>
-            <w:tcW w:w="1598" w:type="dxa"/>
-            <w:noWrap/>
-            <w:hideMark/>
-          </w:tcPr>
-          <w:p>
-            <w:pPr>
-              <w:jc w:val="center"/>
-              <w:rPr>
-                <w:rFonts w:ascii="Calibri" w:eastAsia="Times New Roman" w:hAnsi="Calibri" w:cs="Calibri"/>
-                <w:color w:val="000000"/>
-                <w:lang w:val="en-US"/>
-              </w:rPr>
-            </w:pPr>
-            <w:r>
-              <w:rPr>
-                <w:rFonts w:ascii="Calibri" w:eastAsia="Times New Roman" w:hAnsi="Calibri" w:cs="Calibri"/>
-                <w:color w:val="000000"/>
-                <w:lang w:val="en-US"/>
-              </w:rPr>
-              <w:t>100%</w:t>
-            </w:r>
-          </w:p>
-        </w:tc>
-        <w:tc>
-          <w:tcPr>
-            <w:tcW w:w="1978" w:type="dxa"/>
-            <w:noWrap/>
-            <w:hideMark/>
-          </w:tcPr>
-          <w:p>
-            <w:pPr>
-              <w:jc w:val="center"/>
-              <w:cnfStyle w:val="000000000000" w:firstRow="0" w:lastRow="0" w:firstColumn="0" w:lastColumn="0" w:oddVBand="0" w:evenVBand="0" w:oddHBand="0" w:evenHBand="0" w:firstRowFirstColumn="0" w:firstRowLastColumn="0" w:lastRowFirstColumn="0" w:lastRowLastColumn="0"/>
-              <w:rPr>
-                <w:rFonts w:ascii="Calibri" w:eastAsia="Times New Roman" w:hAnsi="Calibri" w:cs="Calibri"/>
-                <w:color w:val="000000"/>
-                <w:lang w:val="en-US"/>
-              </w:rPr>
-            </w:pPr>
-            <w:r>
-              <w:rPr>
-                <w:rFonts w:ascii="Calibri" w:eastAsia="Times New Roman" w:hAnsi="Calibri" w:cs="Calibri"/>
-                <w:color w:val="000000"/>
-                <w:lang w:val="en-US"/>
-              </w:rPr>
-              <w:t>2234.37</w:t>
-            </w:r>
-          </w:p>
-        </w:tc>
-      </w:tr>
-    </w:tbl>
-    <w:p>
-      <w:pPr>
-        <w:jc w:val="both"/>
-        <w:rPr>
-          <w:rFonts w:ascii="Times New Roman" w:hAnsi="Times New Roman" w:cs="Times New Roman"/>
-          <w:b/>
-          <w:bCs/>
-          <w:sz w:val="28"/>
-          <w:szCs w:val="28"/>
-        </w:rPr>
-      </w:pPr>
-    </w:p>
-    <w:p>
-      <w:pPr>
-        <w:jc w:val="both"/>
-        <w:rPr>
-          <w:rFonts w:ascii="Times New Roman" w:hAnsi="Times New Roman" w:cs="Times New Roman"/>
-          <w:b/>
-          <w:bCs/>
-          <w:sz w:val="28"/>
-          <w:szCs w:val="28"/>
-        </w:rPr>
-      </w:pPr>
-    </w:p>
-    <w:p>
-      <w:pPr>
-        <w:jc w:val="both"/>
-        <w:rPr>
-          <w:rFonts w:ascii="Times New Roman" w:hAnsi="Times New Roman" w:cs="Times New Roman"/>
-          <w:b/>
-          <w:bCs/>
-          <w:sz w:val="28"/>
-          <w:szCs w:val="28"/>
-        </w:rPr>
-      </w:pPr>
-    </w:p>
-    <w:p>
-      <w:pPr>
-        <w:jc w:val="both"/>
-        <w:rPr>
-          <w:rFonts w:ascii="Times New Roman" w:hAnsi="Times New Roman" w:cs="Times New Roman"/>
-          <w:b/>
-          <w:bCs/>
-          <w:sz w:val="28"/>
-          <w:szCs w:val="28"/>
-        </w:rPr>
-      </w:pPr>
-    </w:p>
-    <w:p>
-      <w:pPr>
-        <w:jc w:val="both"/>
-        <w:rPr>
-          <w:rFonts w:ascii="Times New Roman" w:hAnsi="Times New Roman" w:cs="Times New Roman"/>
-          <w:b/>
-          <w:bCs/>
-          <w:sz w:val="28"/>
-          <w:szCs w:val="28"/>
-        </w:rPr>
-      </w:pPr>
-    </w:p>
-    <w:p>
-      <w:pPr>
-        <w:jc w:val="both"/>
-        <w:rPr>
-          <w:rFonts w:ascii="Times New Roman" w:hAnsi="Times New Roman" w:cs="Times New Roman"/>
-          <w:b/>
-          <w:bCs/>
-          <w:sz w:val="28"/>
-          <w:szCs w:val="28"/>
-        </w:rPr>
-      </w:pPr>
-    </w:p>
-    <w:p>
-      <w:pPr>
-        <w:jc w:val="both"/>
-        <w:rPr>
-          <w:rFonts w:ascii="Times New Roman" w:hAnsi="Times New Roman" w:cs="Times New Roman"/>
-          <w:b/>
-          <w:bCs/>
-          <w:sz w:val="28"/>
-          <w:szCs w:val="28"/>
-        </w:rPr>
-      </w:pPr>
       <w:r>
         <w:rPr>
           <w:rFonts w:ascii="Times New Roman" w:hAnsi="Times New Roman" w:cs="Times New Roman"/>
-          <w:b/>
-          <w:bCs/>
-          <w:sz w:val="28"/>
-          <w:szCs w:val="28"/>
-        </w:rPr>
-        <w:t>Req 6.</w:t>
+          <w:sz w:val="24"/>
+          <w:szCs w:val="24"/>
+          <w:lang w:val="en-US"/>
+        </w:rPr>
+        <w:t>Graficas</w:t>
       </w:r>
-    </w:p>
-    <w:tbl>
-      <w:tblPr>
-        <w:tblStyle w:val="PlainTable1"/>
-        <w:tblpPr w:leftFromText="180" w:rightFromText="180" w:vertAnchor="text" w:tblpY="34"/>
-        <w:tblW w:w="3576" w:type="dxa"/>
-        <w:tblLook w:val="04A0" w:firstRow="1" w:lastRow="0" w:firstColumn="1" w:lastColumn="0" w:noHBand="0" w:noVBand="1"/>
-      </w:tblPr>
-      <w:tblGrid>
-        <w:gridCol w:w="1598"/>
-        <w:gridCol w:w="1978"/>
-      </w:tblGrid>
-      <w:tr>
-        <w:trPr>
-          <w:cnfStyle w:val="100000000000" w:firstRow="1" w:lastRow="0" w:firstColumn="0" w:lastColumn="0" w:oddVBand="0" w:evenVBand="0" w:oddHBand="0" w:evenHBand="0" w:firstRowFirstColumn="0" w:firstRowLastColumn="0" w:lastRowFirstColumn="0" w:lastRowLastColumn="0"/>
-          <w:trHeight w:val="255"/>
-        </w:trPr>
-        <w:tc>
-          <w:tcPr>
-            <w:cnfStyle w:val="001000000000" w:firstRow="0" w:lastRow="0" w:firstColumn="1" w:lastColumn="0" w:oddVBand="0" w:evenVBand="0" w:oddHBand="0" w:evenHBand="0" w:firstRowFirstColumn="0" w:firstRowLastColumn="0" w:lastRowFirstColumn="0" w:lastRowLastColumn="0"/>
-            <w:tcW w:w="1598" w:type="dxa"/>
-            <w:noWrap/>
-            <w:hideMark/>
-          </w:tcPr>
-          <w:p>
-            <w:pPr>
-              <w:jc w:val="center"/>
-              <w:rPr>
-                <w:rFonts w:ascii="Times New Roman" w:eastAsia="Times New Roman" w:hAnsi="Times New Roman" w:cs="Times New Roman"/>
-                <w:b w:val="0"/>
-                <w:bCs w:val="0"/>
-                <w:color w:val="000000"/>
-                <w:lang w:val="en-US"/>
-              </w:rPr>
-            </w:pPr>
-            <w:r>
-              <w:rPr>
-                <w:rFonts w:ascii="Times New Roman" w:eastAsia="Times New Roman" w:hAnsi="Times New Roman" w:cs="Times New Roman"/>
-                <w:color w:val="000000"/>
-                <w:lang w:val="en-US"/>
-              </w:rPr>
-              <w:t xml:space="preserve">% </w:t>
-            </w:r>
-            <w:proofErr w:type="gramStart"/>
-            <w:r>
-              <w:rPr>
-                <w:rFonts w:ascii="Times New Roman" w:eastAsia="Times New Roman" w:hAnsi="Times New Roman" w:cs="Times New Roman"/>
-                <w:color w:val="000000"/>
-                <w:lang w:val="en-US"/>
-              </w:rPr>
-              <w:t>de</w:t>
-            </w:r>
-            <w:proofErr w:type="gramEnd"/>
-            <w:r>
-              <w:rPr>
-                <w:rFonts w:ascii="Times New Roman" w:eastAsia="Times New Roman" w:hAnsi="Times New Roman" w:cs="Times New Roman"/>
-                <w:color w:val="000000"/>
-                <w:lang w:val="en-US"/>
-              </w:rPr>
-              <w:t xml:space="preserve"> </w:t>
-            </w:r>
-            <w:proofErr w:type="spellStart"/>
-            <w:r>
-              <w:rPr>
-                <w:rFonts w:ascii="Times New Roman" w:eastAsia="Times New Roman" w:hAnsi="Times New Roman" w:cs="Times New Roman"/>
-                <w:color w:val="000000"/>
-                <w:lang w:val="en-US"/>
-              </w:rPr>
-              <w:t>Muestra</w:t>
-            </w:r>
-            <w:proofErr w:type="spellEnd"/>
-          </w:p>
-          <w:p>
-            <w:pPr>
-              <w:jc w:val="center"/>
-              <w:rPr>
-                <w:rFonts w:ascii="Times New Roman" w:eastAsia="Times New Roman" w:hAnsi="Times New Roman" w:cs="Times New Roman"/>
-                <w:color w:val="000000"/>
-                <w:lang w:val="en-US"/>
-              </w:rPr>
-            </w:pPr>
-            <w:r>
-              <w:rPr>
-                <w:rFonts w:ascii="Times New Roman" w:eastAsia="Times New Roman" w:hAnsi="Times New Roman" w:cs="Times New Roman"/>
-                <w:b w:val="0"/>
-                <w:bCs w:val="0"/>
-                <w:color w:val="000000"/>
-                <w:lang w:val="en-US"/>
-              </w:rPr>
-              <w:t>(ARRAYLIST)</w:t>
-            </w:r>
-          </w:p>
-        </w:tc>
-        <w:tc>
-          <w:tcPr>
-            <w:tcW w:w="1978" w:type="dxa"/>
-            <w:noWrap/>
-            <w:hideMark/>
-          </w:tcPr>
-          <w:p>
-            <w:pPr>
-              <w:jc w:val="center"/>
-              <w:cnfStyle w:val="100000000000" w:firstRow="1" w:lastRow="0" w:firstColumn="0" w:lastColumn="0" w:oddVBand="0" w:evenVBand="0" w:oddHBand="0" w:evenHBand="0" w:firstRowFirstColumn="0" w:firstRowLastColumn="0" w:lastRowFirstColumn="0" w:lastRowLastColumn="0"/>
-              <w:rPr>
-                <w:rFonts w:ascii="Times New Roman" w:eastAsia="Times New Roman" w:hAnsi="Times New Roman" w:cs="Times New Roman"/>
-                <w:color w:val="000000"/>
-                <w:lang w:val="en-US"/>
-              </w:rPr>
-            </w:pPr>
-            <w:proofErr w:type="spellStart"/>
-            <w:r>
-              <w:rPr>
-                <w:rFonts w:ascii="Times New Roman" w:eastAsia="Times New Roman" w:hAnsi="Times New Roman" w:cs="Times New Roman"/>
-                <w:color w:val="000000"/>
-                <w:lang w:val="en-US"/>
-              </w:rPr>
-              <w:t>Tiempo</w:t>
-            </w:r>
-            <w:proofErr w:type="spellEnd"/>
-            <w:r>
-              <w:rPr>
-                <w:rFonts w:ascii="Times New Roman" w:eastAsia="Times New Roman" w:hAnsi="Times New Roman" w:cs="Times New Roman"/>
-                <w:color w:val="000000"/>
-                <w:lang w:val="en-US"/>
-              </w:rPr>
-              <w:t>(</w:t>
-            </w:r>
-            <w:proofErr w:type="spellStart"/>
-            <w:r>
-              <w:rPr>
-                <w:rFonts w:ascii="Times New Roman" w:eastAsia="Times New Roman" w:hAnsi="Times New Roman" w:cs="Times New Roman"/>
-                <w:color w:val="000000"/>
-                <w:lang w:val="en-US"/>
-              </w:rPr>
-              <w:t>ms</w:t>
-            </w:r>
-            <w:proofErr w:type="spellEnd"/>
-            <w:r>
-              <w:rPr>
-                <w:rFonts w:ascii="Times New Roman" w:eastAsia="Times New Roman" w:hAnsi="Times New Roman" w:cs="Times New Roman"/>
-                <w:color w:val="000000"/>
-                <w:lang w:val="en-US"/>
-              </w:rPr>
-              <w:t>)</w:t>
-            </w:r>
-          </w:p>
-        </w:tc>
-      </w:tr>
-      <w:tr>
-        <w:trPr>
-          <w:cnfStyle w:val="000000100000" w:firstRow="0" w:lastRow="0" w:firstColumn="0" w:lastColumn="0" w:oddVBand="0" w:evenVBand="0" w:oddHBand="1" w:evenHBand="0" w:firstRowFirstColumn="0" w:firstRowLastColumn="0" w:lastRowFirstColumn="0" w:lastRowLastColumn="0"/>
-          <w:trHeight w:val="255"/>
-        </w:trPr>
-        <w:tc>
-          <w:tcPr>
-            <w:cnfStyle w:val="001000000000" w:firstRow="0" w:lastRow="0" w:firstColumn="1" w:lastColumn="0" w:oddVBand="0" w:evenVBand="0" w:oddHBand="0" w:evenHBand="0" w:firstRowFirstColumn="0" w:firstRowLastColumn="0" w:lastRowFirstColumn="0" w:lastRowLastColumn="0"/>
-            <w:tcW w:w="1598" w:type="dxa"/>
-            <w:noWrap/>
-            <w:hideMark/>
-          </w:tcPr>
-          <w:p>
-            <w:pPr>
-              <w:jc w:val="center"/>
-              <w:rPr>
-                <w:rFonts w:ascii="Calibri" w:eastAsia="Times New Roman" w:hAnsi="Calibri" w:cs="Calibri"/>
-                <w:color w:val="000000"/>
-                <w:lang w:val="en-US"/>
-              </w:rPr>
-            </w:pPr>
-            <w:r>
-              <w:rPr>
-                <w:rFonts w:ascii="Calibri" w:eastAsia="Times New Roman" w:hAnsi="Calibri" w:cs="Calibri"/>
-                <w:color w:val="000000"/>
-                <w:lang w:val="en-US"/>
-              </w:rPr>
-              <w:t>0,50%</w:t>
-            </w:r>
-          </w:p>
-        </w:tc>
-        <w:tc>
-          <w:tcPr>
-            <w:tcW w:w="1978" w:type="dxa"/>
-            <w:noWrap/>
-            <w:hideMark/>
-          </w:tcPr>
-          <w:p>
-            <w:pPr>
-              <w:cnfStyle w:val="000000100000" w:firstRow="0" w:lastRow="0" w:firstColumn="0" w:lastColumn="0" w:oddVBand="0" w:evenVBand="0" w:oddHBand="1" w:evenHBand="0" w:firstRowFirstColumn="0" w:firstRowLastColumn="0" w:lastRowFirstColumn="0" w:lastRowLastColumn="0"/>
-              <w:rPr>
-                <w:rFonts w:ascii="Calibri" w:eastAsia="Times New Roman" w:hAnsi="Calibri" w:cs="Calibri"/>
-                <w:color w:val="000000"/>
-                <w:lang w:val="en-US"/>
-              </w:rPr>
-            </w:pPr>
-            <w:r>
-              <w:rPr>
-                <w:rFonts w:ascii="Calibri" w:eastAsia="Times New Roman" w:hAnsi="Calibri" w:cs="Calibri"/>
-                <w:color w:val="000000"/>
-                <w:lang w:val="en-US"/>
-              </w:rPr>
-              <w:t> </w:t>
-            </w:r>
-          </w:p>
-        </w:tc>
-      </w:tr>
-      <w:tr>
-        <w:trPr>
-          <w:trHeight w:val="255"/>
-        </w:trPr>
-        <w:tc>
-          <w:tcPr>
-            <w:cnfStyle w:val="001000000000" w:firstRow="0" w:lastRow="0" w:firstColumn="1" w:lastColumn="0" w:oddVBand="0" w:evenVBand="0" w:oddHBand="0" w:evenHBand="0" w:firstRowFirstColumn="0" w:firstRowLastColumn="0" w:lastRowFirstColumn="0" w:lastRowLastColumn="0"/>
-            <w:tcW w:w="1598" w:type="dxa"/>
-            <w:noWrap/>
-            <w:hideMark/>
-          </w:tcPr>
-          <w:p>
-            <w:pPr>
-              <w:jc w:val="center"/>
-              <w:rPr>
-                <w:rFonts w:ascii="Calibri" w:eastAsia="Times New Roman" w:hAnsi="Calibri" w:cs="Calibri"/>
-                <w:color w:val="000000"/>
-                <w:lang w:val="en-US"/>
-              </w:rPr>
-            </w:pPr>
-            <w:r>
-              <w:rPr>
-                <w:rFonts w:ascii="Calibri" w:eastAsia="Times New Roman" w:hAnsi="Calibri" w:cs="Calibri"/>
-                <w:color w:val="000000"/>
-                <w:lang w:val="en-US"/>
-              </w:rPr>
-              <w:t>5%</w:t>
-            </w:r>
-          </w:p>
-        </w:tc>
-        <w:tc>
-          <w:tcPr>
-            <w:tcW w:w="1978" w:type="dxa"/>
-            <w:noWrap/>
-            <w:hideMark/>
-          </w:tcPr>
-          <w:p>
-            <w:pPr>
-              <w:cnfStyle w:val="000000000000" w:firstRow="0" w:lastRow="0" w:firstColumn="0" w:lastColumn="0" w:oddVBand="0" w:evenVBand="0" w:oddHBand="0" w:evenHBand="0" w:firstRowFirstColumn="0" w:firstRowLastColumn="0" w:lastRowFirstColumn="0" w:lastRowLastColumn="0"/>
-              <w:rPr>
-                <w:rFonts w:ascii="Calibri" w:eastAsia="Times New Roman" w:hAnsi="Calibri" w:cs="Calibri"/>
-                <w:color w:val="000000"/>
-                <w:lang w:val="en-US"/>
-              </w:rPr>
-            </w:pPr>
-            <w:r>
-              <w:rPr>
-                <w:rFonts w:ascii="Calibri" w:eastAsia="Times New Roman" w:hAnsi="Calibri" w:cs="Calibri"/>
-                <w:color w:val="000000"/>
-                <w:lang w:val="en-US"/>
-              </w:rPr>
-              <w:t> </w:t>
-            </w:r>
-          </w:p>
-        </w:tc>
-      </w:tr>
-      <w:tr>
-        <w:trPr>
-          <w:cnfStyle w:val="000000100000" w:firstRow="0" w:lastRow="0" w:firstColumn="0" w:lastColumn="0" w:oddVBand="0" w:evenVBand="0" w:oddHBand="1" w:evenHBand="0" w:firstRowFirstColumn="0" w:firstRowLastColumn="0" w:lastRowFirstColumn="0" w:lastRowLastColumn="0"/>
-          <w:trHeight w:val="255"/>
-        </w:trPr>
-        <w:tc>
-          <w:tcPr>
-            <w:cnfStyle w:val="001000000000" w:firstRow="0" w:lastRow="0" w:firstColumn="1" w:lastColumn="0" w:oddVBand="0" w:evenVBand="0" w:oddHBand="0" w:evenHBand="0" w:firstRowFirstColumn="0" w:firstRowLastColumn="0" w:lastRowFirstColumn="0" w:lastRowLastColumn="0"/>
-            <w:tcW w:w="1598" w:type="dxa"/>
-            <w:noWrap/>
-            <w:hideMark/>
-          </w:tcPr>
-          <w:p>
-            <w:pPr>
-              <w:jc w:val="center"/>
-              <w:rPr>
-                <w:rFonts w:ascii="Calibri" w:eastAsia="Times New Roman" w:hAnsi="Calibri" w:cs="Calibri"/>
-                <w:color w:val="000000"/>
-                <w:lang w:val="en-US"/>
-              </w:rPr>
-            </w:pPr>
-            <w:r>
-              <w:rPr>
-                <w:rFonts w:ascii="Calibri" w:eastAsia="Times New Roman" w:hAnsi="Calibri" w:cs="Calibri"/>
-                <w:color w:val="000000"/>
-                <w:lang w:val="en-US"/>
-              </w:rPr>
-              <w:t>10%</w:t>
-            </w:r>
-          </w:p>
-        </w:tc>
-        <w:tc>
-          <w:tcPr>
-            <w:tcW w:w="1978" w:type="dxa"/>
-            <w:noWrap/>
-            <w:hideMark/>
-          </w:tcPr>
-          <w:p>
-            <w:pPr>
-              <w:cnfStyle w:val="000000100000" w:firstRow="0" w:lastRow="0" w:firstColumn="0" w:lastColumn="0" w:oddVBand="0" w:evenVBand="0" w:oddHBand="1" w:evenHBand="0" w:firstRowFirstColumn="0" w:firstRowLastColumn="0" w:lastRowFirstColumn="0" w:lastRowLastColumn="0"/>
-              <w:rPr>
-                <w:rFonts w:ascii="Calibri" w:eastAsia="Times New Roman" w:hAnsi="Calibri" w:cs="Calibri"/>
-                <w:color w:val="000000"/>
-                <w:lang w:val="en-US"/>
-              </w:rPr>
-            </w:pPr>
-            <w:r>
-              <w:rPr>
-                <w:rFonts w:ascii="Calibri" w:eastAsia="Times New Roman" w:hAnsi="Calibri" w:cs="Calibri"/>
-                <w:color w:val="000000"/>
-                <w:lang w:val="en-US"/>
-              </w:rPr>
-              <w:t> </w:t>
-            </w:r>
-          </w:p>
-        </w:tc>
-      </w:tr>
-      <w:tr>
-        <w:trPr>
-          <w:trHeight w:val="255"/>
-        </w:trPr>
-        <w:tc>
-          <w:tcPr>
-            <w:cnfStyle w:val="001000000000" w:firstRow="0" w:lastRow="0" w:firstColumn="1" w:lastColumn="0" w:oddVBand="0" w:evenVBand="0" w:oddHBand="0" w:evenHBand="0" w:firstRowFirstColumn="0" w:firstRowLastColumn="0" w:lastRowFirstColumn="0" w:lastRowLastColumn="0"/>
-            <w:tcW w:w="1598" w:type="dxa"/>
-            <w:noWrap/>
-            <w:hideMark/>
-          </w:tcPr>
-          <w:p>
-            <w:pPr>
-              <w:jc w:val="center"/>
-              <w:rPr>
-                <w:rFonts w:ascii="Calibri" w:eastAsia="Times New Roman" w:hAnsi="Calibri" w:cs="Calibri"/>
-                <w:color w:val="000000"/>
-                <w:lang w:val="en-US"/>
-              </w:rPr>
-            </w:pPr>
-            <w:r>
-              <w:rPr>
-                <w:rFonts w:ascii="Calibri" w:eastAsia="Times New Roman" w:hAnsi="Calibri" w:cs="Calibri"/>
-                <w:color w:val="000000"/>
-                <w:lang w:val="en-US"/>
-              </w:rPr>
-              <w:t>20%</w:t>
-            </w:r>
-          </w:p>
-        </w:tc>
-        <w:tc>
-          <w:tcPr>
-            <w:tcW w:w="1978" w:type="dxa"/>
-            <w:noWrap/>
-            <w:hideMark/>
-          </w:tcPr>
-          <w:p>
-            <w:pPr>
-              <w:cnfStyle w:val="000000000000" w:firstRow="0" w:lastRow="0" w:firstColumn="0" w:lastColumn="0" w:oddVBand="0" w:evenVBand="0" w:oddHBand="0" w:evenHBand="0" w:firstRowFirstColumn="0" w:firstRowLastColumn="0" w:lastRowFirstColumn="0" w:lastRowLastColumn="0"/>
-              <w:rPr>
-                <w:rFonts w:ascii="Calibri" w:eastAsia="Times New Roman" w:hAnsi="Calibri" w:cs="Calibri"/>
-                <w:color w:val="000000"/>
-                <w:lang w:val="en-US"/>
-              </w:rPr>
-            </w:pPr>
-            <w:r>
-              <w:rPr>
-                <w:rFonts w:ascii="Calibri" w:eastAsia="Times New Roman" w:hAnsi="Calibri" w:cs="Calibri"/>
-                <w:color w:val="000000"/>
-                <w:lang w:val="en-US"/>
-              </w:rPr>
-              <w:t> </w:t>
-            </w:r>
-          </w:p>
-        </w:tc>
-      </w:tr>
-      <w:tr>
-        <w:trPr>
-          <w:cnfStyle w:val="000000100000" w:firstRow="0" w:lastRow="0" w:firstColumn="0" w:lastColumn="0" w:oddVBand="0" w:evenVBand="0" w:oddHBand="1" w:evenHBand="0" w:firstRowFirstColumn="0" w:firstRowLastColumn="0" w:lastRowFirstColumn="0" w:lastRowLastColumn="0"/>
-          <w:trHeight w:val="255"/>
-        </w:trPr>
-        <w:tc>
-          <w:tcPr>
-            <w:cnfStyle w:val="001000000000" w:firstRow="0" w:lastRow="0" w:firstColumn="1" w:lastColumn="0" w:oddVBand="0" w:evenVBand="0" w:oddHBand="0" w:evenHBand="0" w:firstRowFirstColumn="0" w:firstRowLastColumn="0" w:lastRowFirstColumn="0" w:lastRowLastColumn="0"/>
-            <w:tcW w:w="1598" w:type="dxa"/>
-            <w:noWrap/>
-            <w:hideMark/>
-          </w:tcPr>
-          <w:p>
-            <w:pPr>
-              <w:jc w:val="center"/>
-            </w:pPr>
-            <w:r>
-              <w:rPr>
-                <w:rFonts w:ascii="Calibri" w:eastAsia="Times New Roman" w:hAnsi="Calibri" w:cs="Calibri"/>
-                <w:color w:val="000000"/>
-                <w:lang w:val="en-US"/>
-              </w:rPr>
-              <w:t>30%</w:t>
-            </w:r>
-          </w:p>
-        </w:tc>
-        <w:tc>
-          <w:tcPr>
-            <w:tcW w:w="1978" w:type="dxa"/>
-            <w:noWrap/>
-            <w:hideMark/>
-          </w:tcPr>
-          <w:p>
-            <w:pPr>
-              <w:cnfStyle w:val="000000100000" w:firstRow="0" w:lastRow="0" w:firstColumn="0" w:lastColumn="0" w:oddVBand="0" w:evenVBand="0" w:oddHBand="1" w:evenHBand="0" w:firstRowFirstColumn="0" w:firstRowLastColumn="0" w:lastRowFirstColumn="0" w:lastRowLastColumn="0"/>
-              <w:rPr>
-                <w:rFonts w:ascii="Calibri" w:eastAsia="Times New Roman" w:hAnsi="Calibri" w:cs="Calibri"/>
-                <w:color w:val="000000"/>
-                <w:lang w:val="en-US"/>
-              </w:rPr>
-            </w:pPr>
-            <w:r>
-              <w:rPr>
-                <w:rFonts w:ascii="Calibri" w:eastAsia="Times New Roman" w:hAnsi="Calibri" w:cs="Calibri"/>
-                <w:color w:val="000000"/>
-                <w:lang w:val="en-US"/>
-              </w:rPr>
-              <w:t> </w:t>
-            </w:r>
-          </w:p>
-        </w:tc>
-      </w:tr>
-      <w:tr>
-        <w:trPr>
-          <w:trHeight w:val="255"/>
-        </w:trPr>
-        <w:tc>
-          <w:tcPr>
-            <w:cnfStyle w:val="001000000000" w:firstRow="0" w:lastRow="0" w:firstColumn="1" w:lastColumn="0" w:oddVBand="0" w:evenVBand="0" w:oddHBand="0" w:evenHBand="0" w:firstRowFirstColumn="0" w:firstRowLastColumn="0" w:lastRowFirstColumn="0" w:lastRowLastColumn="0"/>
-            <w:tcW w:w="1598" w:type="dxa"/>
-            <w:noWrap/>
-            <w:hideMark/>
-          </w:tcPr>
-          <w:p>
-            <w:pPr>
-              <w:jc w:val="center"/>
-              <w:rPr>
-                <w:rFonts w:ascii="Calibri" w:eastAsia="Times New Roman" w:hAnsi="Calibri" w:cs="Calibri"/>
-                <w:color w:val="000000"/>
-                <w:lang w:val="en-US"/>
-              </w:rPr>
-            </w:pPr>
-            <w:r>
-              <w:rPr>
-                <w:rFonts w:ascii="Calibri" w:eastAsia="Times New Roman" w:hAnsi="Calibri" w:cs="Calibri"/>
-                <w:color w:val="000000"/>
-                <w:lang w:val="en-US"/>
-              </w:rPr>
-              <w:t>50%</w:t>
-            </w:r>
-          </w:p>
-        </w:tc>
-        <w:tc>
-          <w:tcPr>
-            <w:tcW w:w="1978" w:type="dxa"/>
-            <w:noWrap/>
-            <w:hideMark/>
-          </w:tcPr>
-          <w:p>
-            <w:pPr>
-              <w:cnfStyle w:val="000000000000" w:firstRow="0" w:lastRow="0" w:firstColumn="0" w:lastColumn="0" w:oddVBand="0" w:evenVBand="0" w:oddHBand="0" w:evenHBand="0" w:firstRowFirstColumn="0" w:firstRowLastColumn="0" w:lastRowFirstColumn="0" w:lastRowLastColumn="0"/>
-              <w:rPr>
-                <w:rFonts w:ascii="Calibri" w:eastAsia="Times New Roman" w:hAnsi="Calibri" w:cs="Calibri"/>
-                <w:color w:val="000000"/>
-                <w:lang w:val="en-US"/>
-              </w:rPr>
-            </w:pPr>
-            <w:r>
-              <w:rPr>
-                <w:rFonts w:ascii="Calibri" w:eastAsia="Times New Roman" w:hAnsi="Calibri" w:cs="Calibri"/>
-                <w:color w:val="000000"/>
-                <w:lang w:val="en-US"/>
-              </w:rPr>
-              <w:t> </w:t>
-            </w:r>
-          </w:p>
-        </w:tc>
-      </w:tr>
-      <w:tr>
-        <w:trPr>
-          <w:cnfStyle w:val="000000100000" w:firstRow="0" w:lastRow="0" w:firstColumn="0" w:lastColumn="0" w:oddVBand="0" w:evenVBand="0" w:oddHBand="1" w:evenHBand="0" w:firstRowFirstColumn="0" w:firstRowLastColumn="0" w:lastRowFirstColumn="0" w:lastRowLastColumn="0"/>
-          <w:trHeight w:val="255"/>
-        </w:trPr>
-        <w:tc>
-          <w:tcPr>
-            <w:cnfStyle w:val="001000000000" w:firstRow="0" w:lastRow="0" w:firstColumn="1" w:lastColumn="0" w:oddVBand="0" w:evenVBand="0" w:oddHBand="0" w:evenHBand="0" w:firstRowFirstColumn="0" w:firstRowLastColumn="0" w:lastRowFirstColumn="0" w:lastRowLastColumn="0"/>
-            <w:tcW w:w="1598" w:type="dxa"/>
-            <w:noWrap/>
-            <w:hideMark/>
-          </w:tcPr>
-          <w:p>
-            <w:pPr>
-              <w:jc w:val="center"/>
-              <w:rPr>
-                <w:rFonts w:ascii="Calibri" w:eastAsia="Times New Roman" w:hAnsi="Calibri" w:cs="Calibri"/>
-                <w:color w:val="000000"/>
-                <w:lang w:val="en-US"/>
-              </w:rPr>
-            </w:pPr>
-            <w:r>
-              <w:rPr>
-                <w:rFonts w:ascii="Calibri" w:eastAsia="Times New Roman" w:hAnsi="Calibri" w:cs="Calibri"/>
-                <w:color w:val="000000"/>
-                <w:lang w:val="en-US"/>
-              </w:rPr>
-              <w:t>80%</w:t>
-            </w:r>
-          </w:p>
-        </w:tc>
-        <w:tc>
-          <w:tcPr>
-            <w:tcW w:w="1978" w:type="dxa"/>
-            <w:noWrap/>
-            <w:hideMark/>
-          </w:tcPr>
-          <w:p>
-            <w:pPr>
-              <w:cnfStyle w:val="000000100000" w:firstRow="0" w:lastRow="0" w:firstColumn="0" w:lastColumn="0" w:oddVBand="0" w:evenVBand="0" w:oddHBand="1" w:evenHBand="0" w:firstRowFirstColumn="0" w:firstRowLastColumn="0" w:lastRowFirstColumn="0" w:lastRowLastColumn="0"/>
-              <w:rPr>
-                <w:rFonts w:ascii="Calibri" w:eastAsia="Times New Roman" w:hAnsi="Calibri" w:cs="Calibri"/>
-                <w:color w:val="000000"/>
-                <w:lang w:val="en-US"/>
-              </w:rPr>
-            </w:pPr>
-            <w:r>
-              <w:rPr>
-                <w:rFonts w:ascii="Calibri" w:eastAsia="Times New Roman" w:hAnsi="Calibri" w:cs="Calibri"/>
-                <w:color w:val="000000"/>
-                <w:lang w:val="en-US"/>
-              </w:rPr>
-              <w:t> </w:t>
-            </w:r>
-          </w:p>
-        </w:tc>
-      </w:tr>
-      <w:tr>
-        <w:trPr>
-          <w:trHeight w:val="255"/>
-        </w:trPr>
-        <w:tc>
-          <w:tcPr>
-            <w:cnfStyle w:val="001000000000" w:firstRow="0" w:lastRow="0" w:firstColumn="1" w:lastColumn="0" w:oddVBand="0" w:evenVBand="0" w:oddHBand="0" w:evenHBand="0" w:firstRowFirstColumn="0" w:firstRowLastColumn="0" w:lastRowFirstColumn="0" w:lastRowLastColumn="0"/>
-            <w:tcW w:w="1598" w:type="dxa"/>
-            <w:noWrap/>
-            <w:hideMark/>
-          </w:tcPr>
-          <w:p>
-            <w:pPr>
-              <w:jc w:val="center"/>
-              <w:rPr>
-                <w:rFonts w:ascii="Calibri" w:eastAsia="Times New Roman" w:hAnsi="Calibri" w:cs="Calibri"/>
-                <w:color w:val="000000"/>
-                <w:lang w:val="en-US"/>
-              </w:rPr>
-            </w:pPr>
-            <w:r>
-              <w:rPr>
-                <w:rFonts w:ascii="Calibri" w:eastAsia="Times New Roman" w:hAnsi="Calibri" w:cs="Calibri"/>
-                <w:color w:val="000000"/>
-                <w:lang w:val="en-US"/>
-              </w:rPr>
-              <w:t>100%</w:t>
-            </w:r>
-          </w:p>
-        </w:tc>
-        <w:tc>
-          <w:tcPr>
-            <w:tcW w:w="1978" w:type="dxa"/>
-            <w:noWrap/>
-            <w:hideMark/>
-          </w:tcPr>
-          <w:p>
-            <w:pPr>
-              <w:cnfStyle w:val="000000000000" w:firstRow="0" w:lastRow="0" w:firstColumn="0" w:lastColumn="0" w:oddVBand="0" w:evenVBand="0" w:oddHBand="0" w:evenHBand="0" w:firstRowFirstColumn="0" w:firstRowLastColumn="0" w:lastRowFirstColumn="0" w:lastRowLastColumn="0"/>
-              <w:rPr>
-                <w:rFonts w:ascii="Calibri" w:eastAsia="Times New Roman" w:hAnsi="Calibri" w:cs="Calibri"/>
-                <w:color w:val="000000"/>
-                <w:lang w:val="en-US"/>
-              </w:rPr>
-            </w:pPr>
-            <w:r>
-              <w:rPr>
-                <w:rFonts w:ascii="Calibri" w:eastAsia="Times New Roman" w:hAnsi="Calibri" w:cs="Calibri"/>
-                <w:color w:val="000000"/>
-                <w:lang w:val="en-US"/>
-              </w:rPr>
-              <w:t> </w:t>
-            </w:r>
-          </w:p>
-        </w:tc>
-      </w:tr>
-    </w:tbl>
-    <w:p>
-      <w:pPr>
-        <w:jc w:val="both"/>
-        <w:rPr>
-          <w:rFonts w:ascii="Times New Roman" w:hAnsi="Times New Roman" w:cs="Times New Roman"/>
-          <w:b/>
-          <w:bCs/>
-          <w:sz w:val="28"/>
-          <w:szCs w:val="28"/>
-        </w:rPr>
-      </w:pPr>
-    </w:p>
-    <w:p>
-      <w:pPr>
-        <w:jc w:val="both"/>
-        <w:rPr>
-          <w:rFonts w:ascii="Times New Roman" w:hAnsi="Times New Roman" w:cs="Times New Roman"/>
-          <w:b/>
-          <w:bCs/>
-          <w:sz w:val="28"/>
-          <w:szCs w:val="28"/>
-        </w:rPr>
-      </w:pPr>
-    </w:p>
-    <w:p>
-      <w:pPr>
-        <w:rPr>
-          <w:rFonts w:ascii="Times New Roman" w:hAnsi="Times New Roman" w:cs="Times New Roman"/>
-          <w:b/>
-          <w:bCs/>
-          <w:sz w:val="28"/>
-          <w:szCs w:val="28"/>
-        </w:rPr>
-      </w:pPr>
-    </w:p>
-    <w:p>
-      <w:pPr>
-        <w:jc w:val="both"/>
-        <w:rPr>
-          <w:rFonts w:ascii="Times New Roman" w:hAnsi="Times New Roman" w:cs="Times New Roman"/>
-          <w:b/>
-          <w:bCs/>
-          <w:sz w:val="28"/>
-          <w:szCs w:val="28"/>
-        </w:rPr>
-      </w:pPr>
-    </w:p>
-    <w:p>
-      <w:pPr>
+      <w:r>
         <w:rPr>
           <w:rFonts w:ascii="Times New Roman" w:hAnsi="Times New Roman" w:cs="Times New Roman"/>
           <w:sz w:val="24"/>
           <w:szCs w:val="24"/>
           <w:lang w:val="en-US"/>
         </w:rPr>
-      </w:pPr>
-    </w:p>
-    <w:p>
-      <w:pPr>
-        <w:rPr>
-          <w:rFonts w:ascii="Times New Roman" w:hAnsi="Times New Roman" w:cs="Times New Roman"/>
-          <w:sz w:val="24"/>
-          <w:szCs w:val="24"/>
-          <w:lang w:val="en-US"/>
-        </w:rPr>
-      </w:pPr>
-    </w:p>
-    <w:p>
-      <w:pPr>
-        <w:rPr>
-          <w:rFonts w:ascii="Times New Roman" w:hAnsi="Times New Roman" w:cs="Times New Roman"/>
-          <w:sz w:val="24"/>
-          <w:szCs w:val="24"/>
-          <w:lang w:val="en-US"/>
-        </w:rPr>
-      </w:pPr>
-    </w:p>
-    <w:p>
-      <w:pPr>
-        <w:rPr>
-          <w:rFonts w:ascii="Times New Roman" w:hAnsi="Times New Roman" w:cs="Times New Roman"/>
-          <w:sz w:val="24"/>
-          <w:szCs w:val="24"/>
-          <w:lang w:val="en-US"/>
-        </w:rPr>
-      </w:pPr>
-    </w:p>
-    <w:p>
-      <w:pPr>
-        <w:rPr>
-          <w:rFonts w:ascii="Times New Roman" w:hAnsi="Times New Roman" w:cs="Times New Roman"/>
-          <w:sz w:val="24"/>
-          <w:szCs w:val="24"/>
-          <w:lang w:val="en-US"/>
-        </w:rPr>
-      </w:pPr>
-    </w:p>
-    <w:p>
-      <w:pPr>
-        <w:rPr>
-          <w:rFonts w:ascii="Times New Roman" w:hAnsi="Times New Roman" w:cs="Times New Roman"/>
-          <w:sz w:val="24"/>
-          <w:szCs w:val="24"/>
-          <w:lang w:val="en-US"/>
-        </w:rPr>
-      </w:pPr>
-    </w:p>
-    <w:p>
-      <w:pPr>
-        <w:rPr>
-          <w:rFonts w:ascii="Times New Roman" w:hAnsi="Times New Roman" w:cs="Times New Roman"/>
-          <w:sz w:val="24"/>
-          <w:szCs w:val="24"/>
-          <w:lang w:val="en-US"/>
-        </w:rPr>
-      </w:pPr>
+        <w:t>:</w:t>
+      </w:r>
     </w:p>
     <w:p>
       <w:pPr>

</xml_diff>

<commit_message>
Hice unas cosas pequenas
</commit_message>
<xml_diff>
--- a/Docs/Documento de Análisis.docx
+++ b/Docs/Documento de Análisis.docx
@@ -1376,6 +1376,7 @@
           <w:szCs w:val="28"/>
         </w:rPr>
       </w:pPr>
+      <w:proofErr w:type="spellStart"/>
       <w:r>
         <w:rPr>
           <w:rFonts w:ascii="Times New Roman" w:hAnsi="Times New Roman" w:cs="Times New Roman"/>
@@ -1386,8 +1387,33 @@
           <w:lang w:val="en-US"/>
         </w:rPr>
         <w:lastRenderedPageBreak/>
-        <w:t>Tiempos de Ejecución</w:t>
+        <w:t>Tiempos</w:t>
       </w:r>
+      <w:proofErr w:type="spellEnd"/>
+      <w:r>
+        <w:rPr>
+          <w:rFonts w:ascii="Times New Roman" w:hAnsi="Times New Roman" w:cs="Times New Roman"/>
+          <w:b/>
+          <w:bCs/>
+          <w:sz w:val="28"/>
+          <w:szCs w:val="28"/>
+          <w:lang w:val="en-US"/>
+        </w:rPr>
+        <w:t xml:space="preserve"> de </w:t>
+      </w:r>
+      <w:proofErr w:type="spellStart"/>
+      <w:r>
+        <w:rPr>
+          <w:rFonts w:ascii="Times New Roman" w:hAnsi="Times New Roman" w:cs="Times New Roman"/>
+          <w:b/>
+          <w:bCs/>
+          <w:sz w:val="28"/>
+          <w:szCs w:val="28"/>
+          <w:lang w:val="en-US"/>
+        </w:rPr>
+        <w:t>Ejecución</w:t>
+      </w:r>
+      <w:proofErr w:type="spellEnd"/>
     </w:p>
     <w:p>
       <w:pPr>
@@ -1452,8 +1478,36 @@
                 <w:color w:val="000000"/>
                 <w:lang w:val="en-US"/>
               </w:rPr>
-              <w:t>% de Muestra</w:t>
-            </w:r>
+              <w:t xml:space="preserve">% </w:t>
+            </w:r>
+            <w:proofErr w:type="gramStart"/>
+            <w:r>
+              <w:rPr>
+                <w:rFonts w:ascii="Times New Roman" w:eastAsia="Times New Roman" w:hAnsi="Times New Roman" w:cs="Times New Roman"/>
+                <w:color w:val="000000"/>
+                <w:lang w:val="en-US"/>
+              </w:rPr>
+              <w:t>de</w:t>
+            </w:r>
+            <w:proofErr w:type="gramEnd"/>
+            <w:r>
+              <w:rPr>
+                <w:rFonts w:ascii="Times New Roman" w:eastAsia="Times New Roman" w:hAnsi="Times New Roman" w:cs="Times New Roman"/>
+                <w:color w:val="000000"/>
+                <w:lang w:val="en-US"/>
+              </w:rPr>
+              <w:t xml:space="preserve"> </w:t>
+            </w:r>
+            <w:proofErr w:type="spellStart"/>
+            <w:r>
+              <w:rPr>
+                <w:rFonts w:ascii="Times New Roman" w:eastAsia="Times New Roman" w:hAnsi="Times New Roman" w:cs="Times New Roman"/>
+                <w:color w:val="000000"/>
+                <w:lang w:val="en-US"/>
+              </w:rPr>
+              <w:t>Muestra</w:t>
+            </w:r>
+            <w:proofErr w:type="spellEnd"/>
           </w:p>
           <w:p>
             <w:pPr>
@@ -1492,13 +1546,41 @@
                 <w:lang w:val="en-US"/>
               </w:rPr>
             </w:pPr>
-            <w:r>
-              <w:rPr>
-                <w:rFonts w:ascii="Times New Roman" w:eastAsia="Times New Roman" w:hAnsi="Times New Roman" w:cs="Times New Roman"/>
-                <w:color w:val="000000"/>
-                <w:lang w:val="en-US"/>
-              </w:rPr>
-              <w:t>Tiempo(ms)</w:t>
+            <w:proofErr w:type="spellStart"/>
+            <w:r>
+              <w:rPr>
+                <w:rFonts w:ascii="Times New Roman" w:eastAsia="Times New Roman" w:hAnsi="Times New Roman" w:cs="Times New Roman"/>
+                <w:color w:val="000000"/>
+                <w:lang w:val="en-US"/>
+              </w:rPr>
+              <w:t>Tiempo</w:t>
+            </w:r>
+            <w:proofErr w:type="spellEnd"/>
+            <w:r>
+              <w:rPr>
+                <w:rFonts w:ascii="Times New Roman" w:eastAsia="Times New Roman" w:hAnsi="Times New Roman" w:cs="Times New Roman"/>
+                <w:color w:val="000000"/>
+                <w:lang w:val="en-US"/>
+              </w:rPr>
+              <w:t>(</w:t>
+            </w:r>
+            <w:proofErr w:type="spellStart"/>
+            <w:r>
+              <w:rPr>
+                <w:rFonts w:ascii="Times New Roman" w:eastAsia="Times New Roman" w:hAnsi="Times New Roman" w:cs="Times New Roman"/>
+                <w:color w:val="000000"/>
+                <w:lang w:val="en-US"/>
+              </w:rPr>
+              <w:t>ms</w:t>
+            </w:r>
+            <w:proofErr w:type="spellEnd"/>
+            <w:r>
+              <w:rPr>
+                <w:rFonts w:ascii="Times New Roman" w:eastAsia="Times New Roman" w:hAnsi="Times New Roman" w:cs="Times New Roman"/>
+                <w:color w:val="000000"/>
+                <w:lang w:val="en-US"/>
+              </w:rPr>
+              <w:t>)</w:t>
             </w:r>
           </w:p>
         </w:tc>
@@ -1518,6 +1600,7 @@
                 <w:lang w:val="en-US"/>
               </w:rPr>
             </w:pPr>
+            <w:proofErr w:type="spellStart"/>
             <w:r>
               <w:rPr>
                 <w:rFonts w:ascii="Times New Roman" w:eastAsia="Times New Roman" w:hAnsi="Times New Roman" w:cs="Times New Roman"/>
@@ -1540,7 +1623,34 @@
                 <w:color w:val="000000"/>
                 <w:lang w:val="en-US"/>
               </w:rPr>
-              <w:t>List(ms)</w:t>
+              <w:t>List</w:t>
+            </w:r>
+            <w:proofErr w:type="spellEnd"/>
+            <w:r>
+              <w:rPr>
+                <w:rFonts w:ascii="Times New Roman" w:eastAsia="Times New Roman" w:hAnsi="Times New Roman" w:cs="Times New Roman"/>
+                <w:color w:val="000000"/>
+                <w:lang w:val="en-US"/>
+              </w:rPr>
+              <w:t>(</w:t>
+            </w:r>
+            <w:proofErr w:type="spellStart"/>
+            <w:r>
+              <w:rPr>
+                <w:rFonts w:ascii="Times New Roman" w:eastAsia="Times New Roman" w:hAnsi="Times New Roman" w:cs="Times New Roman"/>
+                <w:color w:val="000000"/>
+                <w:lang w:val="en-US"/>
+              </w:rPr>
+              <w:t>ms</w:t>
+            </w:r>
+            <w:proofErr w:type="spellEnd"/>
+            <w:r>
+              <w:rPr>
+                <w:rFonts w:ascii="Times New Roman" w:eastAsia="Times New Roman" w:hAnsi="Times New Roman" w:cs="Times New Roman"/>
+                <w:color w:val="000000"/>
+                <w:lang w:val="en-US"/>
+              </w:rPr>
+              <w:t>)</w:t>
             </w:r>
           </w:p>
           <w:p>
@@ -2347,8 +2457,36 @@
                 <w:color w:val="000000"/>
                 <w:lang w:val="en-US"/>
               </w:rPr>
-              <w:t>% de Muestra</w:t>
-            </w:r>
+              <w:t xml:space="preserve">% </w:t>
+            </w:r>
+            <w:proofErr w:type="gramStart"/>
+            <w:r>
+              <w:rPr>
+                <w:rFonts w:ascii="Times New Roman" w:eastAsia="Times New Roman" w:hAnsi="Times New Roman" w:cs="Times New Roman"/>
+                <w:color w:val="000000"/>
+                <w:lang w:val="en-US"/>
+              </w:rPr>
+              <w:t>de</w:t>
+            </w:r>
+            <w:proofErr w:type="gramEnd"/>
+            <w:r>
+              <w:rPr>
+                <w:rFonts w:ascii="Times New Roman" w:eastAsia="Times New Roman" w:hAnsi="Times New Roman" w:cs="Times New Roman"/>
+                <w:color w:val="000000"/>
+                <w:lang w:val="en-US"/>
+              </w:rPr>
+              <w:t xml:space="preserve"> </w:t>
+            </w:r>
+            <w:proofErr w:type="spellStart"/>
+            <w:r>
+              <w:rPr>
+                <w:rFonts w:ascii="Times New Roman" w:eastAsia="Times New Roman" w:hAnsi="Times New Roman" w:cs="Times New Roman"/>
+                <w:color w:val="000000"/>
+                <w:lang w:val="en-US"/>
+              </w:rPr>
+              <w:t>Muestra</w:t>
+            </w:r>
+            <w:proofErr w:type="spellEnd"/>
           </w:p>
           <w:p>
             <w:pPr>
@@ -2387,13 +2525,41 @@
                 <w:lang w:val="en-US"/>
               </w:rPr>
             </w:pPr>
-            <w:r>
-              <w:rPr>
-                <w:rFonts w:ascii="Times New Roman" w:eastAsia="Times New Roman" w:hAnsi="Times New Roman" w:cs="Times New Roman"/>
-                <w:color w:val="000000"/>
-                <w:lang w:val="en-US"/>
-              </w:rPr>
-              <w:t>Tiempo(ms)</w:t>
+            <w:proofErr w:type="spellStart"/>
+            <w:r>
+              <w:rPr>
+                <w:rFonts w:ascii="Times New Roman" w:eastAsia="Times New Roman" w:hAnsi="Times New Roman" w:cs="Times New Roman"/>
+                <w:color w:val="000000"/>
+                <w:lang w:val="en-US"/>
+              </w:rPr>
+              <w:t>Tiempo</w:t>
+            </w:r>
+            <w:proofErr w:type="spellEnd"/>
+            <w:r>
+              <w:rPr>
+                <w:rFonts w:ascii="Times New Roman" w:eastAsia="Times New Roman" w:hAnsi="Times New Roman" w:cs="Times New Roman"/>
+                <w:color w:val="000000"/>
+                <w:lang w:val="en-US"/>
+              </w:rPr>
+              <w:t>(</w:t>
+            </w:r>
+            <w:proofErr w:type="spellStart"/>
+            <w:r>
+              <w:rPr>
+                <w:rFonts w:ascii="Times New Roman" w:eastAsia="Times New Roman" w:hAnsi="Times New Roman" w:cs="Times New Roman"/>
+                <w:color w:val="000000"/>
+                <w:lang w:val="en-US"/>
+              </w:rPr>
+              <w:t>ms</w:t>
+            </w:r>
+            <w:proofErr w:type="spellEnd"/>
+            <w:r>
+              <w:rPr>
+                <w:rFonts w:ascii="Times New Roman" w:eastAsia="Times New Roman" w:hAnsi="Times New Roman" w:cs="Times New Roman"/>
+                <w:color w:val="000000"/>
+                <w:lang w:val="en-US"/>
+              </w:rPr>
+              <w:t>)</w:t>
             </w:r>
           </w:p>
         </w:tc>
@@ -2413,6 +2579,7 @@
                 <w:lang w:val="en-US"/>
               </w:rPr>
             </w:pPr>
+            <w:proofErr w:type="spellStart"/>
             <w:r>
               <w:rPr>
                 <w:rFonts w:ascii="Times New Roman" w:eastAsia="Times New Roman" w:hAnsi="Times New Roman" w:cs="Times New Roman"/>
@@ -2435,7 +2602,34 @@
                 <w:color w:val="000000"/>
                 <w:lang w:val="en-US"/>
               </w:rPr>
-              <w:t>List(ms)</w:t>
+              <w:t>List</w:t>
+            </w:r>
+            <w:proofErr w:type="spellEnd"/>
+            <w:r>
+              <w:rPr>
+                <w:rFonts w:ascii="Times New Roman" w:eastAsia="Times New Roman" w:hAnsi="Times New Roman" w:cs="Times New Roman"/>
+                <w:color w:val="000000"/>
+                <w:lang w:val="en-US"/>
+              </w:rPr>
+              <w:t>(</w:t>
+            </w:r>
+            <w:proofErr w:type="spellStart"/>
+            <w:r>
+              <w:rPr>
+                <w:rFonts w:ascii="Times New Roman" w:eastAsia="Times New Roman" w:hAnsi="Times New Roman" w:cs="Times New Roman"/>
+                <w:color w:val="000000"/>
+                <w:lang w:val="en-US"/>
+              </w:rPr>
+              <w:t>ms</w:t>
+            </w:r>
+            <w:proofErr w:type="spellEnd"/>
+            <w:r>
+              <w:rPr>
+                <w:rFonts w:ascii="Times New Roman" w:eastAsia="Times New Roman" w:hAnsi="Times New Roman" w:cs="Times New Roman"/>
+                <w:color w:val="000000"/>
+                <w:lang w:val="en-US"/>
+              </w:rPr>
+              <w:t>)</w:t>
             </w:r>
           </w:p>
           <w:p>
@@ -3241,8 +3435,36 @@
                 <w:color w:val="000000"/>
                 <w:lang w:val="en-US"/>
               </w:rPr>
-              <w:t>% de Muestra</w:t>
-            </w:r>
+              <w:t xml:space="preserve">% </w:t>
+            </w:r>
+            <w:proofErr w:type="gramStart"/>
+            <w:r>
+              <w:rPr>
+                <w:rFonts w:ascii="Times New Roman" w:eastAsia="Times New Roman" w:hAnsi="Times New Roman" w:cs="Times New Roman"/>
+                <w:color w:val="000000"/>
+                <w:lang w:val="en-US"/>
+              </w:rPr>
+              <w:t>de</w:t>
+            </w:r>
+            <w:proofErr w:type="gramEnd"/>
+            <w:r>
+              <w:rPr>
+                <w:rFonts w:ascii="Times New Roman" w:eastAsia="Times New Roman" w:hAnsi="Times New Roman" w:cs="Times New Roman"/>
+                <w:color w:val="000000"/>
+                <w:lang w:val="en-US"/>
+              </w:rPr>
+              <w:t xml:space="preserve"> </w:t>
+            </w:r>
+            <w:proofErr w:type="spellStart"/>
+            <w:r>
+              <w:rPr>
+                <w:rFonts w:ascii="Times New Roman" w:eastAsia="Times New Roman" w:hAnsi="Times New Roman" w:cs="Times New Roman"/>
+                <w:color w:val="000000"/>
+                <w:lang w:val="en-US"/>
+              </w:rPr>
+              <w:t>Muestra</w:t>
+            </w:r>
+            <w:proofErr w:type="spellEnd"/>
           </w:p>
           <w:p>
             <w:pPr>
@@ -3281,13 +3503,41 @@
                 <w:lang w:val="en-US"/>
               </w:rPr>
             </w:pPr>
-            <w:r>
-              <w:rPr>
-                <w:rFonts w:ascii="Times New Roman" w:eastAsia="Times New Roman" w:hAnsi="Times New Roman" w:cs="Times New Roman"/>
-                <w:color w:val="000000"/>
-                <w:lang w:val="en-US"/>
-              </w:rPr>
-              <w:t>Tiempo(ms)</w:t>
+            <w:proofErr w:type="spellStart"/>
+            <w:r>
+              <w:rPr>
+                <w:rFonts w:ascii="Times New Roman" w:eastAsia="Times New Roman" w:hAnsi="Times New Roman" w:cs="Times New Roman"/>
+                <w:color w:val="000000"/>
+                <w:lang w:val="en-US"/>
+              </w:rPr>
+              <w:t>Tiempo</w:t>
+            </w:r>
+            <w:proofErr w:type="spellEnd"/>
+            <w:r>
+              <w:rPr>
+                <w:rFonts w:ascii="Times New Roman" w:eastAsia="Times New Roman" w:hAnsi="Times New Roman" w:cs="Times New Roman"/>
+                <w:color w:val="000000"/>
+                <w:lang w:val="en-US"/>
+              </w:rPr>
+              <w:t>(</w:t>
+            </w:r>
+            <w:proofErr w:type="spellStart"/>
+            <w:r>
+              <w:rPr>
+                <w:rFonts w:ascii="Times New Roman" w:eastAsia="Times New Roman" w:hAnsi="Times New Roman" w:cs="Times New Roman"/>
+                <w:color w:val="000000"/>
+                <w:lang w:val="en-US"/>
+              </w:rPr>
+              <w:t>ms</w:t>
+            </w:r>
+            <w:proofErr w:type="spellEnd"/>
+            <w:r>
+              <w:rPr>
+                <w:rFonts w:ascii="Times New Roman" w:eastAsia="Times New Roman" w:hAnsi="Times New Roman" w:cs="Times New Roman"/>
+                <w:color w:val="000000"/>
+                <w:lang w:val="en-US"/>
+              </w:rPr>
+              <w:t>)</w:t>
             </w:r>
           </w:p>
         </w:tc>
@@ -3919,8 +4169,36 @@
                 <w:color w:val="000000"/>
                 <w:lang w:val="en-US"/>
               </w:rPr>
-              <w:t>% de Muestra</w:t>
-            </w:r>
+              <w:t xml:space="preserve">% </w:t>
+            </w:r>
+            <w:proofErr w:type="gramStart"/>
+            <w:r>
+              <w:rPr>
+                <w:rFonts w:ascii="Times New Roman" w:eastAsia="Times New Roman" w:hAnsi="Times New Roman" w:cs="Times New Roman"/>
+                <w:color w:val="000000"/>
+                <w:lang w:val="en-US"/>
+              </w:rPr>
+              <w:t>de</w:t>
+            </w:r>
+            <w:proofErr w:type="gramEnd"/>
+            <w:r>
+              <w:rPr>
+                <w:rFonts w:ascii="Times New Roman" w:eastAsia="Times New Roman" w:hAnsi="Times New Roman" w:cs="Times New Roman"/>
+                <w:color w:val="000000"/>
+                <w:lang w:val="en-US"/>
+              </w:rPr>
+              <w:t xml:space="preserve"> </w:t>
+            </w:r>
+            <w:proofErr w:type="spellStart"/>
+            <w:r>
+              <w:rPr>
+                <w:rFonts w:ascii="Times New Roman" w:eastAsia="Times New Roman" w:hAnsi="Times New Roman" w:cs="Times New Roman"/>
+                <w:color w:val="000000"/>
+                <w:lang w:val="en-US"/>
+              </w:rPr>
+              <w:t>Muestra</w:t>
+            </w:r>
+            <w:proofErr w:type="spellEnd"/>
           </w:p>
           <w:p>
             <w:pPr>
@@ -3959,13 +4237,41 @@
                 <w:lang w:val="en-US"/>
               </w:rPr>
             </w:pPr>
-            <w:r>
-              <w:rPr>
-                <w:rFonts w:ascii="Times New Roman" w:eastAsia="Times New Roman" w:hAnsi="Times New Roman" w:cs="Times New Roman"/>
-                <w:color w:val="000000"/>
-                <w:lang w:val="en-US"/>
-              </w:rPr>
-              <w:t>Tiempo(ms)</w:t>
+            <w:proofErr w:type="spellStart"/>
+            <w:r>
+              <w:rPr>
+                <w:rFonts w:ascii="Times New Roman" w:eastAsia="Times New Roman" w:hAnsi="Times New Roman" w:cs="Times New Roman"/>
+                <w:color w:val="000000"/>
+                <w:lang w:val="en-US"/>
+              </w:rPr>
+              <w:t>Tiempo</w:t>
+            </w:r>
+            <w:proofErr w:type="spellEnd"/>
+            <w:r>
+              <w:rPr>
+                <w:rFonts w:ascii="Times New Roman" w:eastAsia="Times New Roman" w:hAnsi="Times New Roman" w:cs="Times New Roman"/>
+                <w:color w:val="000000"/>
+                <w:lang w:val="en-US"/>
+              </w:rPr>
+              <w:t>(</w:t>
+            </w:r>
+            <w:proofErr w:type="spellStart"/>
+            <w:r>
+              <w:rPr>
+                <w:rFonts w:ascii="Times New Roman" w:eastAsia="Times New Roman" w:hAnsi="Times New Roman" w:cs="Times New Roman"/>
+                <w:color w:val="000000"/>
+                <w:lang w:val="en-US"/>
+              </w:rPr>
+              <w:t>ms</w:t>
+            </w:r>
+            <w:proofErr w:type="spellEnd"/>
+            <w:r>
+              <w:rPr>
+                <w:rFonts w:ascii="Times New Roman" w:eastAsia="Times New Roman" w:hAnsi="Times New Roman" w:cs="Times New Roman"/>
+                <w:color w:val="000000"/>
+                <w:lang w:val="en-US"/>
+              </w:rPr>
+              <w:t>)</w:t>
             </w:r>
           </w:p>
         </w:tc>
@@ -4553,8 +4859,36 @@
                 <w:color w:val="000000"/>
                 <w:lang w:val="en-US"/>
               </w:rPr>
-              <w:t>% de Muestra</w:t>
-            </w:r>
+              <w:t xml:space="preserve">% </w:t>
+            </w:r>
+            <w:proofErr w:type="gramStart"/>
+            <w:r>
+              <w:rPr>
+                <w:rFonts w:ascii="Times New Roman" w:eastAsia="Times New Roman" w:hAnsi="Times New Roman" w:cs="Times New Roman"/>
+                <w:color w:val="000000"/>
+                <w:lang w:val="en-US"/>
+              </w:rPr>
+              <w:t>de</w:t>
+            </w:r>
+            <w:proofErr w:type="gramEnd"/>
+            <w:r>
+              <w:rPr>
+                <w:rFonts w:ascii="Times New Roman" w:eastAsia="Times New Roman" w:hAnsi="Times New Roman" w:cs="Times New Roman"/>
+                <w:color w:val="000000"/>
+                <w:lang w:val="en-US"/>
+              </w:rPr>
+              <w:t xml:space="preserve"> </w:t>
+            </w:r>
+            <w:proofErr w:type="spellStart"/>
+            <w:r>
+              <w:rPr>
+                <w:rFonts w:ascii="Times New Roman" w:eastAsia="Times New Roman" w:hAnsi="Times New Roman" w:cs="Times New Roman"/>
+                <w:color w:val="000000"/>
+                <w:lang w:val="en-US"/>
+              </w:rPr>
+              <w:t>Muestra</w:t>
+            </w:r>
+            <w:proofErr w:type="spellEnd"/>
           </w:p>
           <w:p>
             <w:pPr>
@@ -4593,13 +4927,41 @@
                 <w:lang w:val="en-US"/>
               </w:rPr>
             </w:pPr>
-            <w:r>
-              <w:rPr>
-                <w:rFonts w:ascii="Times New Roman" w:eastAsia="Times New Roman" w:hAnsi="Times New Roman" w:cs="Times New Roman"/>
-                <w:color w:val="000000"/>
-                <w:lang w:val="en-US"/>
-              </w:rPr>
-              <w:t>Tiempo(ms)</w:t>
+            <w:proofErr w:type="spellStart"/>
+            <w:r>
+              <w:rPr>
+                <w:rFonts w:ascii="Times New Roman" w:eastAsia="Times New Roman" w:hAnsi="Times New Roman" w:cs="Times New Roman"/>
+                <w:color w:val="000000"/>
+                <w:lang w:val="en-US"/>
+              </w:rPr>
+              <w:t>Tiempo</w:t>
+            </w:r>
+            <w:proofErr w:type="spellEnd"/>
+            <w:r>
+              <w:rPr>
+                <w:rFonts w:ascii="Times New Roman" w:eastAsia="Times New Roman" w:hAnsi="Times New Roman" w:cs="Times New Roman"/>
+                <w:color w:val="000000"/>
+                <w:lang w:val="en-US"/>
+              </w:rPr>
+              <w:t>(</w:t>
+            </w:r>
+            <w:proofErr w:type="spellStart"/>
+            <w:r>
+              <w:rPr>
+                <w:rFonts w:ascii="Times New Roman" w:eastAsia="Times New Roman" w:hAnsi="Times New Roman" w:cs="Times New Roman"/>
+                <w:color w:val="000000"/>
+                <w:lang w:val="en-US"/>
+              </w:rPr>
+              <w:t>ms</w:t>
+            </w:r>
+            <w:proofErr w:type="spellEnd"/>
+            <w:r>
+              <w:rPr>
+                <w:rFonts w:ascii="Times New Roman" w:eastAsia="Times New Roman" w:hAnsi="Times New Roman" w:cs="Times New Roman"/>
+                <w:color w:val="000000"/>
+                <w:lang w:val="en-US"/>
+              </w:rPr>
+              <w:t>)</w:t>
             </w:r>
           </w:p>
         </w:tc>
@@ -4619,6 +4981,7 @@
                 <w:lang w:val="en-US"/>
               </w:rPr>
             </w:pPr>
+            <w:proofErr w:type="spellStart"/>
             <w:r>
               <w:rPr>
                 <w:rFonts w:ascii="Times New Roman" w:eastAsia="Times New Roman" w:hAnsi="Times New Roman" w:cs="Times New Roman"/>
@@ -4641,7 +5004,34 @@
                 <w:color w:val="000000"/>
                 <w:lang w:val="en-US"/>
               </w:rPr>
-              <w:t>List(ms)</w:t>
+              <w:t>List</w:t>
+            </w:r>
+            <w:proofErr w:type="spellEnd"/>
+            <w:r>
+              <w:rPr>
+                <w:rFonts w:ascii="Times New Roman" w:eastAsia="Times New Roman" w:hAnsi="Times New Roman" w:cs="Times New Roman"/>
+                <w:color w:val="000000"/>
+                <w:lang w:val="en-US"/>
+              </w:rPr>
+              <w:t>(</w:t>
+            </w:r>
+            <w:proofErr w:type="spellStart"/>
+            <w:r>
+              <w:rPr>
+                <w:rFonts w:ascii="Times New Roman" w:eastAsia="Times New Roman" w:hAnsi="Times New Roman" w:cs="Times New Roman"/>
+                <w:color w:val="000000"/>
+                <w:lang w:val="en-US"/>
+              </w:rPr>
+              <w:t>ms</w:t>
+            </w:r>
+            <w:proofErr w:type="spellEnd"/>
+            <w:r>
+              <w:rPr>
+                <w:rFonts w:ascii="Times New Roman" w:eastAsia="Times New Roman" w:hAnsi="Times New Roman" w:cs="Times New Roman"/>
+                <w:color w:val="000000"/>
+                <w:lang w:val="en-US"/>
+              </w:rPr>
+              <w:t>)</w:t>
             </w:r>
           </w:p>
           <w:p>
@@ -5448,8 +5838,36 @@
                 <w:color w:val="000000"/>
                 <w:lang w:val="en-US"/>
               </w:rPr>
-              <w:t>% de Muestra</w:t>
-            </w:r>
+              <w:t xml:space="preserve">% </w:t>
+            </w:r>
+            <w:proofErr w:type="gramStart"/>
+            <w:r>
+              <w:rPr>
+                <w:rFonts w:ascii="Times New Roman" w:eastAsia="Times New Roman" w:hAnsi="Times New Roman" w:cs="Times New Roman"/>
+                <w:color w:val="000000"/>
+                <w:lang w:val="en-US"/>
+              </w:rPr>
+              <w:t>de</w:t>
+            </w:r>
+            <w:proofErr w:type="gramEnd"/>
+            <w:r>
+              <w:rPr>
+                <w:rFonts w:ascii="Times New Roman" w:eastAsia="Times New Roman" w:hAnsi="Times New Roman" w:cs="Times New Roman"/>
+                <w:color w:val="000000"/>
+                <w:lang w:val="en-US"/>
+              </w:rPr>
+              <w:t xml:space="preserve"> </w:t>
+            </w:r>
+            <w:proofErr w:type="spellStart"/>
+            <w:r>
+              <w:rPr>
+                <w:rFonts w:ascii="Times New Roman" w:eastAsia="Times New Roman" w:hAnsi="Times New Roman" w:cs="Times New Roman"/>
+                <w:color w:val="000000"/>
+                <w:lang w:val="en-US"/>
+              </w:rPr>
+              <w:t>Muestra</w:t>
+            </w:r>
+            <w:proofErr w:type="spellEnd"/>
           </w:p>
           <w:p>
             <w:pPr>
@@ -5488,13 +5906,41 @@
                 <w:lang w:val="en-US"/>
               </w:rPr>
             </w:pPr>
-            <w:r>
-              <w:rPr>
-                <w:rFonts w:ascii="Times New Roman" w:eastAsia="Times New Roman" w:hAnsi="Times New Roman" w:cs="Times New Roman"/>
-                <w:color w:val="000000"/>
-                <w:lang w:val="en-US"/>
-              </w:rPr>
-              <w:t>Tiempo(ms)</w:t>
+            <w:proofErr w:type="spellStart"/>
+            <w:r>
+              <w:rPr>
+                <w:rFonts w:ascii="Times New Roman" w:eastAsia="Times New Roman" w:hAnsi="Times New Roman" w:cs="Times New Roman"/>
+                <w:color w:val="000000"/>
+                <w:lang w:val="en-US"/>
+              </w:rPr>
+              <w:t>Tiempo</w:t>
+            </w:r>
+            <w:proofErr w:type="spellEnd"/>
+            <w:r>
+              <w:rPr>
+                <w:rFonts w:ascii="Times New Roman" w:eastAsia="Times New Roman" w:hAnsi="Times New Roman" w:cs="Times New Roman"/>
+                <w:color w:val="000000"/>
+                <w:lang w:val="en-US"/>
+              </w:rPr>
+              <w:t>(</w:t>
+            </w:r>
+            <w:proofErr w:type="spellStart"/>
+            <w:r>
+              <w:rPr>
+                <w:rFonts w:ascii="Times New Roman" w:eastAsia="Times New Roman" w:hAnsi="Times New Roman" w:cs="Times New Roman"/>
+                <w:color w:val="000000"/>
+                <w:lang w:val="en-US"/>
+              </w:rPr>
+              <w:t>ms</w:t>
+            </w:r>
+            <w:proofErr w:type="spellEnd"/>
+            <w:r>
+              <w:rPr>
+                <w:rFonts w:ascii="Times New Roman" w:eastAsia="Times New Roman" w:hAnsi="Times New Roman" w:cs="Times New Roman"/>
+                <w:color w:val="000000"/>
+                <w:lang w:val="en-US"/>
+              </w:rPr>
+              <w:t>)</w:t>
             </w:r>
           </w:p>
         </w:tc>
@@ -5514,13 +5960,41 @@
                 <w:lang w:val="en-US"/>
               </w:rPr>
             </w:pPr>
-            <w:r>
-              <w:rPr>
-                <w:rFonts w:ascii="Times New Roman" w:eastAsia="Times New Roman" w:hAnsi="Times New Roman" w:cs="Times New Roman"/>
-                <w:color w:val="000000"/>
-                <w:lang w:val="en-US"/>
-              </w:rPr>
-              <w:t>SortList(ms)</w:t>
+            <w:proofErr w:type="spellStart"/>
+            <w:r>
+              <w:rPr>
+                <w:rFonts w:ascii="Times New Roman" w:eastAsia="Times New Roman" w:hAnsi="Times New Roman" w:cs="Times New Roman"/>
+                <w:color w:val="000000"/>
+                <w:lang w:val="en-US"/>
+              </w:rPr>
+              <w:t>SortList</w:t>
+            </w:r>
+            <w:proofErr w:type="spellEnd"/>
+            <w:r>
+              <w:rPr>
+                <w:rFonts w:ascii="Times New Roman" w:eastAsia="Times New Roman" w:hAnsi="Times New Roman" w:cs="Times New Roman"/>
+                <w:color w:val="000000"/>
+                <w:lang w:val="en-US"/>
+              </w:rPr>
+              <w:t>(</w:t>
+            </w:r>
+            <w:proofErr w:type="spellStart"/>
+            <w:r>
+              <w:rPr>
+                <w:rFonts w:ascii="Times New Roman" w:eastAsia="Times New Roman" w:hAnsi="Times New Roman" w:cs="Times New Roman"/>
+                <w:color w:val="000000"/>
+                <w:lang w:val="en-US"/>
+              </w:rPr>
+              <w:t>ms</w:t>
+            </w:r>
+            <w:proofErr w:type="spellEnd"/>
+            <w:r>
+              <w:rPr>
+                <w:rFonts w:ascii="Times New Roman" w:eastAsia="Times New Roman" w:hAnsi="Times New Roman" w:cs="Times New Roman"/>
+                <w:color w:val="000000"/>
+                <w:lang w:val="en-US"/>
+              </w:rPr>
+              <w:t>)</w:t>
             </w:r>
           </w:p>
           <w:p>

</xml_diff>